<commit_message>
Modificado relatória visitação ao museu afro
</commit_message>
<xml_diff>
--- a/2° Ano/Educação Antirracista/Relatório.docx
+++ b/2° Ano/Educação Antirracista/Relatório.docx
@@ -109,16 +109,7 @@
         <w:rPr>
           <w:b/>
         </w:rPr>
-        <w:t>TÍTULO:</w:t>
-      </w:r>
-    </w:p>
-    <w:p>
-      <w:pPr>
-        <w:ind w:firstLine="0"/>
-        <w:jc w:val="center"/>
-      </w:pPr>
-      <w:r>
-        <w:t>Subtítulo do Trabalho</w:t>
+        <w:t>RELATÓRIO DA VISITAÇÃO</w:t>
       </w:r>
     </w:p>
     <w:p>
@@ -347,8 +338,9 @@
         <w:ind w:firstLine="0"/>
         <w:jc w:val="center"/>
         <w:sectPr>
-          <w:headerReference w:type="default" r:id="rId7"/>
-          <w:headerReference w:type="first" r:id="rId8"/>
+          <w:headerReference w:type="default" r:id="rId8"/>
+          <w:footerReference w:type="default" r:id="rId9"/>
+          <w:headerReference w:type="first" r:id="rId10"/>
           <w:pgSz w:w="11906" w:h="16838"/>
           <w:pgMar w:top="1701" w:right="1134" w:bottom="1134" w:left="1701" w:header="1134" w:footer="709" w:gutter="0"/>
           <w:pgNumType w:start="0"/>
@@ -433,16 +425,7 @@
         <w:rPr>
           <w:b/>
         </w:rPr>
-        <w:t>TÍTULO:</w:t>
-      </w:r>
-    </w:p>
-    <w:p>
-      <w:pPr>
-        <w:ind w:firstLine="0"/>
-        <w:jc w:val="center"/>
-      </w:pPr>
-      <w:r>
-        <w:t>Subtítulo do Trabalho</w:t>
+        <w:t>RELATÓRIO DA VISITAÇÃO</w:t>
       </w:r>
     </w:p>
     <w:p>
@@ -478,7 +461,10 @@
         <w:jc w:val="right"/>
       </w:pPr>
       <w:r>
-        <w:t>Orientador(a): Prof</w:t>
+        <w:t xml:space="preserve">Orientador(a): </w:t>
+      </w:r>
+      <w:r>
+        <w:t>Prof.</w:t>
       </w:r>
       <w:r>
         <w:t xml:space="preserve"> Rogério Bezerra Costa</w:t>
@@ -511,7 +497,10 @@
         </w:rPr>
       </w:pPr>
       <w:r>
-        <w:t>Prof Carlos</w:t>
+        <w:t>Prof.</w:t>
+      </w:r>
+      <w:r>
+        <w:t xml:space="preserve"> Carlos</w:t>
       </w:r>
       <w:r>
         <w:t xml:space="preserve"> Alberto Pereira da Silva</w:t>
@@ -544,6 +533,12 @@
     <w:p>
       <w:pPr>
         <w:ind w:firstLine="0"/>
+      </w:pPr>
+    </w:p>
+    <w:p>
+      <w:pPr>
+        <w:ind w:firstLine="0"/>
+        <w:jc w:val="center"/>
       </w:pPr>
     </w:p>
     <w:p>
@@ -623,38 +618,23 @@
           <w:color w:val="000000"/>
         </w:rPr>
       </w:pPr>
-    </w:p>
-    <w:p>
-      <w:pPr>
-        <w:rPr>
-          <w:color w:val="000000"/>
-        </w:rPr>
-      </w:pPr>
-      <w:r>
-        <w:rPr>
-          <w:color w:val="000000"/>
-        </w:rPr>
-        <w:t>RESUMO</w:t>
-      </w:r>
-    </w:p>
-    <w:p>
-      <w:pPr>
-        <w:rPr>
-          <w:color w:val="000000"/>
-        </w:rPr>
-      </w:pPr>
-    </w:p>
-    <w:p>
-      <w:pPr>
-        <w:rPr>
-          <w:color w:val="000000"/>
-        </w:rPr>
-      </w:pPr>
-      <w:r>
-        <w:rPr>
-          <w:color w:val="000000"/>
-        </w:rPr>
-        <w:t>Este relatório tem como objetivo apresentar uma visita realizada ao Museu Afro Brasileiro Emanuel Araujo e discutir a importância dessa experiência. O Museu, localizado na cidade de São Paulo, é conhecido por sua vasta coleção de artefatos e obras de arte que retratam a história e a cultura afro-brasileira.</w:t>
+      <w:r>
+        <w:rPr>
+          <w:color w:val="000000"/>
+        </w:rPr>
+        <w:t>Este relatório tem como objetivo apresentar uma visita realizada ao Museu Afro Brasileiro Eman</w:t>
+      </w:r>
+      <w:r>
+        <w:rPr>
+          <w:color w:val="000000"/>
+        </w:rPr>
+        <w:t>o</w:t>
+      </w:r>
+      <w:r>
+        <w:rPr>
+          <w:color w:val="000000"/>
+        </w:rPr>
+        <w:t>el Araujo e discutir a importância dessa experiência. O Museu, localizado na cidade de São Paulo, é conhecido por sua vasta coleção de artefatos e obras de arte que retratam a história e a cultura afro-brasileira.</w:t>
       </w:r>
     </w:p>
     <w:p>
@@ -729,7 +709,19 @@
         <w:rPr>
           <w:color w:val="000000"/>
         </w:rPr>
-        <w:t xml:space="preserve">A importância da visita ao Museu Afro Brasileiro Emanuel Araujo é discutida ao longo do relatório, enfatizando-se seu papel na promoção da igualdade racial e no combate ao racismo. O contato com o acervo e as </w:t>
+        <w:t>A importância da visita ao Museu Afro Brasileiro Eman</w:t>
+      </w:r>
+      <w:r>
+        <w:rPr>
+          <w:color w:val="000000"/>
+        </w:rPr>
+        <w:t>o</w:t>
+      </w:r>
+      <w:r>
+        <w:rPr>
+          <w:color w:val="000000"/>
+        </w:rPr>
+        <w:t xml:space="preserve">el Araujo é discutida ao longo do relatório, enfatizando seu papel na promoção da igualdade racial e no combate ao racismo. O contato com o acervo e as </w:t>
       </w:r>
       <w:r>
         <w:rPr>
@@ -753,6 +745,12 @@
         <w:rPr>
           <w:color w:val="000000"/>
         </w:rPr>
+        <w:t xml:space="preserve"> inteiro</w:t>
+      </w:r>
+      <w:r>
+        <w:rPr>
+          <w:color w:val="000000"/>
+        </w:rPr>
         <w:t>.</w:t>
       </w:r>
     </w:p>
@@ -766,8 +764,27 @@
         <w:rPr>
           <w:color w:val="000000"/>
         </w:rPr>
-        <w:t>Por fim, são apresentadas as considerações finais, ressaltando-se a relevância da visita ao Museu Afro Brasileiro Emanuel Araujo como uma oportunidade de aprendizado, valorização da diversidade cultural e construção de uma consciência mais inclusiva. Sugere-se a continuidade de iniciativas semelhantes, a fim de promover a educação patrimonial e a valorização da cultura afro-brasileira.</w:t>
-      </w:r>
+        <w:t>Por fim, são apresentadas as considerações finais, ressaltando-se a relevância da visita ao Museu Afro Brasileiro Eman</w:t>
+      </w:r>
+      <w:r>
+        <w:rPr>
+          <w:color w:val="000000"/>
+        </w:rPr>
+        <w:t>o</w:t>
+      </w:r>
+      <w:r>
+        <w:rPr>
+          <w:color w:val="000000"/>
+        </w:rPr>
+        <w:t xml:space="preserve">el Araujo como uma oportunidade de aprendizado, valorização da diversidade cultural e construção de uma consciência mais inclusiva. </w:t>
+      </w:r>
+    </w:p>
+    <w:p>
+      <w:pPr>
+        <w:rPr>
+          <w:color w:val="000000"/>
+        </w:rPr>
+      </w:pPr>
     </w:p>
     <w:p/>
     <w:p>
@@ -847,6 +864,22 @@
     </w:p>
     <w:p>
       <w:pPr>
+        <w:ind w:firstLine="0"/>
+        <w:rPr>
+          <w:highlight w:val="yellow"/>
+        </w:rPr>
+      </w:pPr>
+    </w:p>
+    <w:p>
+      <w:pPr>
+        <w:ind w:firstLine="0"/>
+        <w:rPr>
+          <w:highlight w:val="yellow"/>
+        </w:rPr>
+      </w:pPr>
+    </w:p>
+    <w:p>
+      <w:pPr>
         <w:spacing w:after="360"/>
         <w:ind w:firstLine="0"/>
         <w:jc w:val="center"/>
@@ -881,7 +914,19 @@
         <w:rPr>
           <w:color w:val="000000"/>
         </w:rPr>
-        <w:t>This report aims to present a visit made to the Emanuel Araujo Afro-Brazilian Museum and discuss the importance of this experience. The Museum, located in the city of São Paulo, is known for its vast collection of artifacts and works of art that portray Afro-Brazilian history and culture.</w:t>
+        <w:t>This report aims to present a visit made to the Eman</w:t>
+      </w:r>
+      <w:r>
+        <w:rPr>
+          <w:color w:val="000000"/>
+        </w:rPr>
+        <w:t>o</w:t>
+      </w:r>
+      <w:r>
+        <w:rPr>
+          <w:color w:val="000000"/>
+        </w:rPr>
+        <w:t>el Araujo Afro-Brazilian Museum and discuss the importance of this experience. The Museum, located in the city of São Paulo, is known for its vast collection of artifacts and works of art that portray Afro-Brazilian history and culture.</w:t>
       </w:r>
       <w:r>
         <w:rPr>
@@ -980,7 +1025,19 @@
         <w:rPr>
           <w:color w:val="000000"/>
         </w:rPr>
-        <w:t xml:space="preserve">The importance of the visit to the Emanuel Araujo Afro Brazilian Museum is discussed </w:t>
+        <w:t>The importance of the visit to the Eman</w:t>
+      </w:r>
+      <w:r>
+        <w:rPr>
+          <w:color w:val="000000"/>
+        </w:rPr>
+        <w:t>o</w:t>
+      </w:r>
+      <w:r>
+        <w:rPr>
+          <w:color w:val="000000"/>
+        </w:rPr>
+        <w:t xml:space="preserve">el Araujo Afro Brazilian Museum is discussed </w:t>
       </w:r>
       <w:r>
         <w:rPr>
@@ -1035,8 +1092,27 @@
         <w:rPr>
           <w:color w:val="000000"/>
         </w:rPr>
-        <w:t>the relevance of the visit to the Emanuel Araujo Afro-Brazilian Museum as a learning opportunity, appreciation of cultural diversity and construction of a more inclusive conscience. It is suggested the continuity of similar initiatives in order to promote heritage education and appreciation of Afro-Brazilian culture.</w:t>
-      </w:r>
+        <w:t>the relevance of the visit to the Eman</w:t>
+      </w:r>
+      <w:r>
+        <w:rPr>
+          <w:color w:val="000000"/>
+        </w:rPr>
+        <w:t>o</w:t>
+      </w:r>
+      <w:r>
+        <w:rPr>
+          <w:color w:val="000000"/>
+        </w:rPr>
+        <w:t>el Araujo Afro-Brazilian Museum as a learning opportunity, appreciation of cultural diversity and construction of a more inclusive conscience</w:t>
+      </w:r>
+    </w:p>
+    <w:p>
+      <w:pPr>
+        <w:rPr>
+          <w:color w:val="000000"/>
+        </w:rPr>
+      </w:pPr>
     </w:p>
     <w:p>
       <w:pPr>
@@ -1111,7 +1187,6 @@
       <w:pPr>
         <w:spacing w:after="360"/>
         <w:ind w:firstLine="0"/>
-        <w:jc w:val="center"/>
       </w:pPr>
     </w:p>
     <w:p>
@@ -1119,169 +1194,423 @@
         <w:spacing w:after="360"/>
         <w:ind w:firstLine="0"/>
         <w:jc w:val="center"/>
-      </w:pPr>
-      <w:r>
-        <w:rPr>
+        <w:rPr>
+          <w:rFonts w:eastAsiaTheme="majorEastAsia"/>
           <w:b/>
+          <w:bCs/>
+          <w:sz w:val="28"/>
+          <w:szCs w:val="28"/>
+        </w:rPr>
+      </w:pPr>
+      <w:r>
+        <w:rPr>
+          <w:rFonts w:eastAsiaTheme="majorEastAsia"/>
+          <w:b/>
+          <w:bCs/>
+          <w:sz w:val="28"/>
+          <w:szCs w:val="28"/>
         </w:rPr>
         <w:lastRenderedPageBreak/>
-        <w:t>LISTA DE FIGURAS</w:t>
-      </w:r>
-    </w:p>
-    <w:sdt>
-      <w:sdtPr>
-        <w:id w:val="-1659299866"/>
-        <w:docPartObj>
-          <w:docPartGallery w:val="Table of Contents"/>
-          <w:docPartUnique/>
-        </w:docPartObj>
-      </w:sdtPr>
-      <w:sdtContent>
-        <w:p>
-          <w:pPr>
-            <w:pBdr>
-              <w:top w:val="nil"/>
-              <w:left w:val="nil"/>
-              <w:bottom w:val="nil"/>
-              <w:right w:val="nil"/>
-              <w:between w:val="nil"/>
-            </w:pBdr>
-            <w:tabs>
-              <w:tab w:val="right" w:pos="9061"/>
-            </w:tabs>
-            <w:ind w:firstLine="0"/>
-            <w:jc w:val="left"/>
-            <w:rPr>
-              <w:rFonts w:ascii="Calibri" w:eastAsia="Calibri" w:hAnsi="Calibri" w:cs="Calibri"/>
-              <w:color w:val="000000"/>
-              <w:sz w:val="22"/>
-              <w:szCs w:val="22"/>
-            </w:rPr>
-          </w:pPr>
-          <w:r>
-            <w:fldChar w:fldCharType="begin"/>
-          </w:r>
-          <w:r>
-            <w:instrText xml:space="preserve"> TOC \h \u \z </w:instrText>
-          </w:r>
-          <w:r>
-            <w:fldChar w:fldCharType="separate"/>
-          </w:r>
-          <w:hyperlink w:anchor="_4i7ojhp">
-            <w:r>
-              <w:rPr>
-                <w:color w:val="000000"/>
-              </w:rPr>
-              <w:t xml:space="preserve">Figura 1 - </w:t>
-            </w:r>
-          </w:hyperlink>
-          <w:hyperlink w:anchor="_4i7ojhp">
-            <w:r>
-              <w:t>Exemplo</w:t>
-            </w:r>
-          </w:hyperlink>
-          <w:hyperlink w:anchor="_4i7ojhp">
-            <w:r>
-              <w:rPr>
-                <w:color w:val="000000"/>
-              </w:rPr>
-              <w:t>..</w:t>
-            </w:r>
-          </w:hyperlink>
-          <w:hyperlink w:anchor="_4i7ojhp">
-            <w:r>
-              <w:t xml:space="preserve">……………………………………………………………………… </w:t>
-            </w:r>
-          </w:hyperlink>
-          <w:hyperlink w:anchor="_4i7ojhp">
-            <w:r>
-              <w:rPr>
-                <w:color w:val="000000"/>
-              </w:rPr>
-              <w:t>23</w:t>
-            </w:r>
-          </w:hyperlink>
-        </w:p>
-        <w:p>
-          <w:pPr>
-            <w:pBdr>
-              <w:top w:val="nil"/>
-              <w:left w:val="nil"/>
-              <w:bottom w:val="nil"/>
-              <w:right w:val="nil"/>
-              <w:between w:val="nil"/>
-            </w:pBdr>
-            <w:tabs>
-              <w:tab w:val="right" w:pos="9061"/>
-            </w:tabs>
-            <w:ind w:firstLine="0"/>
-            <w:jc w:val="left"/>
-            <w:rPr>
-              <w:rFonts w:ascii="Calibri" w:eastAsia="Calibri" w:hAnsi="Calibri" w:cs="Calibri"/>
-              <w:color w:val="000000"/>
-              <w:sz w:val="22"/>
-              <w:szCs w:val="22"/>
-            </w:rPr>
-          </w:pPr>
-          <w:hyperlink w:anchor="_2bn6wsx">
-            <w:r>
-              <w:rPr>
-                <w:color w:val="000000"/>
-              </w:rPr>
-              <w:t xml:space="preserve">Figura 2 - </w:t>
-            </w:r>
-          </w:hyperlink>
-          <w:hyperlink w:anchor="_2bn6wsx">
-            <w:r>
-              <w:t>Exemplo………………………………………………………………………</w:t>
-            </w:r>
-          </w:hyperlink>
-          <w:hyperlink w:anchor="_2bn6wsx">
-            <w:r>
-              <w:rPr>
-                <w:color w:val="000000"/>
-              </w:rPr>
-              <w:t>..</w:t>
-            </w:r>
-          </w:hyperlink>
-          <w:hyperlink w:anchor="_2bn6wsx">
-            <w:r>
-              <w:t xml:space="preserve"> </w:t>
-            </w:r>
-          </w:hyperlink>
-          <w:hyperlink w:anchor="_2bn6wsx">
-            <w:r>
-              <w:rPr>
-                <w:color w:val="000000"/>
-              </w:rPr>
-              <w:t>24</w:t>
-            </w:r>
-          </w:hyperlink>
-          <w:r>
-            <w:fldChar w:fldCharType="end"/>
-          </w:r>
-        </w:p>
-      </w:sdtContent>
-    </w:sdt>
+        <w:t>Lista de Figuras</w:t>
+      </w:r>
+    </w:p>
+    <w:p>
+      <w:pPr>
+        <w:pStyle w:val="ndicedeilustraes"/>
+        <w:tabs>
+          <w:tab w:val="right" w:leader="dot" w:pos="9061"/>
+        </w:tabs>
+        <w:rPr>
+          <w:rFonts w:asciiTheme="minorHAnsi" w:eastAsiaTheme="minorEastAsia" w:hAnsiTheme="minorHAnsi" w:cstheme="minorBidi"/>
+          <w:noProof/>
+          <w:kern w:val="2"/>
+          <w:sz w:val="22"/>
+          <w:szCs w:val="22"/>
+          <w14:ligatures w14:val="standardContextual"/>
+        </w:rPr>
+      </w:pPr>
+      <w:r>
+        <w:rPr>
+          <w:b/>
+        </w:rPr>
+        <w:fldChar w:fldCharType="begin"/>
+      </w:r>
+      <w:r>
+        <w:rPr>
+          <w:b/>
+        </w:rPr>
+        <w:instrText xml:space="preserve"> TOC \h \z \c "Figura" </w:instrText>
+      </w:r>
+      <w:r>
+        <w:rPr>
+          <w:b/>
+        </w:rPr>
+        <w:fldChar w:fldCharType="separate"/>
+      </w:r>
+      <w:hyperlink r:id="rId11" w:anchor="_Toc134978581" w:history="1">
+        <w:r>
+          <w:rPr>
+            <w:rStyle w:val="Hyperlink"/>
+            <w:noProof/>
+          </w:rPr>
+          <w:t>Figura 1 Obras de Benedito José Tobias</w:t>
+        </w:r>
+        <w:r>
+          <w:rPr>
+            <w:noProof/>
+            <w:webHidden/>
+          </w:rPr>
+          <w:tab/>
+        </w:r>
+        <w:r>
+          <w:rPr>
+            <w:noProof/>
+            <w:webHidden/>
+          </w:rPr>
+          <w:fldChar w:fldCharType="begin"/>
+        </w:r>
+        <w:r>
+          <w:rPr>
+            <w:noProof/>
+            <w:webHidden/>
+          </w:rPr>
+          <w:instrText xml:space="preserve"> PAGEREF _Toc134978581 \h </w:instrText>
+        </w:r>
+        <w:r>
+          <w:rPr>
+            <w:noProof/>
+            <w:webHidden/>
+          </w:rPr>
+        </w:r>
+        <w:r>
+          <w:rPr>
+            <w:noProof/>
+            <w:webHidden/>
+          </w:rPr>
+          <w:fldChar w:fldCharType="separate"/>
+        </w:r>
+        <w:r>
+          <w:rPr>
+            <w:noProof/>
+            <w:webHidden/>
+          </w:rPr>
+          <w:t>7</w:t>
+        </w:r>
+        <w:r>
+          <w:rPr>
+            <w:noProof/>
+            <w:webHidden/>
+          </w:rPr>
+          <w:fldChar w:fldCharType="end"/>
+        </w:r>
+      </w:hyperlink>
+    </w:p>
+    <w:p>
+      <w:pPr>
+        <w:pStyle w:val="ndicedeilustraes"/>
+        <w:tabs>
+          <w:tab w:val="right" w:leader="dot" w:pos="9061"/>
+        </w:tabs>
+        <w:rPr>
+          <w:rFonts w:asciiTheme="minorHAnsi" w:eastAsiaTheme="minorEastAsia" w:hAnsiTheme="minorHAnsi" w:cstheme="minorBidi"/>
+          <w:noProof/>
+          <w:kern w:val="2"/>
+          <w:sz w:val="22"/>
+          <w:szCs w:val="22"/>
+          <w14:ligatures w14:val="standardContextual"/>
+        </w:rPr>
+      </w:pPr>
+      <w:hyperlink r:id="rId12" w:anchor="_Toc134978582" w:history="1">
+        <w:r>
+          <w:rPr>
+            <w:rStyle w:val="Hyperlink"/>
+            <w:noProof/>
+          </w:rPr>
+          <w:t>Figura 2 Engenho de Açúcar</w:t>
+        </w:r>
+        <w:r>
+          <w:rPr>
+            <w:noProof/>
+            <w:webHidden/>
+          </w:rPr>
+          <w:tab/>
+        </w:r>
+        <w:r>
+          <w:rPr>
+            <w:noProof/>
+            <w:webHidden/>
+          </w:rPr>
+          <w:fldChar w:fldCharType="begin"/>
+        </w:r>
+        <w:r>
+          <w:rPr>
+            <w:noProof/>
+            <w:webHidden/>
+          </w:rPr>
+          <w:instrText xml:space="preserve"> PAGEREF _Toc134978582 \h </w:instrText>
+        </w:r>
+        <w:r>
+          <w:rPr>
+            <w:noProof/>
+            <w:webHidden/>
+          </w:rPr>
+        </w:r>
+        <w:r>
+          <w:rPr>
+            <w:noProof/>
+            <w:webHidden/>
+          </w:rPr>
+          <w:fldChar w:fldCharType="separate"/>
+        </w:r>
+        <w:r>
+          <w:rPr>
+            <w:noProof/>
+            <w:webHidden/>
+          </w:rPr>
+          <w:t>8</w:t>
+        </w:r>
+        <w:r>
+          <w:rPr>
+            <w:noProof/>
+            <w:webHidden/>
+          </w:rPr>
+          <w:fldChar w:fldCharType="end"/>
+        </w:r>
+      </w:hyperlink>
+    </w:p>
+    <w:p>
+      <w:pPr>
+        <w:pStyle w:val="ndicedeilustraes"/>
+        <w:tabs>
+          <w:tab w:val="right" w:leader="dot" w:pos="9061"/>
+        </w:tabs>
+        <w:rPr>
+          <w:rFonts w:asciiTheme="minorHAnsi" w:eastAsiaTheme="minorEastAsia" w:hAnsiTheme="minorHAnsi" w:cstheme="minorBidi"/>
+          <w:noProof/>
+          <w:kern w:val="2"/>
+          <w:sz w:val="22"/>
+          <w:szCs w:val="22"/>
+          <w14:ligatures w14:val="standardContextual"/>
+        </w:rPr>
+      </w:pPr>
+      <w:hyperlink r:id="rId13" w:anchor="_Toc134978583" w:history="1">
+        <w:r>
+          <w:rPr>
+            <w:rStyle w:val="Hyperlink"/>
+            <w:noProof/>
+          </w:rPr>
+          <w:t>Figura 3 Estatuetas de Orixás</w:t>
+        </w:r>
+        <w:r>
+          <w:rPr>
+            <w:noProof/>
+            <w:webHidden/>
+          </w:rPr>
+          <w:tab/>
+        </w:r>
+        <w:r>
+          <w:rPr>
+            <w:noProof/>
+            <w:webHidden/>
+          </w:rPr>
+          <w:fldChar w:fldCharType="begin"/>
+        </w:r>
+        <w:r>
+          <w:rPr>
+            <w:noProof/>
+            <w:webHidden/>
+          </w:rPr>
+          <w:instrText xml:space="preserve"> PAGEREF _Toc134978583 \h </w:instrText>
+        </w:r>
+        <w:r>
+          <w:rPr>
+            <w:noProof/>
+            <w:webHidden/>
+          </w:rPr>
+        </w:r>
+        <w:r>
+          <w:rPr>
+            <w:noProof/>
+            <w:webHidden/>
+          </w:rPr>
+          <w:fldChar w:fldCharType="separate"/>
+        </w:r>
+        <w:r>
+          <w:rPr>
+            <w:noProof/>
+            <w:webHidden/>
+          </w:rPr>
+          <w:t>9</w:t>
+        </w:r>
+        <w:r>
+          <w:rPr>
+            <w:noProof/>
+            <w:webHidden/>
+          </w:rPr>
+          <w:fldChar w:fldCharType="end"/>
+        </w:r>
+      </w:hyperlink>
+    </w:p>
+    <w:p>
+      <w:pPr>
+        <w:pStyle w:val="ndicedeilustraes"/>
+        <w:tabs>
+          <w:tab w:val="right" w:leader="dot" w:pos="9061"/>
+        </w:tabs>
+        <w:rPr>
+          <w:rFonts w:asciiTheme="minorHAnsi" w:eastAsiaTheme="minorEastAsia" w:hAnsiTheme="minorHAnsi" w:cstheme="minorBidi"/>
+          <w:noProof/>
+          <w:kern w:val="2"/>
+          <w:sz w:val="22"/>
+          <w:szCs w:val="22"/>
+          <w14:ligatures w14:val="standardContextual"/>
+        </w:rPr>
+      </w:pPr>
+      <w:hyperlink r:id="rId14" w:anchor="_Toc134978584" w:history="1">
+        <w:r>
+          <w:rPr>
+            <w:rStyle w:val="Hyperlink"/>
+            <w:noProof/>
+          </w:rPr>
+          <w:t>Figura 4 Bote negreiro</w:t>
+        </w:r>
+        <w:r>
+          <w:rPr>
+            <w:noProof/>
+            <w:webHidden/>
+          </w:rPr>
+          <w:tab/>
+        </w:r>
+        <w:r>
+          <w:rPr>
+            <w:noProof/>
+            <w:webHidden/>
+          </w:rPr>
+          <w:fldChar w:fldCharType="begin"/>
+        </w:r>
+        <w:r>
+          <w:rPr>
+            <w:noProof/>
+            <w:webHidden/>
+          </w:rPr>
+          <w:instrText xml:space="preserve"> PAGEREF _Toc134978584 \h </w:instrText>
+        </w:r>
+        <w:r>
+          <w:rPr>
+            <w:noProof/>
+            <w:webHidden/>
+          </w:rPr>
+        </w:r>
+        <w:r>
+          <w:rPr>
+            <w:noProof/>
+            <w:webHidden/>
+          </w:rPr>
+          <w:fldChar w:fldCharType="separate"/>
+        </w:r>
+        <w:r>
+          <w:rPr>
+            <w:noProof/>
+            <w:webHidden/>
+          </w:rPr>
+          <w:t>9</w:t>
+        </w:r>
+        <w:r>
+          <w:rPr>
+            <w:noProof/>
+            <w:webHidden/>
+          </w:rPr>
+          <w:fldChar w:fldCharType="end"/>
+        </w:r>
+      </w:hyperlink>
+    </w:p>
+    <w:p>
+      <w:pPr>
+        <w:pStyle w:val="ndicedeilustraes"/>
+        <w:tabs>
+          <w:tab w:val="right" w:leader="dot" w:pos="9061"/>
+        </w:tabs>
+        <w:rPr>
+          <w:rFonts w:asciiTheme="minorHAnsi" w:eastAsiaTheme="minorEastAsia" w:hAnsiTheme="minorHAnsi" w:cstheme="minorBidi"/>
+          <w:noProof/>
+          <w:kern w:val="2"/>
+          <w:sz w:val="22"/>
+          <w:szCs w:val="22"/>
+          <w14:ligatures w14:val="standardContextual"/>
+        </w:rPr>
+      </w:pPr>
+      <w:hyperlink w:anchor="_Toc134978585" w:history="1">
+        <w:r>
+          <w:rPr>
+            <w:rStyle w:val="Hyperlink"/>
+            <w:noProof/>
+          </w:rPr>
+          <w:t>Figura 5 Turma do 2 DS AMS</w:t>
+        </w:r>
+        <w:r>
+          <w:rPr>
+            <w:noProof/>
+            <w:webHidden/>
+          </w:rPr>
+          <w:tab/>
+        </w:r>
+        <w:r>
+          <w:rPr>
+            <w:noProof/>
+            <w:webHidden/>
+          </w:rPr>
+          <w:fldChar w:fldCharType="begin"/>
+        </w:r>
+        <w:r>
+          <w:rPr>
+            <w:noProof/>
+            <w:webHidden/>
+          </w:rPr>
+          <w:instrText xml:space="preserve"> PAGEREF _Toc134978585 \h </w:instrText>
+        </w:r>
+        <w:r>
+          <w:rPr>
+            <w:noProof/>
+            <w:webHidden/>
+          </w:rPr>
+        </w:r>
+        <w:r>
+          <w:rPr>
+            <w:noProof/>
+            <w:webHidden/>
+          </w:rPr>
+          <w:fldChar w:fldCharType="separate"/>
+        </w:r>
+        <w:r>
+          <w:rPr>
+            <w:noProof/>
+            <w:webHidden/>
+          </w:rPr>
+          <w:t>10</w:t>
+        </w:r>
+        <w:r>
+          <w:rPr>
+            <w:noProof/>
+            <w:webHidden/>
+          </w:rPr>
+          <w:fldChar w:fldCharType="end"/>
+        </w:r>
+      </w:hyperlink>
+    </w:p>
     <w:p>
       <w:pPr>
         <w:spacing w:after="360"/>
         <w:ind w:firstLine="0"/>
-        <w:jc w:val="center"/>
         <w:rPr>
           <w:b/>
         </w:rPr>
       </w:pPr>
-    </w:p>
-    <w:p>
-      <w:pPr>
-        <w:spacing w:after="360"/>
-        <w:ind w:firstLine="0"/>
-        <w:jc w:val="center"/>
+      <w:r>
         <w:rPr>
           <w:b/>
         </w:rPr>
-      </w:pPr>
+        <w:fldChar w:fldCharType="end"/>
+      </w:r>
     </w:p>
     <w:p>
       <w:pPr>
@@ -1473,13 +1802,13 @@
           <w:r>
             <w:fldChar w:fldCharType="separate"/>
           </w:r>
-          <w:hyperlink w:anchor="_Toc134734360" w:history="1">
+          <w:hyperlink w:anchor="_Toc135079547" w:history="1">
             <w:r>
               <w:rPr>
                 <w:rStyle w:val="Hyperlink"/>
                 <w:noProof/>
               </w:rPr>
-              <w:t>1. INTRODUÇÃO</w:t>
+              <w:t>1. Introdução</w:t>
             </w:r>
             <w:r>
               <w:rPr>
@@ -1500,7 +1829,7 @@
                 <w:noProof/>
                 <w:webHidden/>
               </w:rPr>
-              <w:instrText xml:space="preserve"> PAGEREF _Toc134734360 \h </w:instrText>
+              <w:instrText xml:space="preserve"> PAGEREF _Toc135079547 \h </w:instrText>
             </w:r>
             <w:r>
               <w:rPr>
@@ -1546,13 +1875,13 @@
               <w14:ligatures w14:val="standardContextual"/>
             </w:rPr>
           </w:pPr>
-          <w:hyperlink w:anchor="_Toc134734361" w:history="1">
+          <w:hyperlink w:anchor="_Toc135079548" w:history="1">
             <w:r>
               <w:rPr>
                 <w:rStyle w:val="Hyperlink"/>
                 <w:noProof/>
               </w:rPr>
-              <w:t>2. Relatórios</w:t>
+              <w:t>2. Desenvolvimento</w:t>
             </w:r>
             <w:r>
               <w:rPr>
@@ -1573,7 +1902,7 @@
                 <w:noProof/>
                 <w:webHidden/>
               </w:rPr>
-              <w:instrText xml:space="preserve"> PAGEREF _Toc134734361 \h </w:instrText>
+              <w:instrText xml:space="preserve"> PAGEREF _Toc135079548 \h </w:instrText>
             </w:r>
             <w:r>
               <w:rPr>
@@ -1619,7 +1948,7 @@
               <w14:ligatures w14:val="standardContextual"/>
             </w:rPr>
           </w:pPr>
-          <w:hyperlink w:anchor="_Toc134734362" w:history="1">
+          <w:hyperlink w:anchor="_Toc135079549" w:history="1">
             <w:r>
               <w:rPr>
                 <w:rStyle w:val="Hyperlink"/>
@@ -1646,7 +1975,7 @@
                 <w:noProof/>
                 <w:webHidden/>
               </w:rPr>
-              <w:instrText xml:space="preserve"> PAGEREF _Toc134734362 \h </w:instrText>
+              <w:instrText xml:space="preserve"> PAGEREF _Toc135079549 \h </w:instrText>
             </w:r>
             <w:r>
               <w:rPr>
@@ -1679,7 +2008,7 @@
         </w:p>
         <w:p>
           <w:pPr>
-            <w:pStyle w:val="Sumrio2"/>
+            <w:pStyle w:val="Sumrio3"/>
             <w:tabs>
               <w:tab w:val="right" w:leader="dot" w:pos="9061"/>
             </w:tabs>
@@ -1692,13 +2021,13 @@
               <w14:ligatures w14:val="standardContextual"/>
             </w:rPr>
           </w:pPr>
-          <w:hyperlink w:anchor="_Toc134734363" w:history="1">
+          <w:hyperlink w:anchor="_Toc135079550" w:history="1">
             <w:r>
               <w:rPr>
                 <w:rStyle w:val="Hyperlink"/>
                 <w:noProof/>
               </w:rPr>
-              <w:t>2.2 Relatório sobre a Semana Paulo Freire</w:t>
+              <w:t>2.1.1 Importância da visitação</w:t>
             </w:r>
             <w:r>
               <w:rPr>
@@ -1719,7 +2048,7 @@
                 <w:noProof/>
                 <w:webHidden/>
               </w:rPr>
-              <w:instrText xml:space="preserve"> PAGEREF _Toc134734363 \h </w:instrText>
+              <w:instrText xml:space="preserve"> PAGEREF _Toc135079550 \h </w:instrText>
             </w:r>
             <w:r>
               <w:rPr>
@@ -1739,7 +2068,7 @@
                 <w:noProof/>
                 <w:webHidden/>
               </w:rPr>
-              <w:t>7</w:t>
+              <w:t>10</w:t>
             </w:r>
             <w:r>
               <w:rPr>
@@ -1798,12 +2127,13 @@
     <w:p/>
     <w:p/>
     <w:p/>
+    <w:p/>
     <w:p>
       <w:pPr>
         <w:pStyle w:val="Ttulo1"/>
         <w:ind w:firstLine="0"/>
       </w:pPr>
-      <w:bookmarkStart w:id="2" w:name="_Toc134734360"/>
+      <w:bookmarkStart w:id="2" w:name="_Toc135079547"/>
       <w:r>
         <w:lastRenderedPageBreak/>
         <w:t>1</w:t>
@@ -1812,13 +2142,22 @@
         <w:t>.</w:t>
       </w:r>
       <w:r>
-        <w:t xml:space="preserve"> INTRODUÇÃO</w:t>
+        <w:t xml:space="preserve"> </w:t>
+      </w:r>
+      <w:r>
+        <w:t>Introdução</w:t>
       </w:r>
       <w:bookmarkEnd w:id="2"/>
     </w:p>
     <w:p>
       <w:r>
-        <w:t xml:space="preserve">O projeto teve seu início na visitação do museu Afro Brasileiro Emanuel Araujo que se desenrolou para uma apresentação muito diversa e bem desenvolvida na Etec da Zona Leste durante a Semana Paulo Freire sobre a história, cultura, filosofia, entre diversos outros temas, da comunidade negra brasileira e mundial e seus feitos para nossa história. </w:t>
+        <w:t>O projeto teve seu início na visitação do museu Afro Brasileiro Eman</w:t>
+      </w:r>
+      <w:r>
+        <w:t>o</w:t>
+      </w:r>
+      <w:r>
+        <w:t xml:space="preserve">el Araujo que se desenrolou para uma apresentação muito diversa e bem desenvolvida na Etec da Zona Leste durante a Semana Paulo Freire sobre a história, cultura, filosofia, entre diversos outros temas, da comunidade negra brasileira e mundial e seus feitos para nossa história. </w:t>
       </w:r>
     </w:p>
     <w:p>
@@ -1882,34 +2221,19 @@
     </w:p>
     <w:p>
       <w:r>
-        <w:t>Esse documento será estruturado relatando primeiramente a visitação ao museu Afro Brasileiro e sua importância na pesquisa e elucidação dos alunos acerca do assunto e depois apresentado com imagens</w:t>
-      </w:r>
-      <w:r>
-        <w:t>,</w:t>
-      </w:r>
-      <w:r>
-        <w:t xml:space="preserve"> </w:t>
-      </w:r>
-      <w:r>
-        <w:t>d</w:t>
-      </w:r>
-      <w:r>
-        <w:t>a construção até o desenvolvimento</w:t>
-      </w:r>
-      <w:r>
-        <w:t>,</w:t>
-      </w:r>
-      <w:r>
-        <w:t xml:space="preserve"> a Semana Paulo Freire contra o Racismo</w:t>
-      </w:r>
-      <w:r>
-        <w:t xml:space="preserve"> e as apresentações e exposições realizadas</w:t>
-      </w:r>
-      <w:r>
-        <w:t>.</w:t>
+        <w:t>Esse documento será estruturado relatando primeiramente a visitação ao museu Afro Brasileiro e</w:t>
+      </w:r>
+      <w:r>
+        <w:t xml:space="preserve"> após isso</w:t>
+      </w:r>
+      <w:r>
+        <w:t xml:space="preserve"> sua importância na pesquisa e elucidação dos alunos acerca do assunto</w:t>
       </w:r>
       <w:bookmarkStart w:id="3" w:name="_y8wwyep7gjxn" w:colFirst="0" w:colLast="0"/>
       <w:bookmarkEnd w:id="3"/>
+      <w:r>
+        <w:t>.</w:t>
+      </w:r>
     </w:p>
     <w:p>
       <w:pPr>
@@ -1921,7 +2245,7 @@
         <w:pStyle w:val="Ttulo1"/>
         <w:ind w:firstLine="0"/>
       </w:pPr>
-      <w:bookmarkStart w:id="4" w:name="_Toc134734361"/>
+      <w:bookmarkStart w:id="4" w:name="_Toc135079548"/>
       <w:r>
         <w:t>2</w:t>
       </w:r>
@@ -1929,7 +2253,10 @@
         <w:t>.</w:t>
       </w:r>
       <w:r>
-        <w:t xml:space="preserve"> Relatórios</w:t>
+        <w:t xml:space="preserve"> </w:t>
+      </w:r>
+      <w:r>
+        <w:t>Desenvolvimento</w:t>
       </w:r>
       <w:bookmarkEnd w:id="4"/>
     </w:p>
@@ -1938,7 +2265,7 @@
         <w:pStyle w:val="Ttulo2"/>
         <w:ind w:firstLine="0"/>
       </w:pPr>
-      <w:bookmarkStart w:id="5" w:name="_Toc134734362"/>
+      <w:bookmarkStart w:id="5" w:name="_Toc135079549"/>
       <w:r>
         <w:t>2.1 Relatório do Museu Afro Brasileiro</w:t>
       </w:r>
@@ -1952,46 +2279,67 @@
         <w:t>dia 29</w:t>
       </w:r>
       <w:r>
-        <w:t xml:space="preserve"> de Março de 2023 acompanhado dos </w:t>
+        <w:t xml:space="preserve"> de </w:t>
+      </w:r>
+      <w:r>
+        <w:t>março</w:t>
+      </w:r>
+      <w:r>
+        <w:t xml:space="preserve"> </w:t>
+      </w:r>
+      <w:r>
+        <w:t>d</w:t>
+      </w:r>
+      <w:r>
+        <w:t xml:space="preserve">e 2023 acompanhado dos </w:t>
       </w:r>
       <w:r>
         <w:t>professores Carlos</w:t>
       </w:r>
       <w:r>
-        <w:t xml:space="preserve"> Alberto Pereira da Silva</w:t>
-      </w:r>
-      <w:r>
-        <w:t xml:space="preserve"> e </w:t>
-      </w:r>
-      <w:r>
-        <w:t>Andreza Maria de Souza Rocha</w:t>
-      </w:r>
-      <w:r>
-        <w:t xml:space="preserve"> durante todo o percurso do metro Artur Alvim até a volta do museu Afro Brasileiro.</w:t>
-      </w:r>
-    </w:p>
-    <w:p>
-      <w:r>
-        <w:t xml:space="preserve"> </w:t>
-      </w:r>
-      <w:r>
-        <w:t>O museu fica localizado na Avenida Pedro Alvares Cabral dentro do parque Ibirapuera no portão 10. Fomos recepcionados pela guia do museu Mariana que explicou sobre o Manuel Araujo e quando e por que criou o Museu. Logo após</w:t>
+        <w:t xml:space="preserve"> Alberto Pereira da Silva e Andreza Maria de Souza Rocha durante todo o percurso do </w:t>
+      </w:r>
+      <w:r>
+        <w:t>metrô</w:t>
+      </w:r>
+      <w:r>
+        <w:t xml:space="preserve"> Artur Alvim até a volta do museu Afro Brasileiro.</w:t>
+      </w:r>
+    </w:p>
+    <w:p>
+      <w:r>
+        <w:t xml:space="preserve"> O museu fica localizado na Avenida Pedro Alvares Cabral dentro do parque Ibirapuera no portão 10. Fomos recepcionados pela guia do museu</w:t>
       </w:r>
       <w:r>
         <w:t>,</w:t>
       </w:r>
       <w:r>
-        <w:t xml:space="preserve"> </w:t>
+        <w:t xml:space="preserve"> Mariana</w:t>
+      </w:r>
+      <w:r>
+        <w:t xml:space="preserve">, </w:t>
+      </w:r>
+      <w:r>
+        <w:t xml:space="preserve">que separou a turma em dois grupos e, após essa separação, </w:t>
+      </w:r>
+      <w:r>
+        <w:t xml:space="preserve">explicou sobre o </w:t>
+      </w:r>
+      <w:r>
+        <w:t>Em</w:t>
+      </w:r>
+      <w:r>
+        <w:t>an</w:t>
+      </w:r>
+      <w:r>
+        <w:t>o</w:t>
+      </w:r>
+      <w:r>
+        <w:t xml:space="preserve">el Araujo e quando e por que criou o Museu. Logo após, subimos um andar onde foram </w:t>
       </w:r>
       <w:r>
         <w:lastRenderedPageBreak/>
-        <w:t xml:space="preserve">subimos um andar onde foram apresentadas diversas obras sobre pessoas negras que, em seguida a uma discussão entre os estudantes presentes, foi explicado a história e a provável motivação da maioria dos </w:t>
-      </w:r>
-      <w:r>
-        <w:t>estudantes</w:t>
-      </w:r>
-      <w:r>
-        <w:t xml:space="preserve"> associar aquelas obras a pessoas escravizadas, mesmo sem houver nenhuma informação apontando isso.</w:t>
+        <w:t>apresentadas diversas obras sobre pessoas negras que, em seguida a uma discussão entre os estudantes presentes, foi explicado a história e a provável motivação da maioria dos estudantes associar aquelas obras a pessoas escravizadas, mesmo sem houver nenhuma informação apontando isso.</w:t>
       </w:r>
     </w:p>
     <w:p>
@@ -2043,20 +2391,35 @@
                                 <w:noProof/>
                               </w:rPr>
                             </w:pPr>
+                            <w:bookmarkStart w:id="6" w:name="_Toc134978581"/>
                             <w:r>
                               <w:t xml:space="preserve">Figura </w:t>
                             </w:r>
-                            <w:fldSimple w:instr=" SEQ Figura \* ARABIC ">
-                              <w:r>
-                                <w:rPr>
-                                  <w:noProof/>
-                                </w:rPr>
-                                <w:t>1</w:t>
-                              </w:r>
-                            </w:fldSimple>
+                            <w:r>
+                              <w:fldChar w:fldCharType="begin"/>
+                            </w:r>
+                            <w:r>
+                              <w:instrText xml:space="preserve"> SEQ Figura \* ARABIC </w:instrText>
+                            </w:r>
+                            <w:r>
+                              <w:fldChar w:fldCharType="separate"/>
+                            </w:r>
+                            <w:r>
+                              <w:rPr>
+                                <w:noProof/>
+                              </w:rPr>
+                              <w:t>1</w:t>
+                            </w:r>
+                            <w:r>
+                              <w:rPr>
+                                <w:noProof/>
+                              </w:rPr>
+                              <w:fldChar w:fldCharType="end"/>
+                            </w:r>
                             <w:r>
                               <w:t xml:space="preserve"> Obras de Benedito José Tobias</w:t>
                             </w:r>
+                            <w:bookmarkEnd w:id="6"/>
                           </w:p>
                         </w:txbxContent>
                       </wps:txbx>
@@ -2088,20 +2451,35 @@
                           <w:noProof/>
                         </w:rPr>
                       </w:pPr>
+                      <w:bookmarkStart w:id="7" w:name="_Toc134978581"/>
                       <w:r>
                         <w:t xml:space="preserve">Figura </w:t>
                       </w:r>
-                      <w:fldSimple w:instr=" SEQ Figura \* ARABIC ">
-                        <w:r>
-                          <w:rPr>
-                            <w:noProof/>
-                          </w:rPr>
-                          <w:t>1</w:t>
-                        </w:r>
-                      </w:fldSimple>
+                      <w:r>
+                        <w:fldChar w:fldCharType="begin"/>
+                      </w:r>
+                      <w:r>
+                        <w:instrText xml:space="preserve"> SEQ Figura \* ARABIC </w:instrText>
+                      </w:r>
+                      <w:r>
+                        <w:fldChar w:fldCharType="separate"/>
+                      </w:r>
+                      <w:r>
+                        <w:rPr>
+                          <w:noProof/>
+                        </w:rPr>
+                        <w:t>1</w:t>
+                      </w:r>
+                      <w:r>
+                        <w:rPr>
+                          <w:noProof/>
+                        </w:rPr>
+                        <w:fldChar w:fldCharType="end"/>
+                      </w:r>
                       <w:r>
                         <w:t xml:space="preserve"> Obras de Benedito José Tobias</w:t>
                       </w:r>
+                      <w:bookmarkEnd w:id="7"/>
                     </w:p>
                   </w:txbxContent>
                 </v:textbox>
@@ -2141,7 +2519,7 @@
                     <pic:cNvPicPr/>
                   </pic:nvPicPr>
                   <pic:blipFill>
-                    <a:blip r:embed="rId9" cstate="print">
+                    <a:blip r:embed="rId15" cstate="print">
                       <a:extLst>
                         <a:ext uri="{28A0092B-C50C-407E-A947-70E740481C1C}">
                           <a14:useLocalDpi xmlns:a14="http://schemas.microsoft.com/office/drawing/2010/main" val="0"/>
@@ -2177,7 +2555,31 @@
         <w:t>Depois a Mariana nos apresentou a questão feita a e</w:t>
       </w:r>
       <w:r>
-        <w:t xml:space="preserve">la quando foi contratada para o museu: “por que os africanos que foram escravizados?” e com essa pergunta a sala entrou em outro debate acerca de mentalidades que eram passadas a muito tempo onde o negro foi escravizado por “ser mais forte” e como esse pensamento foi uma construção </w:t>
+        <w:t>la quando foi contratada para o museu: “por que os africanos</w:t>
+      </w:r>
+      <w:r>
+        <w:t xml:space="preserve"> </w:t>
+      </w:r>
+      <w:r>
+        <w:t>foram escravizados?”</w:t>
+      </w:r>
+      <w:r>
+        <w:t>. E</w:t>
+      </w:r>
+      <w:r>
+        <w:t xml:space="preserve"> com essa pergunta a sala entrou em outro debate acerca de mentalidades que eram passadas </w:t>
+      </w:r>
+      <w:r>
+        <w:t>há</w:t>
+      </w:r>
+      <w:r>
+        <w:t xml:space="preserve"> muito tempo </w:t>
+      </w:r>
+      <w:r>
+        <w:t>em que</w:t>
+      </w:r>
+      <w:r>
+        <w:t xml:space="preserve"> o negro foi escravizado por “ser mais forte” e como esse pensamento foi uma construção </w:t>
       </w:r>
       <w:r>
         <w:t>europeia para</w:t>
@@ -2242,20 +2644,35 @@
                                 <w:szCs w:val="24"/>
                               </w:rPr>
                             </w:pPr>
+                            <w:bookmarkStart w:id="8" w:name="_Toc134978582"/>
                             <w:r>
                               <w:t xml:space="preserve">Figura </w:t>
                             </w:r>
-                            <w:fldSimple w:instr=" SEQ Figura \* ARABIC ">
-                              <w:r>
-                                <w:rPr>
-                                  <w:noProof/>
-                                </w:rPr>
-                                <w:t>2</w:t>
-                              </w:r>
-                            </w:fldSimple>
+                            <w:r>
+                              <w:fldChar w:fldCharType="begin"/>
+                            </w:r>
+                            <w:r>
+                              <w:instrText xml:space="preserve"> SEQ Figura \* ARABIC </w:instrText>
+                            </w:r>
+                            <w:r>
+                              <w:fldChar w:fldCharType="separate"/>
+                            </w:r>
+                            <w:r>
+                              <w:rPr>
+                                <w:noProof/>
+                              </w:rPr>
+                              <w:t>2</w:t>
+                            </w:r>
+                            <w:r>
+                              <w:rPr>
+                                <w:noProof/>
+                              </w:rPr>
+                              <w:fldChar w:fldCharType="end"/>
+                            </w:r>
                             <w:r>
                               <w:t xml:space="preserve"> Engenho de Açúcar</w:t>
                             </w:r>
+                            <w:bookmarkEnd w:id="8"/>
                           </w:p>
                         </w:txbxContent>
                       </wps:txbx>
@@ -2285,20 +2702,35 @@
                           <w:szCs w:val="24"/>
                         </w:rPr>
                       </w:pPr>
+                      <w:bookmarkStart w:id="9" w:name="_Toc134978582"/>
                       <w:r>
                         <w:t xml:space="preserve">Figura </w:t>
                       </w:r>
-                      <w:fldSimple w:instr=" SEQ Figura \* ARABIC ">
-                        <w:r>
-                          <w:rPr>
-                            <w:noProof/>
-                          </w:rPr>
-                          <w:t>2</w:t>
-                        </w:r>
-                      </w:fldSimple>
+                      <w:r>
+                        <w:fldChar w:fldCharType="begin"/>
+                      </w:r>
+                      <w:r>
+                        <w:instrText xml:space="preserve"> SEQ Figura \* ARABIC </w:instrText>
+                      </w:r>
+                      <w:r>
+                        <w:fldChar w:fldCharType="separate"/>
+                      </w:r>
+                      <w:r>
+                        <w:rPr>
+                          <w:noProof/>
+                        </w:rPr>
+                        <w:t>2</w:t>
+                      </w:r>
+                      <w:r>
+                        <w:rPr>
+                          <w:noProof/>
+                        </w:rPr>
+                        <w:fldChar w:fldCharType="end"/>
+                      </w:r>
                       <w:r>
                         <w:t xml:space="preserve"> Engenho de Açúcar</w:t>
                       </w:r>
+                      <w:bookmarkEnd w:id="9"/>
                     </w:p>
                   </w:txbxContent>
                 </v:textbox>
@@ -2336,7 +2768,7 @@
                     <pic:cNvPicPr/>
                   </pic:nvPicPr>
                   <pic:blipFill>
-                    <a:blip r:embed="rId10" cstate="print">
+                    <a:blip r:embed="rId16" cstate="print">
                       <a:extLst>
                         <a:ext uri="{28A0092B-C50C-407E-A947-70E740481C1C}">
                           <a14:useLocalDpi xmlns:a14="http://schemas.microsoft.com/office/drawing/2010/main" val="0"/>
@@ -2369,7 +2801,25 @@
         </w:drawing>
       </w:r>
       <w:r>
-        <w:t>Analisando a imagem acima de uma obra retratando um engenho de açúcar foi evidenciado o quanto as figuras negras eram distorcidas para favorecer esse aspecto de serem mais fortes e ajudarem a propagar esse ideal de que tinham o cérebro menor, como é retratado nas pessoas negras da obra que tem a cabeça desproporcional ao corpo, e o corpo que é retratado com braços longos e fortes.</w:t>
+        <w:t xml:space="preserve">Analisando uma obra retratando um engenho de açúcar foi evidenciado o quanto as figuras negras eram distorcidas para favorecer esse aspecto de serem mais fortes e ajudarem a propagar esse ideal de que tinham o cérebro menor, </w:t>
+      </w:r>
+      <w:r>
+        <w:t xml:space="preserve">conforme </w:t>
+      </w:r>
+      <w:r>
+        <w:t xml:space="preserve">é retratado nas pessoas negras da obra </w:t>
+      </w:r>
+      <w:r>
+        <w:t>com sua</w:t>
+      </w:r>
+      <w:r>
+        <w:t xml:space="preserve"> a cabeça desproporcional ao corpo, e o corpo</w:t>
+      </w:r>
+      <w:r>
+        <w:t xml:space="preserve">, </w:t>
+      </w:r>
+      <w:r>
+        <w:t>retratado com braços longos e fortes.</w:t>
       </w:r>
     </w:p>
     <w:p/>
@@ -2384,7 +2834,14 @@
         <w:t xml:space="preserve"> foi mostrado o lado mais religioso das matrizes africanas mostrando os Orixás e suas devidas histórias e como, por muitas pessoas mesmo a Umbanda e o Candomblé sendo de matrizes africanas, retratam Iemanjá, a Orixá mais conhecida, como uma mulher branca</w:t>
       </w:r>
       <w:r>
-        <w:t xml:space="preserve"> e provavelmente como o Diabo, da mitologia cristã, acabou sendo retratado com um tridente, objeto característicos de Exu</w:t>
+        <w:t xml:space="preserve"> e provavelmente como o Diabo, da mitologia cristã, acabou sendo retratado com um tridente, objeto característicos de </w:t>
+      </w:r>
+      <w:r>
+        <w:lastRenderedPageBreak/>
+        <w:t>Exu</w:t>
+      </w:r>
+      <w:r>
+        <w:t>, que foi um Orixá muito repudiado pelos cristãos por segurar em sua mão um Tridente e na outra um pênis, coisa que consideraram vulgar e impura</w:t>
       </w:r>
       <w:r>
         <w:t xml:space="preserve">. </w:t>
@@ -2398,7 +2855,6 @@
         <w:rPr>
           <w:noProof/>
         </w:rPr>
-        <w:lastRenderedPageBreak/>
         <mc:AlternateContent>
           <mc:Choice Requires="wps">
             <w:drawing>
@@ -2445,20 +2901,35 @@
                                 <w:szCs w:val="24"/>
                               </w:rPr>
                             </w:pPr>
+                            <w:bookmarkStart w:id="10" w:name="_Toc134978583"/>
                             <w:r>
                               <w:t xml:space="preserve">Figura </w:t>
                             </w:r>
-                            <w:fldSimple w:instr=" SEQ Figura \* ARABIC ">
-                              <w:r>
-                                <w:rPr>
-                                  <w:noProof/>
-                                </w:rPr>
-                                <w:t>3</w:t>
-                              </w:r>
-                            </w:fldSimple>
+                            <w:r>
+                              <w:fldChar w:fldCharType="begin"/>
+                            </w:r>
+                            <w:r>
+                              <w:instrText xml:space="preserve"> SEQ Figura \* ARABIC </w:instrText>
+                            </w:r>
+                            <w:r>
+                              <w:fldChar w:fldCharType="separate"/>
+                            </w:r>
+                            <w:r>
+                              <w:rPr>
+                                <w:noProof/>
+                              </w:rPr>
+                              <w:t>3</w:t>
+                            </w:r>
+                            <w:r>
+                              <w:rPr>
+                                <w:noProof/>
+                              </w:rPr>
+                              <w:fldChar w:fldCharType="end"/>
+                            </w:r>
                             <w:r>
                               <w:t xml:space="preserve"> Estatuetas de Orixás</w:t>
                             </w:r>
+                            <w:bookmarkEnd w:id="10"/>
                           </w:p>
                         </w:txbxContent>
                       </wps:txbx>
@@ -2488,20 +2959,35 @@
                           <w:szCs w:val="24"/>
                         </w:rPr>
                       </w:pPr>
+                      <w:bookmarkStart w:id="11" w:name="_Toc134978583"/>
                       <w:r>
                         <w:t xml:space="preserve">Figura </w:t>
                       </w:r>
-                      <w:fldSimple w:instr=" SEQ Figura \* ARABIC ">
-                        <w:r>
-                          <w:rPr>
-                            <w:noProof/>
-                          </w:rPr>
-                          <w:t>3</w:t>
-                        </w:r>
-                      </w:fldSimple>
+                      <w:r>
+                        <w:fldChar w:fldCharType="begin"/>
+                      </w:r>
+                      <w:r>
+                        <w:instrText xml:space="preserve"> SEQ Figura \* ARABIC </w:instrText>
+                      </w:r>
+                      <w:r>
+                        <w:fldChar w:fldCharType="separate"/>
+                      </w:r>
+                      <w:r>
+                        <w:rPr>
+                          <w:noProof/>
+                        </w:rPr>
+                        <w:t>3</w:t>
+                      </w:r>
+                      <w:r>
+                        <w:rPr>
+                          <w:noProof/>
+                        </w:rPr>
+                        <w:fldChar w:fldCharType="end"/>
+                      </w:r>
                       <w:r>
                         <w:t xml:space="preserve"> Estatuetas de Orixás</w:t>
                       </w:r>
+                      <w:bookmarkEnd w:id="11"/>
                     </w:p>
                   </w:txbxContent>
                 </v:textbox>
@@ -2539,7 +3025,7 @@
                     <pic:cNvPicPr/>
                   </pic:nvPicPr>
                   <pic:blipFill>
-                    <a:blip r:embed="rId11" cstate="print">
+                    <a:blip r:embed="rId17" cstate="print">
                       <a:extLst>
                         <a:ext uri="{28A0092B-C50C-407E-A947-70E740481C1C}">
                           <a14:useLocalDpi xmlns:a14="http://schemas.microsoft.com/office/drawing/2010/main" val="0"/>
@@ -2623,20 +3109,35 @@
                                 <w:szCs w:val="24"/>
                               </w:rPr>
                             </w:pPr>
+                            <w:bookmarkStart w:id="12" w:name="_Toc134978584"/>
                             <w:r>
                               <w:t xml:space="preserve">Figura </w:t>
                             </w:r>
-                            <w:fldSimple w:instr=" SEQ Figura \* ARABIC ">
-                              <w:r>
-                                <w:rPr>
-                                  <w:noProof/>
-                                </w:rPr>
-                                <w:t>4</w:t>
-                              </w:r>
-                            </w:fldSimple>
+                            <w:r>
+                              <w:fldChar w:fldCharType="begin"/>
+                            </w:r>
+                            <w:r>
+                              <w:instrText xml:space="preserve"> SEQ Figura \* ARABIC </w:instrText>
+                            </w:r>
+                            <w:r>
+                              <w:fldChar w:fldCharType="separate"/>
+                            </w:r>
+                            <w:r>
+                              <w:rPr>
+                                <w:noProof/>
+                              </w:rPr>
+                              <w:t>4</w:t>
+                            </w:r>
+                            <w:r>
+                              <w:rPr>
+                                <w:noProof/>
+                              </w:rPr>
+                              <w:fldChar w:fldCharType="end"/>
+                            </w:r>
                             <w:r>
                               <w:t xml:space="preserve"> Bote negreiro</w:t>
                             </w:r>
+                            <w:bookmarkEnd w:id="12"/>
                           </w:p>
                         </w:txbxContent>
                       </wps:txbx>
@@ -2666,20 +3167,35 @@
                           <w:szCs w:val="24"/>
                         </w:rPr>
                       </w:pPr>
+                      <w:bookmarkStart w:id="13" w:name="_Toc134978584"/>
                       <w:r>
                         <w:t xml:space="preserve">Figura </w:t>
                       </w:r>
-                      <w:fldSimple w:instr=" SEQ Figura \* ARABIC ">
-                        <w:r>
-                          <w:rPr>
-                            <w:noProof/>
-                          </w:rPr>
-                          <w:t>4</w:t>
-                        </w:r>
-                      </w:fldSimple>
+                      <w:r>
+                        <w:fldChar w:fldCharType="begin"/>
+                      </w:r>
+                      <w:r>
+                        <w:instrText xml:space="preserve"> SEQ Figura \* ARABIC </w:instrText>
+                      </w:r>
+                      <w:r>
+                        <w:fldChar w:fldCharType="separate"/>
+                      </w:r>
+                      <w:r>
+                        <w:rPr>
+                          <w:noProof/>
+                        </w:rPr>
+                        <w:t>4</w:t>
+                      </w:r>
+                      <w:r>
+                        <w:rPr>
+                          <w:noProof/>
+                        </w:rPr>
+                        <w:fldChar w:fldCharType="end"/>
+                      </w:r>
                       <w:r>
                         <w:t xml:space="preserve"> Bote negreiro</w:t>
                       </w:r>
+                      <w:bookmarkEnd w:id="13"/>
                     </w:p>
                   </w:txbxContent>
                 </v:textbox>
@@ -2717,7 +3233,7 @@
                     <pic:cNvPicPr/>
                   </pic:nvPicPr>
                   <pic:blipFill>
-                    <a:blip r:embed="rId12" cstate="print">
+                    <a:blip r:embed="rId18" cstate="print">
                       <a:extLst>
                         <a:ext uri="{28A0092B-C50C-407E-A947-70E740481C1C}">
                           <a14:useLocalDpi xmlns:a14="http://schemas.microsoft.com/office/drawing/2010/main" val="0"/>
@@ -2750,26 +3266,50 @@
         </w:drawing>
       </w:r>
       <w:r>
-        <w:t xml:space="preserve">Depois disso fomos levados para   uma sala escura e com uma ambientação mais tensa para retratar justamente o quão assustador e amedrontador eram os grandes navios negreiros. Nessa sala ficava uma carcaça de um bote e nas paredes diversos objetos que foram usados na tortura </w:t>
-      </w:r>
-      <w:r>
-        <w:t xml:space="preserve">e aprisionamento </w:t>
+        <w:t xml:space="preserve">Depois disso fomos levados para   uma sala escura e com uma ambientação mais tensa para retratar justamente o quão assustador e amedrontador eram os grandes navios negreiros. Nessa sala ficava uma carcaça de um bote e nas paredes </w:t>
+      </w:r>
+      <w:r>
+        <w:lastRenderedPageBreak/>
+        <w:t xml:space="preserve">diversos objetos usados na tortura </w:t>
+      </w:r>
+      <w:r>
+        <w:t>e</w:t>
+      </w:r>
+      <w:r>
+        <w:t xml:space="preserve"> </w:t>
+      </w:r>
+      <w:r>
+        <w:t xml:space="preserve">aprisionamento </w:t>
       </w:r>
       <w:r>
         <w:t xml:space="preserve">dos povos </w:t>
       </w:r>
       <w:r>
-        <w:t xml:space="preserve">africanos como correntes, chicotes, bolas de metal entre outros objetos. Ali foi uma visita mais </w:t>
-      </w:r>
-      <w:r>
-        <w:lastRenderedPageBreak/>
-        <w:t xml:space="preserve">rápida, pois, como a própria guia disse, a parte ruim da história nós já aprendemos e agora devemos ressaltar o quão importante e linda é essa história que não foi nos contada. </w:t>
+        <w:t xml:space="preserve">africanos como correntes, chicotes, bolas de metal entre outros objetos. Ali foi uma visita mais rápida, pois, como a própria guia disse, a parte ruim da história nós já aprendemos e agora devemos ressaltar o quão importante e linda é essa história que não foi nos contada. </w:t>
       </w:r>
     </w:p>
     <w:p/>
     <w:p>
       <w:r>
-        <w:t xml:space="preserve">Para finalizar a visitação, a Mariana nos juntos em uma sala e contou histórias da Umbanda e dos Orixás para enriquecer nosso conhecimento sobre a cultura e religião de lá, passando esse conhecimento de forma divertida e lúdica. </w:t>
+        <w:t>Para finalizar a visitação, a Mariana nos juntos em uma sala e contou histórias da Umbanda e dos Orixás</w:t>
+      </w:r>
+      <w:r>
+        <w:t xml:space="preserve"> Iansã, Orixá da tempestade, e Ogum, Orixá das e guerras e um poderoso rei,</w:t>
+      </w:r>
+      <w:r>
+        <w:t xml:space="preserve"> para enriquecer nosso conhecimento sobre a cultura e religião de lá, passando esse conhecimento de forma divertida e lúdica</w:t>
+      </w:r>
+      <w:r>
+        <w:t xml:space="preserve"> apresentando a história dos dois Orixás como um bate papo</w:t>
+      </w:r>
+      <w:r>
+        <w:t>.</w:t>
+      </w:r>
+      <w:r>
+        <w:t xml:space="preserve"> </w:t>
+      </w:r>
+      <w:r>
+        <w:t xml:space="preserve"> </w:t>
       </w:r>
     </w:p>
     <w:p>
@@ -2804,7 +3344,7 @@
                     <pic:cNvPicPr/>
                   </pic:nvPicPr>
                   <pic:blipFill>
-                    <a:blip r:embed="rId13" cstate="print">
+                    <a:blip r:embed="rId19" cstate="print">
                       <a:extLst>
                         <a:ext uri="{28A0092B-C50C-407E-A947-70E740481C1C}">
                           <a14:useLocalDpi xmlns:a14="http://schemas.microsoft.com/office/drawing/2010/main" val="0"/>
@@ -2837,12 +3377,59 @@
         </w:drawing>
       </w:r>
       <w:r>
-        <w:t xml:space="preserve">No final nos reunimos no gramado ao lado do museu para refletir a importância daquele ambiente e de todas as coisas que foram ditas e como isso impacta nossa e as futuras gerações de forma direta. </w:t>
+        <w:t xml:space="preserve">No final nos reunimos no gramado ao lado do museu para refletir a importância daquele ambiente e de todas as coisas ditas e como isso impacta nossa e as futuras gerações de forma direta. </w:t>
       </w:r>
     </w:p>
     <w:p>
       <w:pPr>
         <w:pStyle w:val="Legenda"/>
+      </w:pPr>
+      <w:bookmarkStart w:id="14" w:name="_Toc134978585"/>
+      <w:r>
+        <w:t xml:space="preserve">Figura </w:t>
+      </w:r>
+      <w:r>
+        <w:fldChar w:fldCharType="begin"/>
+      </w:r>
+      <w:r>
+        <w:instrText xml:space="preserve"> SEQ Figura \* ARABIC </w:instrText>
+      </w:r>
+      <w:r>
+        <w:fldChar w:fldCharType="separate"/>
+      </w:r>
+      <w:r>
+        <w:rPr>
+          <w:noProof/>
+        </w:rPr>
+        <w:t>5</w:t>
+      </w:r>
+      <w:r>
+        <w:rPr>
+          <w:noProof/>
+        </w:rPr>
+        <w:fldChar w:fldCharType="end"/>
+      </w:r>
+      <w:r>
+        <w:t xml:space="preserve"> Turma do 2 DS </w:t>
+      </w:r>
+      <w:r>
+        <w:t>AMS</w:t>
+      </w:r>
+      <w:bookmarkEnd w:id="14"/>
+    </w:p>
+    <w:p>
+      <w:pPr>
+        <w:pStyle w:val="Ttulo3"/>
+      </w:pPr>
+      <w:bookmarkStart w:id="15" w:name="_Toc135079550"/>
+      <w:r>
+        <w:t>2.1.1 Importância da visitação</w:t>
+      </w:r>
+      <w:bookmarkEnd w:id="15"/>
+    </w:p>
+    <w:p/>
+    <w:p>
+      <w:pPr>
         <w:sectPr>
           <w:pgSz w:w="11906" w:h="16838"/>
           <w:pgMar w:top="1701" w:right="1134" w:bottom="1134" w:left="1701" w:header="1134" w:footer="709" w:gutter="0"/>
@@ -2850,302 +3437,35 @@
         </w:sectPr>
       </w:pPr>
       <w:r>
-        <w:t xml:space="preserve">Figura </w:t>
-      </w:r>
-      <w:fldSimple w:instr=" SEQ Figura \* ARABIC ">
-        <w:r>
-          <w:rPr>
-            <w:noProof/>
-          </w:rPr>
-          <w:t>5</w:t>
-        </w:r>
-      </w:fldSimple>
-      <w:r>
-        <w:t xml:space="preserve"> Turma do 2 DS AMS</w:t>
-      </w:r>
-    </w:p>
-    <w:p>
-      <w:pPr>
-        <w:pStyle w:val="Ttulo2"/>
-        <w:ind w:firstLine="0"/>
-      </w:pPr>
-      <w:bookmarkStart w:id="6" w:name="_23ckvvd" w:colFirst="0" w:colLast="0"/>
-      <w:bookmarkStart w:id="7" w:name="_Toc134734363"/>
-      <w:bookmarkEnd w:id="6"/>
+        <w:t xml:space="preserve">Esse trabalho sem dúvidas mostrou muitos tópicos importante sobre </w:t>
+      </w:r>
+      <w:r>
+        <w:t xml:space="preserve">conhecimentos </w:t>
+      </w:r>
+      <w:r>
+        <w:t xml:space="preserve"> que todos pensávamos </w:t>
+      </w:r>
+      <w:r>
+        <w:t>termos</w:t>
+      </w:r>
+      <w:r>
+        <w:t xml:space="preserve"> e, acima de tudo, levantou importantes questionamentos a respeitos de outras coisas que possivelmente só vimos de um único lado da história criando nos alunos um maior senso crítico das coisas que pensa já saber e das coisas que vai descobrir ao decorrer de sua vida formando assim uma </w:t>
+      </w:r>
       <w:r>
         <w:lastRenderedPageBreak/>
-        <w:t>2.2 Relatório sobre a Semana Paulo Freire</w:t>
-      </w:r>
-      <w:bookmarkEnd w:id="7"/>
-    </w:p>
-    <w:p>
-      <w:r>
-        <w:t xml:space="preserve">A Semana Paulo Freire aconteceu nos dias 12 e 15 de maio de 2023 separada em oito grupos, que por sua vez foram separados do primeiro ao quarto e do quinto ao oitavo. Esses grupos pegaram um tema e ficaram encarregados de realizar uma apresentação dinâmica e interativa com as turmas além de oferecer uma ambientação chamativa e bem estruturada. </w:t>
-      </w:r>
-    </w:p>
-    <w:p>
-      <w:pPr>
-        <w:keepNext/>
-      </w:pPr>
-      <w:r>
-        <w:rPr>
-          <w:noProof/>
-        </w:rPr>
-        <w:drawing>
-          <wp:anchor distT="0" distB="0" distL="114300" distR="114300" simplePos="0" relativeHeight="251671552" behindDoc="0" locked="0" layoutInCell="1" allowOverlap="1" wp14:anchorId="1DC09EF0" wp14:editId="4F715EB2">
-            <wp:simplePos x="0" y="0"/>
-            <wp:positionH relativeFrom="margin">
-              <wp:align>right</wp:align>
-            </wp:positionH>
-            <wp:positionV relativeFrom="paragraph">
-              <wp:posOffset>1147445</wp:posOffset>
-            </wp:positionV>
-            <wp:extent cx="5760085" cy="4319905"/>
-            <wp:effectExtent l="0" t="0" r="0" b="4445"/>
-            <wp:wrapTopAndBottom/>
-            <wp:docPr id="1759978428" name="Imagem 6" descr="Pessoas em estação de trem&#10;&#10;Descrição gerada automaticamente"/>
-            <wp:cNvGraphicFramePr>
-              <a:graphicFrameLocks xmlns:a="http://schemas.openxmlformats.org/drawingml/2006/main" noChangeAspect="1"/>
-            </wp:cNvGraphicFramePr>
-            <a:graphic xmlns:a="http://schemas.openxmlformats.org/drawingml/2006/main">
-              <a:graphicData uri="http://schemas.openxmlformats.org/drawingml/2006/picture">
-                <pic:pic xmlns:pic="http://schemas.openxmlformats.org/drawingml/2006/picture">
-                  <pic:nvPicPr>
-                    <pic:cNvPr id="1759978428" name="Imagem 6" descr="Pessoas em estação de trem&#10;&#10;Descrição gerada automaticamente"/>
-                    <pic:cNvPicPr/>
-                  </pic:nvPicPr>
-                  <pic:blipFill>
-                    <a:blip r:embed="rId14" cstate="print">
-                      <a:extLst>
-                        <a:ext uri="{28A0092B-C50C-407E-A947-70E740481C1C}">
-                          <a14:useLocalDpi xmlns:a14="http://schemas.microsoft.com/office/drawing/2010/main" val="0"/>
-                        </a:ext>
-                      </a:extLst>
-                    </a:blip>
-                    <a:stretch>
-                      <a:fillRect/>
-                    </a:stretch>
-                  </pic:blipFill>
-                  <pic:spPr>
-                    <a:xfrm>
-                      <a:off x="0" y="0"/>
-                      <a:ext cx="5760085" cy="4319905"/>
-                    </a:xfrm>
-                    <a:prstGeom prst="rect">
-                      <a:avLst/>
-                    </a:prstGeom>
-                  </pic:spPr>
-                </pic:pic>
-              </a:graphicData>
-            </a:graphic>
-            <wp14:sizeRelH relativeFrom="page">
-              <wp14:pctWidth>0</wp14:pctWidth>
-            </wp14:sizeRelH>
-            <wp14:sizeRelV relativeFrom="page">
-              <wp14:pctHeight>0</wp14:pctHeight>
-            </wp14:sizeRelV>
-          </wp:anchor>
-        </w:drawing>
-      </w:r>
-      <w:r>
-        <w:t xml:space="preserve">No dia 11 desse mesmo mês, com os cartazes já feitos e decorações pré prontas, os grupos do Bloco A e os do Bloco B se juntaram para começar a decorar os blocos com Crepom, tecidos, cartazes entre muitas outras coisas que deram cor e vivacidade ao ambiente. </w:t>
-      </w:r>
-    </w:p>
-    <w:p>
-      <w:pPr>
-        <w:pStyle w:val="Legenda"/>
-      </w:pPr>
-      <w:r>
-        <w:t xml:space="preserve">Figura </w:t>
-      </w:r>
-      <w:fldSimple w:instr=" SEQ Figura \* ARABIC ">
-        <w:r>
-          <w:rPr>
-            <w:noProof/>
-          </w:rPr>
-          <w:t>6</w:t>
-        </w:r>
-      </w:fldSimple>
-      <w:r>
-        <w:t xml:space="preserve"> Preparação para a Semana Paulo Freire</w:t>
-      </w:r>
-    </w:p>
-    <w:p/>
-    <w:p>
-      <w:r>
-        <w:t xml:space="preserve">No dia seguinte, com um intervalo de quinze minutos em cada bloco, foram iniciadas as apresentações para as turmas, que ficaram sentadas no chão apreciando o ambiente e o que os integrantes de cada grupo podiam ensiná-las. </w:t>
-      </w:r>
-    </w:p>
-    <w:p>
-      <w:r>
-        <w:lastRenderedPageBreak/>
-        <w:t xml:space="preserve">Foi feito também no final do oitavo grupo um formulário com algumas perguntas acerca dos assuntos dos grupos e uma sessão de feedback para melhores resultados futuros e uma maior observação em pontos de possível melhoria. </w:t>
-      </w:r>
-    </w:p>
-    <w:p/>
-    <w:p>
-      <w:pPr>
-        <w:keepNext/>
-        <w:keepLines/>
-        <w:pBdr>
-          <w:top w:val="nil"/>
-          <w:left w:val="nil"/>
-          <w:bottom w:val="nil"/>
-          <w:right w:val="nil"/>
-          <w:between w:val="nil"/>
-        </w:pBdr>
+        <w:t>sala, e caso esse projeto vá para frente, uma geração um pouco mais reflexiva e com pensamentos menos antiquados</w:t>
+      </w:r>
+      <w:r>
+        <w:t>.</w:t>
+      </w:r>
+    </w:p>
+    <w:p>
+      <w:pPr>
         <w:spacing w:after="360"/>
         <w:ind w:firstLine="0"/>
-        <w:jc w:val="left"/>
-        <w:rPr>
-          <w:rFonts w:ascii="Arial Negrito" w:eastAsia="Arial Negrito" w:hAnsi="Arial Negrito" w:cs="Arial Negrito"/>
-          <w:b/>
-          <w:smallCaps/>
-          <w:color w:val="000000"/>
-        </w:rPr>
-      </w:pPr>
-      <w:r>
-        <w:rPr>
-          <w:rFonts w:ascii="Arial Negrito" w:eastAsia="Arial Negrito" w:hAnsi="Arial Negrito" w:cs="Arial Negrito"/>
-          <w:b/>
-          <w:smallCaps/>
-          <w:color w:val="000000"/>
-        </w:rPr>
-        <w:t xml:space="preserve">6 CONCLUSÃO </w:t>
-      </w:r>
-      <w:r>
-        <w:rPr>
-          <w:rFonts w:ascii="Arial Negrito" w:eastAsia="Arial Negrito" w:hAnsi="Arial Negrito" w:cs="Arial Negrito"/>
-          <w:b/>
-          <w:smallCaps/>
-          <w:color w:val="FF0000"/>
-        </w:rPr>
-        <w:t xml:space="preserve">OU </w:t>
-      </w:r>
-      <w:r>
-        <w:rPr>
-          <w:rFonts w:ascii="Arial Negrito" w:eastAsia="Arial Negrito" w:hAnsi="Arial Negrito" w:cs="Arial Negrito"/>
-          <w:b/>
-          <w:smallCaps/>
-          <w:color w:val="000000"/>
-        </w:rPr>
-        <w:t>CONSIDERAÇÕES FINAIS</w:t>
-      </w:r>
-    </w:p>
-    <w:p>
-      <w:pPr>
-        <w:sectPr>
-          <w:pgSz w:w="11906" w:h="16838"/>
-          <w:pgMar w:top="1701" w:right="1134" w:bottom="1134" w:left="1701" w:header="1134" w:footer="709" w:gutter="0"/>
-          <w:cols w:space="720"/>
-        </w:sectPr>
-      </w:pPr>
-      <w:r>
-        <w:t xml:space="preserve">Tenho convicção que ambas essas experiencias foram de grande peso no pensamento de cada aluno do 2 DS e das salas que assistiram as apresentações para uma maior reflexão e politização de conversas sobre um assunto que é tão abafado em geral. Devido a isso creio que esse projeto se fez mais do que importante, se fez necessário para uma melhor formação como  cidadão e integrante de uma sociedade de pessoas diferentes, com gostos e preferencias diferentes. </w:t>
-      </w:r>
-    </w:p>
-    <w:p>
-      <w:pPr>
-        <w:keepNext/>
-        <w:keepLines/>
-        <w:pBdr>
-          <w:top w:val="nil"/>
-          <w:left w:val="nil"/>
-          <w:bottom w:val="nil"/>
-          <w:right w:val="nil"/>
-          <w:between w:val="nil"/>
-        </w:pBdr>
-        <w:spacing w:after="360"/>
-        <w:ind w:firstLine="0"/>
-        <w:jc w:val="center"/>
-        <w:rPr>
-          <w:rFonts w:ascii="Arial Negrito" w:eastAsia="Arial Negrito" w:hAnsi="Arial Negrito" w:cs="Arial Negrito"/>
-          <w:b/>
-          <w:smallCaps/>
-          <w:color w:val="000000"/>
-        </w:rPr>
-      </w:pPr>
-      <w:r>
-        <w:rPr>
-          <w:rFonts w:ascii="Arial Negrito" w:eastAsia="Arial Negrito" w:hAnsi="Arial Negrito" w:cs="Arial Negrito"/>
-          <w:b/>
-          <w:smallCaps/>
-          <w:color w:val="000000"/>
-        </w:rPr>
-        <w:lastRenderedPageBreak/>
-        <w:t xml:space="preserve">REFERÊNCIAS </w:t>
-      </w:r>
-      <w:r>
-        <w:rPr>
-          <w:rFonts w:ascii="Arial Negrito" w:eastAsia="Arial Negrito" w:hAnsi="Arial Negrito" w:cs="Arial Negrito"/>
-          <w:b/>
-          <w:smallCaps/>
-        </w:rPr>
-        <w:t>BIBLIOGRÁFICAS</w:t>
-      </w:r>
-    </w:p>
-    <w:p>
-      <w:pPr>
-        <w:spacing w:line="240" w:lineRule="auto"/>
-        <w:ind w:firstLine="0"/>
-        <w:jc w:val="left"/>
-      </w:pPr>
-      <w:r>
-        <w:rPr>
-          <w:sz w:val="20"/>
-          <w:szCs w:val="20"/>
-        </w:rPr>
-        <w:t>Inserir aqui as referências em corpo 10, com espaçamento simples entre as linhas e alinhadas à margem esquerda. As referências bibliográficas, no fim do trabalho, devem ter os dados completos e seguir as normas da ABNT 6023 para trabalhos científicos. Cada referência deve ocupar um parágrafo e devem estar separados por dois espaços simples.</w:t>
-      </w:r>
-    </w:p>
-    <w:p>
-      <w:pPr>
-        <w:ind w:firstLine="0"/>
-        <w:jc w:val="center"/>
-        <w:sectPr>
-          <w:pgSz w:w="11906" w:h="16838"/>
-          <w:pgMar w:top="1701" w:right="1134" w:bottom="1134" w:left="1701" w:header="1134" w:footer="709" w:gutter="0"/>
-          <w:cols w:space="720"/>
-          <w:titlePg/>
-        </w:sectPr>
-      </w:pPr>
-    </w:p>
-    <w:p>
-      <w:pPr>
-        <w:pBdr>
-          <w:top w:val="nil"/>
-          <w:left w:val="nil"/>
-          <w:bottom w:val="nil"/>
-          <w:right w:val="nil"/>
-          <w:between w:val="nil"/>
-        </w:pBdr>
-        <w:ind w:firstLine="0"/>
-        <w:rPr>
-          <w:color w:val="FF0000"/>
-          <w:sz w:val="20"/>
-          <w:szCs w:val="20"/>
-        </w:rPr>
-        <w:sectPr>
-          <w:pgSz w:w="11906" w:h="16838"/>
-          <w:pgMar w:top="1701" w:right="1134" w:bottom="1134" w:left="1701" w:header="1134" w:footer="709" w:gutter="0"/>
-          <w:cols w:space="720"/>
-          <w:titlePg/>
-        </w:sectPr>
-      </w:pPr>
-      <w:bookmarkStart w:id="8" w:name="_3znysh7" w:colFirst="0" w:colLast="0"/>
-      <w:bookmarkStart w:id="9" w:name="_ybjk8dil0jpv" w:colFirst="0" w:colLast="0"/>
-      <w:bookmarkStart w:id="10" w:name="_t4c6oy2hnxe9" w:colFirst="0" w:colLast="0"/>
-      <w:bookmarkStart w:id="11" w:name="_joyl1b7osu79" w:colFirst="0" w:colLast="0"/>
-      <w:bookmarkEnd w:id="8"/>
-      <w:bookmarkEnd w:id="9"/>
-      <w:bookmarkEnd w:id="10"/>
-      <w:bookmarkEnd w:id="11"/>
-    </w:p>
-    <w:p>
-      <w:pPr>
-        <w:spacing w:after="360"/>
-        <w:ind w:firstLine="0"/>
-      </w:pPr>
+      </w:pPr>
+      <w:bookmarkStart w:id="16" w:name="_23ckvvd" w:colFirst="0" w:colLast="0"/>
+      <w:bookmarkEnd w:id="16"/>
     </w:p>
     <w:sectPr>
       <w:pgSz w:w="11906" w:h="16838"/>
@@ -3180,6 +3500,48 @@
     </w:p>
   </w:endnote>
 </w:endnotes>
+</file>
+
+<file path=word/footer1.xml><?xml version="1.0" encoding="utf-8"?>
+<w:ftr xmlns:wpc="http://schemas.microsoft.com/office/word/2010/wordprocessingCanvas" xmlns:cx="http://schemas.microsoft.com/office/drawing/2014/chartex" xmlns:cx1="http://schemas.microsoft.com/office/drawing/2015/9/8/chartex" xmlns:cx2="http://schemas.microsoft.com/office/drawing/2015/10/21/chartex" xmlns:cx3="http://schemas.microsoft.com/office/drawing/2016/5/9/chartex" xmlns:cx4="http://schemas.microsoft.com/office/drawing/2016/5/10/chartex" xmlns:cx5="http://schemas.microsoft.com/office/drawing/2016/5/11/chartex" xmlns:cx6="http://schemas.microsoft.com/office/drawing/2016/5/12/chartex" xmlns:cx7="http://schemas.microsoft.com/office/drawing/2016/5/13/chartex" xmlns:cx8="http://schemas.microsoft.com/office/drawing/2016/5/14/chartex" xmlns:mc="http://schemas.openxmlformats.org/markup-compatibility/2006" xmlns:aink="http://schemas.microsoft.com/office/drawing/2016/ink" xmlns:am3d="http://schemas.microsoft.com/office/drawing/2017/model3d" xmlns:o="urn:schemas-microsoft-com:office:office" xmlns:oel="http://schemas.microsoft.com/office/2019/extlst" xmlns:r="http://schemas.openxmlformats.org/officeDocument/2006/relationships" xmlns:m="http://schemas.openxmlformats.org/officeDocument/2006/math" xmlns:v="urn:schemas-microsoft-com:vml" xmlns:wp14="http://schemas.microsoft.com/office/word/2010/wordprocessingDrawing" xmlns:wp="http://schemas.openxmlformats.org/drawingml/2006/wordprocessingDrawing" xmlns:w10="urn:schemas-microsoft-com:office:word" xmlns:w="http://schemas.openxmlformats.org/wordprocessingml/2006/main" xmlns:w14="http://schemas.microsoft.com/office/word/2010/wordml" xmlns:w15="http://schemas.microsoft.com/office/word/2012/wordml" xmlns:w16cex="http://schemas.microsoft.com/office/word/2018/wordml/cex" xmlns:w16cid="http://schemas.microsoft.com/office/word/2016/wordml/cid" xmlns:w16="http://schemas.microsoft.com/office/word/2018/wordml" xmlns:w16du="http://schemas.microsoft.com/office/word/2023/wordml/word16du" xmlns:w16sdtdh="http://schemas.microsoft.com/office/word/2020/wordml/sdtdatahash" xmlns:w16se="http://schemas.microsoft.com/office/word/2015/wordml/symex" xmlns:wpg="http://schemas.microsoft.com/office/word/2010/wordprocessingGroup" xmlns:wpi="http://schemas.microsoft.com/office/word/2010/wordprocessingInk" xmlns:wne="http://schemas.microsoft.com/office/word/2006/wordml" xmlns:wps="http://schemas.microsoft.com/office/word/2010/wordprocessingShape" mc:Ignorable="w14 w15 w16se w16cid w16 w16cex w16sdtdh wp14">
+  <w:sdt>
+    <w:sdtPr>
+      <w:id w:val="1422224957"/>
+      <w:docPartObj>
+        <w:docPartGallery w:val="Page Numbers (Bottom of Page)"/>
+        <w:docPartUnique/>
+      </w:docPartObj>
+    </w:sdtPr>
+    <w:sdtContent>
+      <w:p>
+        <w:pPr>
+          <w:pStyle w:val="Rodap"/>
+          <w:jc w:val="right"/>
+        </w:pPr>
+        <w:r>
+          <w:fldChar w:fldCharType="begin"/>
+        </w:r>
+        <w:r>
+          <w:instrText>PAGE   \* MERGEFORMAT</w:instrText>
+        </w:r>
+        <w:r>
+          <w:fldChar w:fldCharType="separate"/>
+        </w:r>
+        <w:r>
+          <w:t>2</w:t>
+        </w:r>
+        <w:r>
+          <w:fldChar w:fldCharType="end"/>
+        </w:r>
+      </w:p>
+    </w:sdtContent>
+  </w:sdt>
+  <w:p>
+    <w:pPr>
+      <w:pStyle w:val="Rodap"/>
+    </w:pPr>
+  </w:p>
+</w:ftr>
 </file>
 
 <file path=word/footnotes.xml><?xml version="1.0" encoding="utf-8"?>
@@ -3227,47 +3589,6 @@
         <w:szCs w:val="22"/>
       </w:rPr>
     </w:pPr>
-    <w:r>
-      <w:rPr>
-        <w:color w:val="000000"/>
-        <w:sz w:val="22"/>
-        <w:szCs w:val="22"/>
-      </w:rPr>
-      <w:fldChar w:fldCharType="begin"/>
-    </w:r>
-    <w:r>
-      <w:rPr>
-        <w:color w:val="000000"/>
-        <w:sz w:val="22"/>
-        <w:szCs w:val="22"/>
-      </w:rPr>
-      <w:instrText>PAGE</w:instrText>
-    </w:r>
-    <w:r>
-      <w:rPr>
-        <w:color w:val="000000"/>
-        <w:sz w:val="22"/>
-        <w:szCs w:val="22"/>
-      </w:rPr>
-      <w:fldChar w:fldCharType="separate"/>
-    </w:r>
-    <w:r>
-      <w:rPr>
-        <w:noProof/>
-        <w:color w:val="000000"/>
-        <w:sz w:val="22"/>
-        <w:szCs w:val="22"/>
-      </w:rPr>
-      <w:t>3</w:t>
-    </w:r>
-    <w:r>
-      <w:rPr>
-        <w:color w:val="000000"/>
-        <w:sz w:val="22"/>
-        <w:szCs w:val="22"/>
-      </w:rPr>
-      <w:fldChar w:fldCharType="end"/>
-    </w:r>
   </w:p>
 </w:hdr>
 </file>
@@ -4933,10 +5254,11 @@
     <w:name w:val="heading 3"/>
     <w:basedOn w:val="Normal"/>
     <w:next w:val="Normal"/>
+    <w:autoRedefine/>
     <w:uiPriority w:val="9"/>
-    <w:semiHidden/>
     <w:unhideWhenUsed/>
     <w:qFormat/>
+    <w:rsid w:val="0046609B"/>
     <w:pPr>
       <w:keepNext/>
       <w:keepLines/>
@@ -4945,7 +5267,6 @@
     </w:pPr>
     <w:rPr>
       <w:b/>
-      <w:sz w:val="28"/>
       <w:szCs w:val="28"/>
     </w:rPr>
   </w:style>
@@ -5159,6 +5480,71 @@
       <w:sz w:val="20"/>
       <w:szCs w:val="18"/>
     </w:rPr>
+  </w:style>
+  <w:style w:type="paragraph" w:styleId="ndicedeilustraes">
+    <w:name w:val="table of figures"/>
+    <w:basedOn w:val="Normal"/>
+    <w:next w:val="Normal"/>
+    <w:uiPriority w:val="99"/>
+    <w:unhideWhenUsed/>
+    <w:rsid w:val="00BC0249"/>
+  </w:style>
+  <w:style w:type="paragraph" w:styleId="Cabealho">
+    <w:name w:val="header"/>
+    <w:basedOn w:val="Normal"/>
+    <w:link w:val="CabealhoChar"/>
+    <w:uiPriority w:val="99"/>
+    <w:unhideWhenUsed/>
+    <w:rsid w:val="000F6E63"/>
+    <w:pPr>
+      <w:tabs>
+        <w:tab w:val="center" w:pos="4252"/>
+        <w:tab w:val="right" w:pos="8504"/>
+      </w:tabs>
+      <w:spacing w:line="240" w:lineRule="auto"/>
+    </w:pPr>
+  </w:style>
+  <w:style w:type="character" w:customStyle="1" w:styleId="CabealhoChar">
+    <w:name w:val="Cabeçalho Char"/>
+    <w:basedOn w:val="Fontepargpadro"/>
+    <w:link w:val="Cabealho"/>
+    <w:uiPriority w:val="99"/>
+    <w:rsid w:val="000F6E63"/>
+  </w:style>
+  <w:style w:type="paragraph" w:styleId="Rodap">
+    <w:name w:val="footer"/>
+    <w:basedOn w:val="Normal"/>
+    <w:link w:val="RodapChar"/>
+    <w:uiPriority w:val="99"/>
+    <w:unhideWhenUsed/>
+    <w:rsid w:val="000F6E63"/>
+    <w:pPr>
+      <w:tabs>
+        <w:tab w:val="center" w:pos="4252"/>
+        <w:tab w:val="right" w:pos="8504"/>
+      </w:tabs>
+      <w:spacing w:line="240" w:lineRule="auto"/>
+    </w:pPr>
+  </w:style>
+  <w:style w:type="character" w:customStyle="1" w:styleId="RodapChar">
+    <w:name w:val="Rodapé Char"/>
+    <w:basedOn w:val="Fontepargpadro"/>
+    <w:link w:val="Rodap"/>
+    <w:uiPriority w:val="99"/>
+    <w:rsid w:val="000F6E63"/>
+  </w:style>
+  <w:style w:type="paragraph" w:styleId="Sumrio3">
+    <w:name w:val="toc 3"/>
+    <w:basedOn w:val="Normal"/>
+    <w:next w:val="Normal"/>
+    <w:autoRedefine/>
+    <w:uiPriority w:val="39"/>
+    <w:unhideWhenUsed/>
+    <w:rsid w:val="00E97F19"/>
+    <w:pPr>
+      <w:spacing w:after="100"/>
+      <w:ind w:left="480"/>
+    </w:pPr>
   </w:style>
 </w:styles>
 </file>
@@ -5481,4 +5867,16 @@
   </a:objectDefaults>
   <a:extraClrSchemeLst/>
 </a:theme>
+</file>
+
+<file path=customXml/item1.xml><?xml version="1.0" encoding="utf-8"?>
+<b:Sources xmlns:b="http://schemas.openxmlformats.org/officeDocument/2006/bibliography" xmlns="http://schemas.openxmlformats.org/officeDocument/2006/bibliography" SelectedStyle="\APASixthEditionOfficeOnline.xsl" StyleName="APA" Version="6"/>
+</file>
+
+<file path=customXml/itemProps1.xml><?xml version="1.0" encoding="utf-8"?>
+<ds:datastoreItem xmlns:ds="http://schemas.openxmlformats.org/officeDocument/2006/customXml" ds:itemID="{37F323C5-FB5C-4EEF-9DCC-0951095994EF}">
+  <ds:schemaRefs>
+    <ds:schemaRef ds:uri="http://schemas.openxmlformats.org/officeDocument/2006/bibliography"/>
+  </ds:schemaRefs>
+</ds:datastoreItem>
 </file>
</xml_diff>

<commit_message>
Added physical education poster
</commit_message>
<xml_diff>
--- a/2° Ano/Educação Antirracista/Relatório.docx
+++ b/2° Ano/Educação Antirracista/Relatório.docx
@@ -2,6 +2,15 @@
 <file path=word/document.xml><?xml version="1.0" encoding="utf-8"?>
 <w:document xmlns:wpc="http://schemas.microsoft.com/office/word/2010/wordprocessingCanvas" xmlns:cx="http://schemas.microsoft.com/office/drawing/2014/chartex" xmlns:cx1="http://schemas.microsoft.com/office/drawing/2015/9/8/chartex" xmlns:cx2="http://schemas.microsoft.com/office/drawing/2015/10/21/chartex" xmlns:cx3="http://schemas.microsoft.com/office/drawing/2016/5/9/chartex" xmlns:cx4="http://schemas.microsoft.com/office/drawing/2016/5/10/chartex" xmlns:cx5="http://schemas.microsoft.com/office/drawing/2016/5/11/chartex" xmlns:cx6="http://schemas.microsoft.com/office/drawing/2016/5/12/chartex" xmlns:cx7="http://schemas.microsoft.com/office/drawing/2016/5/13/chartex" xmlns:cx8="http://schemas.microsoft.com/office/drawing/2016/5/14/chartex" xmlns:mc="http://schemas.openxmlformats.org/markup-compatibility/2006" xmlns:aink="http://schemas.microsoft.com/office/drawing/2016/ink" xmlns:am3d="http://schemas.microsoft.com/office/drawing/2017/model3d" xmlns:o="urn:schemas-microsoft-com:office:office" xmlns:oel="http://schemas.microsoft.com/office/2019/extlst" xmlns:r="http://schemas.openxmlformats.org/officeDocument/2006/relationships" xmlns:m="http://schemas.openxmlformats.org/officeDocument/2006/math" xmlns:v="urn:schemas-microsoft-com:vml" xmlns:wp14="http://schemas.microsoft.com/office/word/2010/wordprocessingDrawing" xmlns:wp="http://schemas.openxmlformats.org/drawingml/2006/wordprocessingDrawing" xmlns:w10="urn:schemas-microsoft-com:office:word" xmlns:w="http://schemas.openxmlformats.org/wordprocessingml/2006/main" xmlns:w14="http://schemas.microsoft.com/office/word/2010/wordml" xmlns:w15="http://schemas.microsoft.com/office/word/2012/wordml" xmlns:w16cex="http://schemas.microsoft.com/office/word/2018/wordml/cex" xmlns:w16cid="http://schemas.microsoft.com/office/word/2016/wordml/cid" xmlns:w16="http://schemas.microsoft.com/office/word/2018/wordml" xmlns:w16du="http://schemas.microsoft.com/office/word/2023/wordml/word16du" xmlns:w16sdtdh="http://schemas.microsoft.com/office/word/2020/wordml/sdtdatahash" xmlns:w16se="http://schemas.microsoft.com/office/word/2015/wordml/symex" xmlns:wpg="http://schemas.microsoft.com/office/word/2010/wordprocessingGroup" xmlns:wpi="http://schemas.microsoft.com/office/word/2010/wordprocessingInk" xmlns:wne="http://schemas.microsoft.com/office/word/2006/wordml" xmlns:wps="http://schemas.microsoft.com/office/word/2010/wordprocessingShape" mc:Ignorable="w14 w15 w16se w16cid w16 w16cex w16sdtdh wp14">
   <w:body>
+    <w:p>
+      <w:pPr>
+        <w:ind w:firstLine="0"/>
+        <w:jc w:val="center"/>
+        <w:rPr>
+          <w:b/>
+        </w:rPr>
+      </w:pPr>
+    </w:p>
     <w:p>
       <w:pPr>
         <w:ind w:firstLine="0"/>
@@ -622,7 +631,19 @@
         <w:rPr>
           <w:color w:val="000000"/>
         </w:rPr>
-        <w:t>Este relatório tem como objetivo apresentar uma visita realizada ao Museu Afro Brasileiro Eman</w:t>
+        <w:t xml:space="preserve">Este relatório </w:t>
+      </w:r>
+      <w:r>
+        <w:rPr>
+          <w:color w:val="000000"/>
+        </w:rPr>
+        <w:t>visa</w:t>
+      </w:r>
+      <w:r>
+        <w:rPr>
+          <w:color w:val="000000"/>
+        </w:rPr>
+        <w:t xml:space="preserve"> apresentar uma visita realizada ao Museu Afro Brasileiro Eman</w:t>
       </w:r>
       <w:r>
         <w:rPr>
@@ -910,11 +931,131 @@
           <w:color w:val="000000"/>
         </w:rPr>
       </w:pPr>
-      <w:r>
-        <w:rPr>
-          <w:color w:val="000000"/>
-        </w:rPr>
-        <w:t>This report aims to present a visit made to the Eman</w:t>
+      <w:proofErr w:type="spellStart"/>
+      <w:r>
+        <w:rPr>
+          <w:color w:val="000000"/>
+        </w:rPr>
+        <w:t>This</w:t>
+      </w:r>
+      <w:proofErr w:type="spellEnd"/>
+      <w:r>
+        <w:rPr>
+          <w:color w:val="000000"/>
+        </w:rPr>
+        <w:t xml:space="preserve"> </w:t>
+      </w:r>
+      <w:proofErr w:type="spellStart"/>
+      <w:r>
+        <w:rPr>
+          <w:color w:val="000000"/>
+        </w:rPr>
+        <w:t>report</w:t>
+      </w:r>
+      <w:proofErr w:type="spellEnd"/>
+      <w:r>
+        <w:rPr>
+          <w:color w:val="000000"/>
+        </w:rPr>
+        <w:t xml:space="preserve"> </w:t>
+      </w:r>
+      <w:proofErr w:type="spellStart"/>
+      <w:r>
+        <w:rPr>
+          <w:color w:val="000000"/>
+        </w:rPr>
+        <w:t>aims</w:t>
+      </w:r>
+      <w:proofErr w:type="spellEnd"/>
+      <w:r>
+        <w:rPr>
+          <w:color w:val="000000"/>
+        </w:rPr>
+        <w:t xml:space="preserve"> </w:t>
+      </w:r>
+      <w:proofErr w:type="spellStart"/>
+      <w:r>
+        <w:rPr>
+          <w:color w:val="000000"/>
+        </w:rPr>
+        <w:t>to</w:t>
+      </w:r>
+      <w:proofErr w:type="spellEnd"/>
+      <w:r>
+        <w:rPr>
+          <w:color w:val="000000"/>
+        </w:rPr>
+        <w:t xml:space="preserve"> </w:t>
+      </w:r>
+      <w:proofErr w:type="spellStart"/>
+      <w:r>
+        <w:rPr>
+          <w:color w:val="000000"/>
+        </w:rPr>
+        <w:t>present</w:t>
+      </w:r>
+      <w:proofErr w:type="spellEnd"/>
+      <w:r>
+        <w:rPr>
+          <w:color w:val="000000"/>
+        </w:rPr>
+        <w:t xml:space="preserve"> a </w:t>
+      </w:r>
+      <w:proofErr w:type="spellStart"/>
+      <w:r>
+        <w:rPr>
+          <w:color w:val="000000"/>
+        </w:rPr>
+        <w:t>visit</w:t>
+      </w:r>
+      <w:proofErr w:type="spellEnd"/>
+      <w:r>
+        <w:rPr>
+          <w:color w:val="000000"/>
+        </w:rPr>
+        <w:t xml:space="preserve"> </w:t>
+      </w:r>
+      <w:proofErr w:type="spellStart"/>
+      <w:r>
+        <w:rPr>
+          <w:color w:val="000000"/>
+        </w:rPr>
+        <w:t>made</w:t>
+      </w:r>
+      <w:proofErr w:type="spellEnd"/>
+      <w:r>
+        <w:rPr>
+          <w:color w:val="000000"/>
+        </w:rPr>
+        <w:t xml:space="preserve"> </w:t>
+      </w:r>
+      <w:proofErr w:type="spellStart"/>
+      <w:r>
+        <w:rPr>
+          <w:color w:val="000000"/>
+        </w:rPr>
+        <w:t>to</w:t>
+      </w:r>
+      <w:proofErr w:type="spellEnd"/>
+      <w:r>
+        <w:rPr>
+          <w:color w:val="000000"/>
+        </w:rPr>
+        <w:t xml:space="preserve"> </w:t>
+      </w:r>
+      <w:proofErr w:type="spellStart"/>
+      <w:r>
+        <w:rPr>
+          <w:color w:val="000000"/>
+        </w:rPr>
+        <w:t>the</w:t>
+      </w:r>
+      <w:proofErr w:type="spellEnd"/>
+      <w:r>
+        <w:rPr>
+          <w:color w:val="000000"/>
+        </w:rPr>
+        <w:t xml:space="preserve"> Eman</w:t>
       </w:r>
       <w:r>
         <w:rPr>
@@ -926,81 +1067,1147 @@
         <w:rPr>
           <w:color w:val="000000"/>
         </w:rPr>
-        <w:t>el Araujo Afro-Brazilian Museum and discuss the importance of this experience. The Museum, located in the city of São Paulo, is known for its vast collection of artifacts and works of art that portray Afro-Brazilian history and culture.</w:t>
-      </w:r>
-      <w:r>
-        <w:rPr>
-          <w:color w:val="000000"/>
-        </w:rPr>
-        <w:t xml:space="preserve"> </w:t>
-      </w:r>
-    </w:p>
-    <w:p>
-      <w:pPr>
-        <w:rPr>
-          <w:color w:val="000000"/>
-        </w:rPr>
-      </w:pPr>
-      <w:r>
-        <w:rPr>
-          <w:color w:val="000000"/>
-        </w:rPr>
-        <w:t>Initially, before entering the museum, we were separated into two groups of 20 students so that two different guides could instruct us during the visit.</w:t>
-      </w:r>
-    </w:p>
-    <w:p>
-      <w:pPr>
-        <w:rPr>
-          <w:color w:val="000000"/>
-        </w:rPr>
-      </w:pPr>
-      <w:r>
-        <w:rPr>
-          <w:color w:val="000000"/>
-        </w:rPr>
-        <w:t>During the visit, we observed several exhibits</w:t>
-      </w:r>
-      <w:r>
-        <w:rPr>
-          <w:color w:val="000000"/>
-        </w:rPr>
-        <w:t xml:space="preserve"> </w:t>
-      </w:r>
-      <w:r>
-        <w:rPr>
-          <w:color w:val="000000"/>
-        </w:rPr>
-        <w:t xml:space="preserve">offered by the Museum, </w:t>
-      </w:r>
+        <w:t>el Araujo Afro-</w:t>
+      </w:r>
+      <w:proofErr w:type="spellStart"/>
+      <w:r>
+        <w:rPr>
+          <w:color w:val="000000"/>
+        </w:rPr>
+        <w:t>Brazilian</w:t>
+      </w:r>
+      <w:proofErr w:type="spellEnd"/>
+      <w:r>
+        <w:rPr>
+          <w:color w:val="000000"/>
+        </w:rPr>
+        <w:t xml:space="preserve"> </w:t>
+      </w:r>
+      <w:proofErr w:type="spellStart"/>
+      <w:r>
+        <w:rPr>
+          <w:color w:val="000000"/>
+        </w:rPr>
+        <w:t>Museum</w:t>
+      </w:r>
+      <w:proofErr w:type="spellEnd"/>
+      <w:r>
+        <w:rPr>
+          <w:color w:val="000000"/>
+        </w:rPr>
+        <w:t xml:space="preserve"> </w:t>
+      </w:r>
+      <w:proofErr w:type="spellStart"/>
+      <w:r>
+        <w:rPr>
+          <w:color w:val="000000"/>
+        </w:rPr>
+        <w:t>and</w:t>
+      </w:r>
+      <w:proofErr w:type="spellEnd"/>
+      <w:r>
+        <w:rPr>
+          <w:color w:val="000000"/>
+        </w:rPr>
+        <w:t xml:space="preserve"> </w:t>
+      </w:r>
+      <w:proofErr w:type="spellStart"/>
+      <w:r>
+        <w:rPr>
+          <w:color w:val="000000"/>
+        </w:rPr>
+        <w:t>discuss</w:t>
+      </w:r>
+      <w:proofErr w:type="spellEnd"/>
+      <w:r>
+        <w:rPr>
+          <w:color w:val="000000"/>
+        </w:rPr>
+        <w:t xml:space="preserve"> </w:t>
+      </w:r>
+      <w:proofErr w:type="spellStart"/>
+      <w:r>
+        <w:rPr>
+          <w:color w:val="000000"/>
+        </w:rPr>
+        <w:t>the</w:t>
+      </w:r>
+      <w:proofErr w:type="spellEnd"/>
+      <w:r>
+        <w:rPr>
+          <w:color w:val="000000"/>
+        </w:rPr>
+        <w:t xml:space="preserve"> </w:t>
+      </w:r>
+      <w:proofErr w:type="spellStart"/>
+      <w:r>
+        <w:rPr>
+          <w:color w:val="000000"/>
+        </w:rPr>
+        <w:t>importance</w:t>
+      </w:r>
+      <w:proofErr w:type="spellEnd"/>
+      <w:r>
+        <w:rPr>
+          <w:color w:val="000000"/>
+        </w:rPr>
+        <w:t xml:space="preserve"> of </w:t>
+      </w:r>
+      <w:proofErr w:type="spellStart"/>
+      <w:r>
+        <w:rPr>
+          <w:color w:val="000000"/>
+        </w:rPr>
+        <w:t>this</w:t>
+      </w:r>
+      <w:proofErr w:type="spellEnd"/>
+      <w:r>
+        <w:rPr>
+          <w:color w:val="000000"/>
+        </w:rPr>
+        <w:t xml:space="preserve"> </w:t>
+      </w:r>
+      <w:proofErr w:type="spellStart"/>
+      <w:r>
+        <w:rPr>
+          <w:color w:val="000000"/>
+        </w:rPr>
+        <w:t>experience</w:t>
+      </w:r>
+      <w:proofErr w:type="spellEnd"/>
+      <w:r>
+        <w:rPr>
+          <w:color w:val="000000"/>
+        </w:rPr>
+        <w:t xml:space="preserve">. The </w:t>
+      </w:r>
+      <w:proofErr w:type="spellStart"/>
+      <w:r>
+        <w:rPr>
+          <w:color w:val="000000"/>
+        </w:rPr>
+        <w:t>Museum</w:t>
+      </w:r>
+      <w:proofErr w:type="spellEnd"/>
+      <w:r>
+        <w:rPr>
+          <w:color w:val="000000"/>
+        </w:rPr>
+        <w:t xml:space="preserve">, </w:t>
+      </w:r>
+      <w:proofErr w:type="spellStart"/>
+      <w:r>
+        <w:rPr>
+          <w:color w:val="000000"/>
+        </w:rPr>
+        <w:t>located</w:t>
+      </w:r>
+      <w:proofErr w:type="spellEnd"/>
+      <w:r>
+        <w:rPr>
+          <w:color w:val="000000"/>
+        </w:rPr>
+        <w:t xml:space="preserve"> in </w:t>
+      </w:r>
+      <w:proofErr w:type="spellStart"/>
+      <w:r>
+        <w:rPr>
+          <w:color w:val="000000"/>
+        </w:rPr>
+        <w:t>the</w:t>
+      </w:r>
+      <w:proofErr w:type="spellEnd"/>
+      <w:r>
+        <w:rPr>
+          <w:color w:val="000000"/>
+        </w:rPr>
+        <w:t xml:space="preserve"> </w:t>
+      </w:r>
+      <w:proofErr w:type="spellStart"/>
+      <w:r>
+        <w:rPr>
+          <w:color w:val="000000"/>
+        </w:rPr>
+        <w:t>city</w:t>
+      </w:r>
+      <w:proofErr w:type="spellEnd"/>
+      <w:r>
+        <w:rPr>
+          <w:color w:val="000000"/>
+        </w:rPr>
+        <w:t xml:space="preserve"> of São Paulo, </w:t>
+      </w:r>
+      <w:proofErr w:type="spellStart"/>
+      <w:r>
+        <w:rPr>
+          <w:color w:val="000000"/>
+        </w:rPr>
+        <w:t>is</w:t>
+      </w:r>
+      <w:proofErr w:type="spellEnd"/>
+      <w:r>
+        <w:rPr>
+          <w:color w:val="000000"/>
+        </w:rPr>
+        <w:t xml:space="preserve"> </w:t>
+      </w:r>
+      <w:proofErr w:type="spellStart"/>
+      <w:r>
+        <w:rPr>
+          <w:color w:val="000000"/>
+        </w:rPr>
+        <w:t>known</w:t>
+      </w:r>
+      <w:proofErr w:type="spellEnd"/>
+      <w:r>
+        <w:rPr>
+          <w:color w:val="000000"/>
+        </w:rPr>
+        <w:t xml:space="preserve"> for its </w:t>
+      </w:r>
+      <w:proofErr w:type="spellStart"/>
+      <w:r>
+        <w:rPr>
+          <w:color w:val="000000"/>
+        </w:rPr>
+        <w:t>vast</w:t>
+      </w:r>
+      <w:proofErr w:type="spellEnd"/>
+      <w:r>
+        <w:rPr>
+          <w:color w:val="000000"/>
+        </w:rPr>
+        <w:t xml:space="preserve"> </w:t>
+      </w:r>
+      <w:proofErr w:type="spellStart"/>
+      <w:r>
+        <w:rPr>
+          <w:color w:val="000000"/>
+        </w:rPr>
+        <w:t>collection</w:t>
+      </w:r>
+      <w:proofErr w:type="spellEnd"/>
+      <w:r>
+        <w:rPr>
+          <w:color w:val="000000"/>
+        </w:rPr>
+        <w:t xml:space="preserve"> of </w:t>
+      </w:r>
+      <w:proofErr w:type="spellStart"/>
+      <w:r>
+        <w:rPr>
+          <w:color w:val="000000"/>
+        </w:rPr>
+        <w:t>artifacts</w:t>
+      </w:r>
+      <w:proofErr w:type="spellEnd"/>
+      <w:r>
+        <w:rPr>
+          <w:color w:val="000000"/>
+        </w:rPr>
+        <w:t xml:space="preserve"> </w:t>
+      </w:r>
+      <w:proofErr w:type="spellStart"/>
+      <w:r>
+        <w:rPr>
+          <w:color w:val="000000"/>
+        </w:rPr>
+        <w:t>and</w:t>
+      </w:r>
+      <w:proofErr w:type="spellEnd"/>
+      <w:r>
+        <w:rPr>
+          <w:color w:val="000000"/>
+        </w:rPr>
+        <w:t xml:space="preserve"> </w:t>
+      </w:r>
+      <w:proofErr w:type="spellStart"/>
+      <w:r>
+        <w:rPr>
+          <w:color w:val="000000"/>
+        </w:rPr>
+        <w:t>works</w:t>
+      </w:r>
+      <w:proofErr w:type="spellEnd"/>
+      <w:r>
+        <w:rPr>
+          <w:color w:val="000000"/>
+        </w:rPr>
+        <w:t xml:space="preserve"> of </w:t>
+      </w:r>
+      <w:proofErr w:type="spellStart"/>
+      <w:r>
+        <w:rPr>
+          <w:color w:val="000000"/>
+        </w:rPr>
+        <w:t>art</w:t>
+      </w:r>
+      <w:proofErr w:type="spellEnd"/>
+      <w:r>
+        <w:rPr>
+          <w:color w:val="000000"/>
+        </w:rPr>
+        <w:t xml:space="preserve"> </w:t>
+      </w:r>
+      <w:proofErr w:type="spellStart"/>
+      <w:r>
+        <w:rPr>
+          <w:color w:val="000000"/>
+        </w:rPr>
+        <w:t>that</w:t>
+      </w:r>
+      <w:proofErr w:type="spellEnd"/>
+      <w:r>
+        <w:rPr>
+          <w:color w:val="000000"/>
+        </w:rPr>
+        <w:t xml:space="preserve"> </w:t>
+      </w:r>
+      <w:proofErr w:type="spellStart"/>
+      <w:r>
+        <w:rPr>
+          <w:color w:val="000000"/>
+        </w:rPr>
+        <w:t>portray</w:t>
+      </w:r>
+      <w:proofErr w:type="spellEnd"/>
+      <w:r>
+        <w:rPr>
+          <w:color w:val="000000"/>
+        </w:rPr>
+        <w:t xml:space="preserve"> Afro-</w:t>
+      </w:r>
+      <w:proofErr w:type="spellStart"/>
+      <w:r>
+        <w:rPr>
+          <w:color w:val="000000"/>
+        </w:rPr>
+        <w:t>Brazilian</w:t>
+      </w:r>
+      <w:proofErr w:type="spellEnd"/>
+      <w:r>
+        <w:rPr>
+          <w:color w:val="000000"/>
+        </w:rPr>
+        <w:t xml:space="preserve"> </w:t>
+      </w:r>
+      <w:proofErr w:type="spellStart"/>
+      <w:r>
+        <w:rPr>
+          <w:color w:val="000000"/>
+        </w:rPr>
+        <w:t>history</w:t>
+      </w:r>
+      <w:proofErr w:type="spellEnd"/>
+      <w:r>
+        <w:rPr>
+          <w:color w:val="000000"/>
+        </w:rPr>
+        <w:t xml:space="preserve"> </w:t>
+      </w:r>
+      <w:proofErr w:type="spellStart"/>
+      <w:r>
+        <w:rPr>
+          <w:color w:val="000000"/>
+        </w:rPr>
+        <w:t>and</w:t>
+      </w:r>
+      <w:proofErr w:type="spellEnd"/>
+      <w:r>
+        <w:rPr>
+          <w:color w:val="000000"/>
+        </w:rPr>
+        <w:t xml:space="preserve"> </w:t>
+      </w:r>
+      <w:proofErr w:type="spellStart"/>
+      <w:r>
+        <w:rPr>
+          <w:color w:val="000000"/>
+        </w:rPr>
+        <w:t>culture</w:t>
+      </w:r>
+      <w:proofErr w:type="spellEnd"/>
+      <w:r>
+        <w:rPr>
+          <w:color w:val="000000"/>
+        </w:rPr>
+        <w:t>.</w:t>
+      </w:r>
+      <w:r>
+        <w:rPr>
+          <w:color w:val="000000"/>
+        </w:rPr>
+        <w:t xml:space="preserve"> </w:t>
+      </w:r>
+    </w:p>
+    <w:p>
+      <w:pPr>
+        <w:rPr>
+          <w:color w:val="000000"/>
+        </w:rPr>
+      </w:pPr>
+      <w:proofErr w:type="spellStart"/>
+      <w:r>
+        <w:rPr>
+          <w:color w:val="000000"/>
+        </w:rPr>
+        <w:t>Initially</w:t>
+      </w:r>
+      <w:proofErr w:type="spellEnd"/>
+      <w:r>
+        <w:rPr>
+          <w:color w:val="000000"/>
+        </w:rPr>
+        <w:t xml:space="preserve">, </w:t>
+      </w:r>
+      <w:proofErr w:type="spellStart"/>
+      <w:r>
+        <w:rPr>
+          <w:color w:val="000000"/>
+        </w:rPr>
+        <w:t>before</w:t>
+      </w:r>
+      <w:proofErr w:type="spellEnd"/>
+      <w:r>
+        <w:rPr>
+          <w:color w:val="000000"/>
+        </w:rPr>
+        <w:t xml:space="preserve"> </w:t>
+      </w:r>
+      <w:proofErr w:type="spellStart"/>
+      <w:r>
+        <w:rPr>
+          <w:color w:val="000000"/>
+        </w:rPr>
+        <w:t>entering</w:t>
+      </w:r>
+      <w:proofErr w:type="spellEnd"/>
+      <w:r>
+        <w:rPr>
+          <w:color w:val="000000"/>
+        </w:rPr>
+        <w:t xml:space="preserve"> </w:t>
+      </w:r>
+      <w:proofErr w:type="spellStart"/>
+      <w:r>
+        <w:rPr>
+          <w:color w:val="000000"/>
+        </w:rPr>
+        <w:t>the</w:t>
+      </w:r>
+      <w:proofErr w:type="spellEnd"/>
+      <w:r>
+        <w:rPr>
+          <w:color w:val="000000"/>
+        </w:rPr>
+        <w:t xml:space="preserve"> </w:t>
+      </w:r>
+      <w:proofErr w:type="spellStart"/>
+      <w:r>
+        <w:rPr>
+          <w:color w:val="000000"/>
+        </w:rPr>
+        <w:t>museum</w:t>
+      </w:r>
+      <w:proofErr w:type="spellEnd"/>
+      <w:r>
+        <w:rPr>
+          <w:color w:val="000000"/>
+        </w:rPr>
+        <w:t xml:space="preserve">, </w:t>
+      </w:r>
+      <w:proofErr w:type="spellStart"/>
+      <w:r>
+        <w:rPr>
+          <w:color w:val="000000"/>
+        </w:rPr>
+        <w:t>we</w:t>
+      </w:r>
+      <w:proofErr w:type="spellEnd"/>
+      <w:r>
+        <w:rPr>
+          <w:color w:val="000000"/>
+        </w:rPr>
+        <w:t xml:space="preserve"> </w:t>
+      </w:r>
+      <w:proofErr w:type="spellStart"/>
+      <w:r>
+        <w:rPr>
+          <w:color w:val="000000"/>
+        </w:rPr>
+        <w:t>were</w:t>
+      </w:r>
+      <w:proofErr w:type="spellEnd"/>
+      <w:r>
+        <w:rPr>
+          <w:color w:val="000000"/>
+        </w:rPr>
+        <w:t xml:space="preserve"> </w:t>
+      </w:r>
+      <w:proofErr w:type="spellStart"/>
+      <w:r>
+        <w:rPr>
+          <w:color w:val="000000"/>
+        </w:rPr>
+        <w:t>separated</w:t>
+      </w:r>
+      <w:proofErr w:type="spellEnd"/>
+      <w:r>
+        <w:rPr>
+          <w:color w:val="000000"/>
+        </w:rPr>
+        <w:t xml:space="preserve"> </w:t>
+      </w:r>
+      <w:proofErr w:type="spellStart"/>
+      <w:r>
+        <w:rPr>
+          <w:color w:val="000000"/>
+        </w:rPr>
+        <w:t>into</w:t>
+      </w:r>
+      <w:proofErr w:type="spellEnd"/>
+      <w:r>
+        <w:rPr>
+          <w:color w:val="000000"/>
+        </w:rPr>
+        <w:t xml:space="preserve"> </w:t>
+      </w:r>
+      <w:proofErr w:type="spellStart"/>
+      <w:r>
+        <w:rPr>
+          <w:color w:val="000000"/>
+        </w:rPr>
+        <w:t>two</w:t>
+      </w:r>
+      <w:proofErr w:type="spellEnd"/>
+      <w:r>
+        <w:rPr>
+          <w:color w:val="000000"/>
+        </w:rPr>
+        <w:t xml:space="preserve"> </w:t>
+      </w:r>
+      <w:proofErr w:type="spellStart"/>
+      <w:r>
+        <w:rPr>
+          <w:color w:val="000000"/>
+        </w:rPr>
+        <w:t>groups</w:t>
+      </w:r>
+      <w:proofErr w:type="spellEnd"/>
+      <w:r>
+        <w:rPr>
+          <w:color w:val="000000"/>
+        </w:rPr>
+        <w:t xml:space="preserve"> of 20 </w:t>
+      </w:r>
+      <w:proofErr w:type="spellStart"/>
+      <w:r>
+        <w:rPr>
+          <w:color w:val="000000"/>
+        </w:rPr>
+        <w:t>students</w:t>
+      </w:r>
+      <w:proofErr w:type="spellEnd"/>
+      <w:r>
+        <w:rPr>
+          <w:color w:val="000000"/>
+        </w:rPr>
+        <w:t xml:space="preserve"> </w:t>
+      </w:r>
+      <w:proofErr w:type="spellStart"/>
+      <w:r>
+        <w:rPr>
+          <w:color w:val="000000"/>
+        </w:rPr>
+        <w:t>so</w:t>
+      </w:r>
+      <w:proofErr w:type="spellEnd"/>
+      <w:r>
+        <w:rPr>
+          <w:color w:val="000000"/>
+        </w:rPr>
+        <w:t xml:space="preserve"> </w:t>
+      </w:r>
+      <w:proofErr w:type="spellStart"/>
+      <w:r>
+        <w:rPr>
+          <w:color w:val="000000"/>
+        </w:rPr>
+        <w:t>that</w:t>
+      </w:r>
+      <w:proofErr w:type="spellEnd"/>
+      <w:r>
+        <w:rPr>
+          <w:color w:val="000000"/>
+        </w:rPr>
+        <w:t xml:space="preserve"> </w:t>
+      </w:r>
+      <w:proofErr w:type="spellStart"/>
+      <w:r>
+        <w:rPr>
+          <w:color w:val="000000"/>
+        </w:rPr>
+        <w:t>two</w:t>
+      </w:r>
+      <w:proofErr w:type="spellEnd"/>
+      <w:r>
+        <w:rPr>
+          <w:color w:val="000000"/>
+        </w:rPr>
+        <w:t xml:space="preserve"> </w:t>
+      </w:r>
+      <w:proofErr w:type="spellStart"/>
+      <w:r>
+        <w:rPr>
+          <w:color w:val="000000"/>
+        </w:rPr>
+        <w:t>different</w:t>
+      </w:r>
+      <w:proofErr w:type="spellEnd"/>
+      <w:r>
+        <w:rPr>
+          <w:color w:val="000000"/>
+        </w:rPr>
+        <w:t xml:space="preserve"> </w:t>
+      </w:r>
+      <w:proofErr w:type="spellStart"/>
+      <w:r>
+        <w:rPr>
+          <w:color w:val="000000"/>
+        </w:rPr>
+        <w:t>guides</w:t>
+      </w:r>
+      <w:proofErr w:type="spellEnd"/>
+      <w:r>
+        <w:rPr>
+          <w:color w:val="000000"/>
+        </w:rPr>
+        <w:t xml:space="preserve"> </w:t>
+      </w:r>
+      <w:proofErr w:type="spellStart"/>
+      <w:r>
+        <w:rPr>
+          <w:color w:val="000000"/>
+        </w:rPr>
+        <w:t>could</w:t>
+      </w:r>
+      <w:proofErr w:type="spellEnd"/>
+      <w:r>
+        <w:rPr>
+          <w:color w:val="000000"/>
+        </w:rPr>
+        <w:t xml:space="preserve"> </w:t>
+      </w:r>
+      <w:proofErr w:type="spellStart"/>
+      <w:r>
+        <w:rPr>
+          <w:color w:val="000000"/>
+        </w:rPr>
+        <w:t>instruct</w:t>
+      </w:r>
+      <w:proofErr w:type="spellEnd"/>
+      <w:r>
+        <w:rPr>
+          <w:color w:val="000000"/>
+        </w:rPr>
+        <w:t xml:space="preserve"> </w:t>
+      </w:r>
+      <w:proofErr w:type="spellStart"/>
+      <w:r>
+        <w:rPr>
+          <w:color w:val="000000"/>
+        </w:rPr>
+        <w:t>us</w:t>
+      </w:r>
+      <w:proofErr w:type="spellEnd"/>
+      <w:r>
+        <w:rPr>
+          <w:color w:val="000000"/>
+        </w:rPr>
+        <w:t xml:space="preserve"> </w:t>
+      </w:r>
+      <w:proofErr w:type="spellStart"/>
+      <w:r>
+        <w:rPr>
+          <w:color w:val="000000"/>
+        </w:rPr>
+        <w:t>during</w:t>
+      </w:r>
+      <w:proofErr w:type="spellEnd"/>
+      <w:r>
+        <w:rPr>
+          <w:color w:val="000000"/>
+        </w:rPr>
+        <w:t xml:space="preserve"> </w:t>
+      </w:r>
+      <w:proofErr w:type="spellStart"/>
+      <w:r>
+        <w:rPr>
+          <w:color w:val="000000"/>
+        </w:rPr>
+        <w:t>the</w:t>
+      </w:r>
+      <w:proofErr w:type="spellEnd"/>
+      <w:r>
+        <w:rPr>
+          <w:color w:val="000000"/>
+        </w:rPr>
+        <w:t xml:space="preserve"> </w:t>
+      </w:r>
+      <w:proofErr w:type="spellStart"/>
+      <w:r>
+        <w:rPr>
+          <w:color w:val="000000"/>
+        </w:rPr>
+        <w:t>visit</w:t>
+      </w:r>
+      <w:proofErr w:type="spellEnd"/>
+      <w:r>
+        <w:rPr>
+          <w:color w:val="000000"/>
+        </w:rPr>
+        <w:t>.</w:t>
+      </w:r>
+    </w:p>
+    <w:p>
+      <w:pPr>
+        <w:rPr>
+          <w:color w:val="000000"/>
+        </w:rPr>
+      </w:pPr>
+      <w:proofErr w:type="spellStart"/>
+      <w:r>
+        <w:rPr>
+          <w:color w:val="000000"/>
+        </w:rPr>
+        <w:t>During</w:t>
+      </w:r>
+      <w:proofErr w:type="spellEnd"/>
+      <w:r>
+        <w:rPr>
+          <w:color w:val="000000"/>
+        </w:rPr>
+        <w:t xml:space="preserve"> </w:t>
+      </w:r>
+      <w:proofErr w:type="spellStart"/>
+      <w:r>
+        <w:rPr>
+          <w:color w:val="000000"/>
+        </w:rPr>
+        <w:t>the</w:t>
+      </w:r>
+      <w:proofErr w:type="spellEnd"/>
+      <w:r>
+        <w:rPr>
+          <w:color w:val="000000"/>
+        </w:rPr>
+        <w:t xml:space="preserve"> </w:t>
+      </w:r>
+      <w:proofErr w:type="spellStart"/>
+      <w:r>
+        <w:rPr>
+          <w:color w:val="000000"/>
+        </w:rPr>
+        <w:t>visit</w:t>
+      </w:r>
+      <w:proofErr w:type="spellEnd"/>
+      <w:r>
+        <w:rPr>
+          <w:color w:val="000000"/>
+        </w:rPr>
+        <w:t xml:space="preserve">, </w:t>
+      </w:r>
+      <w:proofErr w:type="spellStart"/>
+      <w:r>
+        <w:rPr>
+          <w:color w:val="000000"/>
+        </w:rPr>
+        <w:t>we</w:t>
+      </w:r>
+      <w:proofErr w:type="spellEnd"/>
+      <w:r>
+        <w:rPr>
+          <w:color w:val="000000"/>
+        </w:rPr>
+        <w:t xml:space="preserve"> </w:t>
+      </w:r>
+      <w:proofErr w:type="spellStart"/>
+      <w:r>
+        <w:rPr>
+          <w:color w:val="000000"/>
+        </w:rPr>
+        <w:t>observed</w:t>
+      </w:r>
+      <w:proofErr w:type="spellEnd"/>
+      <w:r>
+        <w:rPr>
+          <w:color w:val="000000"/>
+        </w:rPr>
+        <w:t xml:space="preserve"> </w:t>
+      </w:r>
+      <w:proofErr w:type="spellStart"/>
+      <w:r>
+        <w:rPr>
+          <w:color w:val="000000"/>
+        </w:rPr>
+        <w:t>several</w:t>
+      </w:r>
+      <w:proofErr w:type="spellEnd"/>
+      <w:r>
+        <w:rPr>
+          <w:color w:val="000000"/>
+        </w:rPr>
+        <w:t xml:space="preserve"> </w:t>
+      </w:r>
+      <w:proofErr w:type="spellStart"/>
+      <w:r>
+        <w:rPr>
+          <w:color w:val="000000"/>
+        </w:rPr>
+        <w:t>exhibits</w:t>
+      </w:r>
+      <w:proofErr w:type="spellEnd"/>
+      <w:r>
+        <w:rPr>
+          <w:color w:val="000000"/>
+        </w:rPr>
+        <w:t xml:space="preserve"> </w:t>
+      </w:r>
+      <w:proofErr w:type="spellStart"/>
+      <w:r>
+        <w:rPr>
+          <w:color w:val="000000"/>
+        </w:rPr>
+        <w:t>offered</w:t>
+      </w:r>
+      <w:proofErr w:type="spellEnd"/>
+      <w:r>
+        <w:rPr>
+          <w:color w:val="000000"/>
+        </w:rPr>
+        <w:t xml:space="preserve"> </w:t>
+      </w:r>
+      <w:proofErr w:type="spellStart"/>
+      <w:r>
+        <w:rPr>
+          <w:color w:val="000000"/>
+        </w:rPr>
+        <w:t>by</w:t>
+      </w:r>
+      <w:proofErr w:type="spellEnd"/>
+      <w:r>
+        <w:rPr>
+          <w:color w:val="000000"/>
+        </w:rPr>
+        <w:t xml:space="preserve"> </w:t>
+      </w:r>
+      <w:proofErr w:type="spellStart"/>
+      <w:r>
+        <w:rPr>
+          <w:color w:val="000000"/>
+        </w:rPr>
+        <w:t>the</w:t>
+      </w:r>
+      <w:proofErr w:type="spellEnd"/>
+      <w:r>
+        <w:rPr>
+          <w:color w:val="000000"/>
+        </w:rPr>
+        <w:t xml:space="preserve"> </w:t>
+      </w:r>
+      <w:proofErr w:type="spellStart"/>
+      <w:r>
+        <w:rPr>
+          <w:color w:val="000000"/>
+        </w:rPr>
+        <w:t>Museum</w:t>
+      </w:r>
+      <w:proofErr w:type="spellEnd"/>
+      <w:r>
+        <w:rPr>
+          <w:color w:val="000000"/>
+        </w:rPr>
+        <w:t xml:space="preserve">, </w:t>
+      </w:r>
+      <w:proofErr w:type="spellStart"/>
       <w:r>
         <w:rPr>
           <w:color w:val="000000"/>
         </w:rPr>
         <w:t>focusing</w:t>
       </w:r>
-      <w:r>
-        <w:rPr>
-          <w:color w:val="000000"/>
-        </w:rPr>
-        <w:t xml:space="preserve"> </w:t>
-      </w:r>
-      <w:r>
-        <w:rPr>
-          <w:color w:val="000000"/>
-        </w:rPr>
-        <w:t xml:space="preserve">the richness of the works of art on display, which portray the African influence in the formation of Brazilian identity, addressing </w:t>
-      </w:r>
-      <w:r>
-        <w:rPr>
-          <w:color w:val="000000"/>
-        </w:rPr>
-        <w:t xml:space="preserve">problems </w:t>
-      </w:r>
-      <w:r>
-        <w:rPr>
-          <w:color w:val="000000"/>
-        </w:rPr>
-        <w:t xml:space="preserve">such as religion, culture, </w:t>
+      <w:proofErr w:type="spellEnd"/>
+      <w:r>
+        <w:rPr>
+          <w:color w:val="000000"/>
+        </w:rPr>
+        <w:t xml:space="preserve"> </w:t>
+      </w:r>
+      <w:proofErr w:type="spellStart"/>
+      <w:r>
+        <w:rPr>
+          <w:color w:val="000000"/>
+        </w:rPr>
+        <w:t>the</w:t>
+      </w:r>
+      <w:proofErr w:type="spellEnd"/>
+      <w:r>
+        <w:rPr>
+          <w:color w:val="000000"/>
+        </w:rPr>
+        <w:t xml:space="preserve"> </w:t>
+      </w:r>
+      <w:proofErr w:type="spellStart"/>
+      <w:r>
+        <w:rPr>
+          <w:color w:val="000000"/>
+        </w:rPr>
+        <w:t>richness</w:t>
+      </w:r>
+      <w:proofErr w:type="spellEnd"/>
+      <w:r>
+        <w:rPr>
+          <w:color w:val="000000"/>
+        </w:rPr>
+        <w:t xml:space="preserve"> of </w:t>
+      </w:r>
+      <w:proofErr w:type="spellStart"/>
+      <w:r>
+        <w:rPr>
+          <w:color w:val="000000"/>
+        </w:rPr>
+        <w:t>the</w:t>
+      </w:r>
+      <w:proofErr w:type="spellEnd"/>
+      <w:r>
+        <w:rPr>
+          <w:color w:val="000000"/>
+        </w:rPr>
+        <w:t xml:space="preserve"> </w:t>
+      </w:r>
+      <w:proofErr w:type="spellStart"/>
+      <w:r>
+        <w:rPr>
+          <w:color w:val="000000"/>
+        </w:rPr>
+        <w:t>works</w:t>
+      </w:r>
+      <w:proofErr w:type="spellEnd"/>
+      <w:r>
+        <w:rPr>
+          <w:color w:val="000000"/>
+        </w:rPr>
+        <w:t xml:space="preserve"> of </w:t>
+      </w:r>
+      <w:proofErr w:type="spellStart"/>
+      <w:r>
+        <w:rPr>
+          <w:color w:val="000000"/>
+        </w:rPr>
+        <w:t>art</w:t>
+      </w:r>
+      <w:proofErr w:type="spellEnd"/>
+      <w:r>
+        <w:rPr>
+          <w:color w:val="000000"/>
+        </w:rPr>
+        <w:t xml:space="preserve"> </w:t>
+      </w:r>
+      <w:proofErr w:type="spellStart"/>
+      <w:r>
+        <w:rPr>
+          <w:color w:val="000000"/>
+        </w:rPr>
+        <w:t>on</w:t>
+      </w:r>
+      <w:proofErr w:type="spellEnd"/>
+      <w:r>
+        <w:rPr>
+          <w:color w:val="000000"/>
+        </w:rPr>
+        <w:t xml:space="preserve"> display, </w:t>
+      </w:r>
+      <w:proofErr w:type="spellStart"/>
+      <w:r>
+        <w:rPr>
+          <w:color w:val="000000"/>
+        </w:rPr>
+        <w:t>which</w:t>
+      </w:r>
+      <w:proofErr w:type="spellEnd"/>
+      <w:r>
+        <w:rPr>
+          <w:color w:val="000000"/>
+        </w:rPr>
+        <w:t xml:space="preserve"> </w:t>
+      </w:r>
+      <w:proofErr w:type="spellStart"/>
+      <w:r>
+        <w:rPr>
+          <w:color w:val="000000"/>
+        </w:rPr>
+        <w:t>portray</w:t>
+      </w:r>
+      <w:proofErr w:type="spellEnd"/>
+      <w:r>
+        <w:rPr>
+          <w:color w:val="000000"/>
+        </w:rPr>
+        <w:t xml:space="preserve"> </w:t>
+      </w:r>
+      <w:proofErr w:type="spellStart"/>
+      <w:r>
+        <w:rPr>
+          <w:color w:val="000000"/>
+        </w:rPr>
+        <w:t>the</w:t>
+      </w:r>
+      <w:proofErr w:type="spellEnd"/>
+      <w:r>
+        <w:rPr>
+          <w:color w:val="000000"/>
+        </w:rPr>
+        <w:t xml:space="preserve"> African </w:t>
+      </w:r>
+      <w:proofErr w:type="spellStart"/>
+      <w:r>
+        <w:rPr>
+          <w:color w:val="000000"/>
+        </w:rPr>
+        <w:t>influence</w:t>
+      </w:r>
+      <w:proofErr w:type="spellEnd"/>
+      <w:r>
+        <w:rPr>
+          <w:color w:val="000000"/>
+        </w:rPr>
+        <w:t xml:space="preserve"> in </w:t>
+      </w:r>
+      <w:proofErr w:type="spellStart"/>
+      <w:r>
+        <w:rPr>
+          <w:color w:val="000000"/>
+        </w:rPr>
+        <w:t>the</w:t>
+      </w:r>
+      <w:proofErr w:type="spellEnd"/>
+      <w:r>
+        <w:rPr>
+          <w:color w:val="000000"/>
+        </w:rPr>
+        <w:t xml:space="preserve"> </w:t>
+      </w:r>
+      <w:proofErr w:type="spellStart"/>
+      <w:r>
+        <w:rPr>
+          <w:color w:val="000000"/>
+        </w:rPr>
+        <w:t>formation</w:t>
+      </w:r>
+      <w:proofErr w:type="spellEnd"/>
+      <w:r>
+        <w:rPr>
+          <w:color w:val="000000"/>
+        </w:rPr>
+        <w:t xml:space="preserve"> of </w:t>
+      </w:r>
+      <w:proofErr w:type="spellStart"/>
+      <w:r>
+        <w:rPr>
+          <w:color w:val="000000"/>
+        </w:rPr>
+        <w:t>Brazilian</w:t>
+      </w:r>
+      <w:proofErr w:type="spellEnd"/>
+      <w:r>
+        <w:rPr>
+          <w:color w:val="000000"/>
+        </w:rPr>
+        <w:t xml:space="preserve"> </w:t>
+      </w:r>
+      <w:proofErr w:type="spellStart"/>
+      <w:r>
+        <w:rPr>
+          <w:color w:val="000000"/>
+        </w:rPr>
+        <w:t>identity</w:t>
+      </w:r>
+      <w:proofErr w:type="spellEnd"/>
+      <w:r>
+        <w:rPr>
+          <w:color w:val="000000"/>
+        </w:rPr>
+        <w:t xml:space="preserve">, </w:t>
+      </w:r>
+      <w:proofErr w:type="spellStart"/>
+      <w:r>
+        <w:rPr>
+          <w:color w:val="000000"/>
+        </w:rPr>
+        <w:t>addressing</w:t>
+      </w:r>
+      <w:proofErr w:type="spellEnd"/>
+      <w:r>
+        <w:rPr>
+          <w:color w:val="000000"/>
+        </w:rPr>
+        <w:t xml:space="preserve"> </w:t>
+      </w:r>
+      <w:proofErr w:type="spellStart"/>
+      <w:r>
+        <w:rPr>
+          <w:color w:val="000000"/>
+        </w:rPr>
+        <w:t>problems</w:t>
+      </w:r>
+      <w:proofErr w:type="spellEnd"/>
+      <w:r>
+        <w:rPr>
+          <w:color w:val="000000"/>
+        </w:rPr>
+        <w:t xml:space="preserve"> </w:t>
+      </w:r>
+      <w:proofErr w:type="spellStart"/>
+      <w:r>
+        <w:rPr>
+          <w:color w:val="000000"/>
+        </w:rPr>
+        <w:t>such</w:t>
+      </w:r>
+      <w:proofErr w:type="spellEnd"/>
+      <w:r>
+        <w:rPr>
+          <w:color w:val="000000"/>
+        </w:rPr>
+        <w:t xml:space="preserve"> as </w:t>
+      </w:r>
+      <w:proofErr w:type="spellStart"/>
+      <w:r>
+        <w:rPr>
+          <w:color w:val="000000"/>
+        </w:rPr>
+        <w:t>religion</w:t>
+      </w:r>
+      <w:proofErr w:type="spellEnd"/>
+      <w:r>
+        <w:rPr>
+          <w:color w:val="000000"/>
+        </w:rPr>
+        <w:t xml:space="preserve">, </w:t>
+      </w:r>
+      <w:proofErr w:type="spellStart"/>
+      <w:r>
+        <w:rPr>
+          <w:color w:val="000000"/>
+        </w:rPr>
+        <w:t>culture</w:t>
+      </w:r>
+      <w:proofErr w:type="spellEnd"/>
+      <w:r>
+        <w:rPr>
+          <w:color w:val="000000"/>
+        </w:rPr>
+        <w:t xml:space="preserve">, </w:t>
       </w:r>
       <w:r>
         <w:rPr>
@@ -1008,24 +2215,130 @@
         </w:rPr>
         <w:t>Afro-</w:t>
       </w:r>
-      <w:r>
-        <w:rPr>
-          <w:color w:val="000000"/>
-        </w:rPr>
-        <w:t xml:space="preserve">aesthetics and resistance. </w:t>
-      </w:r>
-    </w:p>
-    <w:p>
-      <w:pPr>
-        <w:rPr>
-          <w:color w:val="000000"/>
-        </w:rPr>
-      </w:pPr>
-      <w:r>
-        <w:rPr>
-          <w:color w:val="000000"/>
-        </w:rPr>
-        <w:t>The importance of the visit to the Eman</w:t>
+      <w:proofErr w:type="spellStart"/>
+      <w:r>
+        <w:rPr>
+          <w:color w:val="000000"/>
+        </w:rPr>
+        <w:t>aesthetics</w:t>
+      </w:r>
+      <w:proofErr w:type="spellEnd"/>
+      <w:r>
+        <w:rPr>
+          <w:color w:val="000000"/>
+        </w:rPr>
+        <w:t xml:space="preserve"> </w:t>
+      </w:r>
+      <w:proofErr w:type="spellStart"/>
+      <w:r>
+        <w:rPr>
+          <w:color w:val="000000"/>
+        </w:rPr>
+        <w:t>and</w:t>
+      </w:r>
+      <w:proofErr w:type="spellEnd"/>
+      <w:r>
+        <w:rPr>
+          <w:color w:val="000000"/>
+        </w:rPr>
+        <w:t xml:space="preserve"> </w:t>
+      </w:r>
+      <w:proofErr w:type="spellStart"/>
+      <w:r>
+        <w:rPr>
+          <w:color w:val="000000"/>
+        </w:rPr>
+        <w:t>resistance</w:t>
+      </w:r>
+      <w:proofErr w:type="spellEnd"/>
+      <w:r>
+        <w:rPr>
+          <w:color w:val="000000"/>
+        </w:rPr>
+        <w:t xml:space="preserve">. </w:t>
+      </w:r>
+    </w:p>
+    <w:p>
+      <w:pPr>
+        <w:rPr>
+          <w:color w:val="000000"/>
+        </w:rPr>
+      </w:pPr>
+      <w:r>
+        <w:rPr>
+          <w:color w:val="000000"/>
+        </w:rPr>
+        <w:t xml:space="preserve">The </w:t>
+      </w:r>
+      <w:proofErr w:type="spellStart"/>
+      <w:r>
+        <w:rPr>
+          <w:color w:val="000000"/>
+        </w:rPr>
+        <w:t>importance</w:t>
+      </w:r>
+      <w:proofErr w:type="spellEnd"/>
+      <w:r>
+        <w:rPr>
+          <w:color w:val="000000"/>
+        </w:rPr>
+        <w:t xml:space="preserve"> of </w:t>
+      </w:r>
+      <w:proofErr w:type="spellStart"/>
+      <w:r>
+        <w:rPr>
+          <w:color w:val="000000"/>
+        </w:rPr>
+        <w:t>the</w:t>
+      </w:r>
+      <w:proofErr w:type="spellEnd"/>
+      <w:r>
+        <w:rPr>
+          <w:color w:val="000000"/>
+        </w:rPr>
+        <w:t xml:space="preserve"> </w:t>
+      </w:r>
+      <w:proofErr w:type="spellStart"/>
+      <w:r>
+        <w:rPr>
+          <w:color w:val="000000"/>
+        </w:rPr>
+        <w:t>visit</w:t>
+      </w:r>
+      <w:proofErr w:type="spellEnd"/>
+      <w:r>
+        <w:rPr>
+          <w:color w:val="000000"/>
+        </w:rPr>
+        <w:t xml:space="preserve"> </w:t>
+      </w:r>
+      <w:proofErr w:type="spellStart"/>
+      <w:r>
+        <w:rPr>
+          <w:color w:val="000000"/>
+        </w:rPr>
+        <w:t>to</w:t>
+      </w:r>
+      <w:proofErr w:type="spellEnd"/>
+      <w:r>
+        <w:rPr>
+          <w:color w:val="000000"/>
+        </w:rPr>
+        <w:t xml:space="preserve"> </w:t>
+      </w:r>
+      <w:proofErr w:type="spellStart"/>
+      <w:r>
+        <w:rPr>
+          <w:color w:val="000000"/>
+        </w:rPr>
+        <w:t>the</w:t>
+      </w:r>
+      <w:proofErr w:type="spellEnd"/>
+      <w:r>
+        <w:rPr>
+          <w:color w:val="000000"/>
+        </w:rPr>
+        <w:t xml:space="preserve"> Eman</w:t>
       </w:r>
       <w:r>
         <w:rPr>
@@ -1037,62 +2350,678 @@
         <w:rPr>
           <w:color w:val="000000"/>
         </w:rPr>
-        <w:t xml:space="preserve">el Araujo Afro Brazilian Museum is discussed </w:t>
-      </w:r>
+        <w:t xml:space="preserve">el Araujo Afro </w:t>
+      </w:r>
+      <w:proofErr w:type="spellStart"/>
+      <w:r>
+        <w:rPr>
+          <w:color w:val="000000"/>
+        </w:rPr>
+        <w:t>Brazilian</w:t>
+      </w:r>
+      <w:proofErr w:type="spellEnd"/>
+      <w:r>
+        <w:rPr>
+          <w:color w:val="000000"/>
+        </w:rPr>
+        <w:t xml:space="preserve"> </w:t>
+      </w:r>
+      <w:proofErr w:type="spellStart"/>
+      <w:r>
+        <w:rPr>
+          <w:color w:val="000000"/>
+        </w:rPr>
+        <w:t>Museum</w:t>
+      </w:r>
+      <w:proofErr w:type="spellEnd"/>
+      <w:r>
+        <w:rPr>
+          <w:color w:val="000000"/>
+        </w:rPr>
+        <w:t xml:space="preserve"> </w:t>
+      </w:r>
+      <w:proofErr w:type="spellStart"/>
+      <w:r>
+        <w:rPr>
+          <w:color w:val="000000"/>
+        </w:rPr>
+        <w:t>is</w:t>
+      </w:r>
+      <w:proofErr w:type="spellEnd"/>
+      <w:r>
+        <w:rPr>
+          <w:color w:val="000000"/>
+        </w:rPr>
+        <w:t xml:space="preserve"> </w:t>
+      </w:r>
+      <w:proofErr w:type="spellStart"/>
+      <w:r>
+        <w:rPr>
+          <w:color w:val="000000"/>
+        </w:rPr>
+        <w:t>discussed</w:t>
+      </w:r>
+      <w:proofErr w:type="spellEnd"/>
+      <w:r>
+        <w:rPr>
+          <w:color w:val="000000"/>
+        </w:rPr>
+        <w:t xml:space="preserve"> </w:t>
+      </w:r>
+      <w:proofErr w:type="spellStart"/>
       <w:r>
         <w:rPr>
           <w:color w:val="000000"/>
         </w:rPr>
         <w:t>during</w:t>
       </w:r>
-      <w:r>
-        <w:rPr>
-          <w:color w:val="000000"/>
-        </w:rPr>
-        <w:t xml:space="preserve"> the report, </w:t>
-      </w:r>
+      <w:proofErr w:type="spellEnd"/>
+      <w:r>
+        <w:rPr>
+          <w:color w:val="000000"/>
+        </w:rPr>
+        <w:t xml:space="preserve"> </w:t>
+      </w:r>
+      <w:proofErr w:type="spellStart"/>
+      <w:r>
+        <w:rPr>
+          <w:color w:val="000000"/>
+        </w:rPr>
+        <w:t>the</w:t>
+      </w:r>
+      <w:proofErr w:type="spellEnd"/>
+      <w:r>
+        <w:rPr>
+          <w:color w:val="000000"/>
+        </w:rPr>
+        <w:t xml:space="preserve"> </w:t>
+      </w:r>
+      <w:proofErr w:type="spellStart"/>
+      <w:r>
+        <w:rPr>
+          <w:color w:val="000000"/>
+        </w:rPr>
+        <w:t>report</w:t>
+      </w:r>
+      <w:proofErr w:type="spellEnd"/>
+      <w:r>
+        <w:rPr>
+          <w:color w:val="000000"/>
+        </w:rPr>
+        <w:t xml:space="preserve">, </w:t>
+      </w:r>
+      <w:proofErr w:type="spellStart"/>
       <w:r>
         <w:rPr>
           <w:color w:val="000000"/>
         </w:rPr>
         <w:t>prioritizing</w:t>
       </w:r>
-      <w:r>
-        <w:rPr>
-          <w:color w:val="000000"/>
-        </w:rPr>
-        <w:t xml:space="preserve"> </w:t>
-      </w:r>
-      <w:r>
-        <w:rPr>
-          <w:color w:val="000000"/>
-        </w:rPr>
-        <w:t>its role in promoting racial equality and fighting racism. The contact with the collection and the conversations held allow visitors to critically reflect on the history and contribution of Afro-Brazilians to society around the world.</w:t>
-      </w:r>
-    </w:p>
-    <w:p>
-      <w:pPr>
-        <w:rPr>
-          <w:color w:val="000000"/>
-        </w:rPr>
-      </w:pPr>
-      <w:r>
-        <w:rPr>
-          <w:color w:val="000000"/>
-        </w:rPr>
-        <w:t xml:space="preserve">Finally, the final considerations are presented, </w:t>
-      </w:r>
-      <w:r>
-        <w:rPr>
-          <w:color w:val="000000"/>
-        </w:rPr>
-        <w:t xml:space="preserve">showing </w:t>
-      </w:r>
-      <w:r>
-        <w:rPr>
-          <w:color w:val="000000"/>
-        </w:rPr>
-        <w:t>the relevance of the visit to the Eman</w:t>
+      <w:proofErr w:type="spellEnd"/>
+      <w:r>
+        <w:rPr>
+          <w:color w:val="000000"/>
+        </w:rPr>
+        <w:t xml:space="preserve"> </w:t>
+      </w:r>
+      <w:r>
+        <w:rPr>
+          <w:color w:val="000000"/>
+        </w:rPr>
+        <w:t xml:space="preserve">its role in </w:t>
+      </w:r>
+      <w:proofErr w:type="spellStart"/>
+      <w:r>
+        <w:rPr>
+          <w:color w:val="000000"/>
+        </w:rPr>
+        <w:t>promoting</w:t>
+      </w:r>
+      <w:proofErr w:type="spellEnd"/>
+      <w:r>
+        <w:rPr>
+          <w:color w:val="000000"/>
+        </w:rPr>
+        <w:t xml:space="preserve"> racial </w:t>
+      </w:r>
+      <w:proofErr w:type="spellStart"/>
+      <w:r>
+        <w:rPr>
+          <w:color w:val="000000"/>
+        </w:rPr>
+        <w:t>equality</w:t>
+      </w:r>
+      <w:proofErr w:type="spellEnd"/>
+      <w:r>
+        <w:rPr>
+          <w:color w:val="000000"/>
+        </w:rPr>
+        <w:t xml:space="preserve"> </w:t>
+      </w:r>
+      <w:proofErr w:type="spellStart"/>
+      <w:r>
+        <w:rPr>
+          <w:color w:val="000000"/>
+        </w:rPr>
+        <w:t>and</w:t>
+      </w:r>
+      <w:proofErr w:type="spellEnd"/>
+      <w:r>
+        <w:rPr>
+          <w:color w:val="000000"/>
+        </w:rPr>
+        <w:t xml:space="preserve"> </w:t>
+      </w:r>
+      <w:proofErr w:type="spellStart"/>
+      <w:r>
+        <w:rPr>
+          <w:color w:val="000000"/>
+        </w:rPr>
+        <w:t>fighting</w:t>
+      </w:r>
+      <w:proofErr w:type="spellEnd"/>
+      <w:r>
+        <w:rPr>
+          <w:color w:val="000000"/>
+        </w:rPr>
+        <w:t xml:space="preserve"> </w:t>
+      </w:r>
+      <w:proofErr w:type="spellStart"/>
+      <w:r>
+        <w:rPr>
+          <w:color w:val="000000"/>
+        </w:rPr>
+        <w:t>racism</w:t>
+      </w:r>
+      <w:proofErr w:type="spellEnd"/>
+      <w:r>
+        <w:rPr>
+          <w:color w:val="000000"/>
+        </w:rPr>
+        <w:t xml:space="preserve">. The </w:t>
+      </w:r>
+      <w:proofErr w:type="spellStart"/>
+      <w:r>
+        <w:rPr>
+          <w:color w:val="000000"/>
+        </w:rPr>
+        <w:t>contact</w:t>
+      </w:r>
+      <w:proofErr w:type="spellEnd"/>
+      <w:r>
+        <w:rPr>
+          <w:color w:val="000000"/>
+        </w:rPr>
+        <w:t xml:space="preserve"> </w:t>
+      </w:r>
+      <w:proofErr w:type="spellStart"/>
+      <w:r>
+        <w:rPr>
+          <w:color w:val="000000"/>
+        </w:rPr>
+        <w:t>with</w:t>
+      </w:r>
+      <w:proofErr w:type="spellEnd"/>
+      <w:r>
+        <w:rPr>
+          <w:color w:val="000000"/>
+        </w:rPr>
+        <w:t xml:space="preserve"> </w:t>
+      </w:r>
+      <w:proofErr w:type="spellStart"/>
+      <w:r>
+        <w:rPr>
+          <w:color w:val="000000"/>
+        </w:rPr>
+        <w:t>the</w:t>
+      </w:r>
+      <w:proofErr w:type="spellEnd"/>
+      <w:r>
+        <w:rPr>
+          <w:color w:val="000000"/>
+        </w:rPr>
+        <w:t xml:space="preserve"> </w:t>
+      </w:r>
+      <w:proofErr w:type="spellStart"/>
+      <w:r>
+        <w:rPr>
+          <w:color w:val="000000"/>
+        </w:rPr>
+        <w:t>collection</w:t>
+      </w:r>
+      <w:proofErr w:type="spellEnd"/>
+      <w:r>
+        <w:rPr>
+          <w:color w:val="000000"/>
+        </w:rPr>
+        <w:t xml:space="preserve"> </w:t>
+      </w:r>
+      <w:proofErr w:type="spellStart"/>
+      <w:r>
+        <w:rPr>
+          <w:color w:val="000000"/>
+        </w:rPr>
+        <w:t>and</w:t>
+      </w:r>
+      <w:proofErr w:type="spellEnd"/>
+      <w:r>
+        <w:rPr>
+          <w:color w:val="000000"/>
+        </w:rPr>
+        <w:t xml:space="preserve"> </w:t>
+      </w:r>
+      <w:proofErr w:type="spellStart"/>
+      <w:r>
+        <w:rPr>
+          <w:color w:val="000000"/>
+        </w:rPr>
+        <w:t>the</w:t>
+      </w:r>
+      <w:proofErr w:type="spellEnd"/>
+      <w:r>
+        <w:rPr>
+          <w:color w:val="000000"/>
+        </w:rPr>
+        <w:t xml:space="preserve"> </w:t>
+      </w:r>
+      <w:proofErr w:type="spellStart"/>
+      <w:r>
+        <w:rPr>
+          <w:color w:val="000000"/>
+        </w:rPr>
+        <w:t>conversations</w:t>
+      </w:r>
+      <w:proofErr w:type="spellEnd"/>
+      <w:r>
+        <w:rPr>
+          <w:color w:val="000000"/>
+        </w:rPr>
+        <w:t xml:space="preserve"> </w:t>
+      </w:r>
+      <w:proofErr w:type="spellStart"/>
+      <w:r>
+        <w:rPr>
+          <w:color w:val="000000"/>
+        </w:rPr>
+        <w:t>held</w:t>
+      </w:r>
+      <w:proofErr w:type="spellEnd"/>
+      <w:r>
+        <w:rPr>
+          <w:color w:val="000000"/>
+        </w:rPr>
+        <w:t xml:space="preserve"> </w:t>
+      </w:r>
+      <w:proofErr w:type="spellStart"/>
+      <w:r>
+        <w:rPr>
+          <w:color w:val="000000"/>
+        </w:rPr>
+        <w:t>allow</w:t>
+      </w:r>
+      <w:proofErr w:type="spellEnd"/>
+      <w:r>
+        <w:rPr>
+          <w:color w:val="000000"/>
+        </w:rPr>
+        <w:t xml:space="preserve"> </w:t>
+      </w:r>
+      <w:proofErr w:type="spellStart"/>
+      <w:r>
+        <w:rPr>
+          <w:color w:val="000000"/>
+        </w:rPr>
+        <w:t>visitors</w:t>
+      </w:r>
+      <w:proofErr w:type="spellEnd"/>
+      <w:r>
+        <w:rPr>
+          <w:color w:val="000000"/>
+        </w:rPr>
+        <w:t xml:space="preserve"> </w:t>
+      </w:r>
+      <w:proofErr w:type="spellStart"/>
+      <w:r>
+        <w:rPr>
+          <w:color w:val="000000"/>
+        </w:rPr>
+        <w:t>to</w:t>
+      </w:r>
+      <w:proofErr w:type="spellEnd"/>
+      <w:r>
+        <w:rPr>
+          <w:color w:val="000000"/>
+        </w:rPr>
+        <w:t xml:space="preserve"> </w:t>
+      </w:r>
+      <w:proofErr w:type="spellStart"/>
+      <w:r>
+        <w:rPr>
+          <w:color w:val="000000"/>
+        </w:rPr>
+        <w:t>critically</w:t>
+      </w:r>
+      <w:proofErr w:type="spellEnd"/>
+      <w:r>
+        <w:rPr>
+          <w:color w:val="000000"/>
+        </w:rPr>
+        <w:t xml:space="preserve"> </w:t>
+      </w:r>
+      <w:proofErr w:type="spellStart"/>
+      <w:r>
+        <w:rPr>
+          <w:color w:val="000000"/>
+        </w:rPr>
+        <w:t>reflect</w:t>
+      </w:r>
+      <w:proofErr w:type="spellEnd"/>
+      <w:r>
+        <w:rPr>
+          <w:color w:val="000000"/>
+        </w:rPr>
+        <w:t xml:space="preserve"> </w:t>
+      </w:r>
+      <w:proofErr w:type="spellStart"/>
+      <w:r>
+        <w:rPr>
+          <w:color w:val="000000"/>
+        </w:rPr>
+        <w:t>on</w:t>
+      </w:r>
+      <w:proofErr w:type="spellEnd"/>
+      <w:r>
+        <w:rPr>
+          <w:color w:val="000000"/>
+        </w:rPr>
+        <w:t xml:space="preserve"> </w:t>
+      </w:r>
+      <w:proofErr w:type="spellStart"/>
+      <w:r>
+        <w:rPr>
+          <w:color w:val="000000"/>
+        </w:rPr>
+        <w:t>the</w:t>
+      </w:r>
+      <w:proofErr w:type="spellEnd"/>
+      <w:r>
+        <w:rPr>
+          <w:color w:val="000000"/>
+        </w:rPr>
+        <w:t xml:space="preserve"> </w:t>
+      </w:r>
+      <w:proofErr w:type="spellStart"/>
+      <w:r>
+        <w:rPr>
+          <w:color w:val="000000"/>
+        </w:rPr>
+        <w:t>history</w:t>
+      </w:r>
+      <w:proofErr w:type="spellEnd"/>
+      <w:r>
+        <w:rPr>
+          <w:color w:val="000000"/>
+        </w:rPr>
+        <w:t xml:space="preserve"> </w:t>
+      </w:r>
+      <w:proofErr w:type="spellStart"/>
+      <w:r>
+        <w:rPr>
+          <w:color w:val="000000"/>
+        </w:rPr>
+        <w:t>and</w:t>
+      </w:r>
+      <w:proofErr w:type="spellEnd"/>
+      <w:r>
+        <w:rPr>
+          <w:color w:val="000000"/>
+        </w:rPr>
+        <w:t xml:space="preserve"> </w:t>
+      </w:r>
+      <w:proofErr w:type="spellStart"/>
+      <w:r>
+        <w:rPr>
+          <w:color w:val="000000"/>
+        </w:rPr>
+        <w:t>contribution</w:t>
+      </w:r>
+      <w:proofErr w:type="spellEnd"/>
+      <w:r>
+        <w:rPr>
+          <w:color w:val="000000"/>
+        </w:rPr>
+        <w:t xml:space="preserve"> of Afro-</w:t>
+      </w:r>
+      <w:proofErr w:type="spellStart"/>
+      <w:r>
+        <w:rPr>
+          <w:color w:val="000000"/>
+        </w:rPr>
+        <w:t>Brazilians</w:t>
+      </w:r>
+      <w:proofErr w:type="spellEnd"/>
+      <w:r>
+        <w:rPr>
+          <w:color w:val="000000"/>
+        </w:rPr>
+        <w:t xml:space="preserve"> </w:t>
+      </w:r>
+      <w:proofErr w:type="spellStart"/>
+      <w:r>
+        <w:rPr>
+          <w:color w:val="000000"/>
+        </w:rPr>
+        <w:t>to</w:t>
+      </w:r>
+      <w:proofErr w:type="spellEnd"/>
+      <w:r>
+        <w:rPr>
+          <w:color w:val="000000"/>
+        </w:rPr>
+        <w:t xml:space="preserve"> </w:t>
+      </w:r>
+      <w:proofErr w:type="spellStart"/>
+      <w:r>
+        <w:rPr>
+          <w:color w:val="000000"/>
+        </w:rPr>
+        <w:t>society</w:t>
+      </w:r>
+      <w:proofErr w:type="spellEnd"/>
+      <w:r>
+        <w:rPr>
+          <w:color w:val="000000"/>
+        </w:rPr>
+        <w:t xml:space="preserve"> </w:t>
+      </w:r>
+      <w:proofErr w:type="spellStart"/>
+      <w:r>
+        <w:rPr>
+          <w:color w:val="000000"/>
+        </w:rPr>
+        <w:t>around</w:t>
+      </w:r>
+      <w:proofErr w:type="spellEnd"/>
+      <w:r>
+        <w:rPr>
+          <w:color w:val="000000"/>
+        </w:rPr>
+        <w:t xml:space="preserve"> </w:t>
+      </w:r>
+      <w:proofErr w:type="spellStart"/>
+      <w:r>
+        <w:rPr>
+          <w:color w:val="000000"/>
+        </w:rPr>
+        <w:t>the</w:t>
+      </w:r>
+      <w:proofErr w:type="spellEnd"/>
+      <w:r>
+        <w:rPr>
+          <w:color w:val="000000"/>
+        </w:rPr>
+        <w:t xml:space="preserve"> world.</w:t>
+      </w:r>
+    </w:p>
+    <w:p>
+      <w:pPr>
+        <w:rPr>
+          <w:color w:val="000000"/>
+        </w:rPr>
+      </w:pPr>
+      <w:proofErr w:type="spellStart"/>
+      <w:r>
+        <w:rPr>
+          <w:color w:val="000000"/>
+        </w:rPr>
+        <w:t>Finally</w:t>
+      </w:r>
+      <w:proofErr w:type="spellEnd"/>
+      <w:r>
+        <w:rPr>
+          <w:color w:val="000000"/>
+        </w:rPr>
+        <w:t xml:space="preserve">, </w:t>
+      </w:r>
+      <w:proofErr w:type="spellStart"/>
+      <w:r>
+        <w:rPr>
+          <w:color w:val="000000"/>
+        </w:rPr>
+        <w:t>the</w:t>
+      </w:r>
+      <w:proofErr w:type="spellEnd"/>
+      <w:r>
+        <w:rPr>
+          <w:color w:val="000000"/>
+        </w:rPr>
+        <w:t xml:space="preserve"> final </w:t>
+      </w:r>
+      <w:proofErr w:type="spellStart"/>
+      <w:r>
+        <w:rPr>
+          <w:color w:val="000000"/>
+        </w:rPr>
+        <w:t>considerations</w:t>
+      </w:r>
+      <w:proofErr w:type="spellEnd"/>
+      <w:r>
+        <w:rPr>
+          <w:color w:val="000000"/>
+        </w:rPr>
+        <w:t xml:space="preserve"> are </w:t>
+      </w:r>
+      <w:proofErr w:type="spellStart"/>
+      <w:r>
+        <w:rPr>
+          <w:color w:val="000000"/>
+        </w:rPr>
+        <w:t>presented</w:t>
+      </w:r>
+      <w:proofErr w:type="spellEnd"/>
+      <w:r>
+        <w:rPr>
+          <w:color w:val="000000"/>
+        </w:rPr>
+        <w:t xml:space="preserve">, </w:t>
+      </w:r>
+      <w:proofErr w:type="spellStart"/>
+      <w:r>
+        <w:rPr>
+          <w:color w:val="000000"/>
+        </w:rPr>
+        <w:t>showing</w:t>
+      </w:r>
+      <w:proofErr w:type="spellEnd"/>
+      <w:r>
+        <w:rPr>
+          <w:color w:val="000000"/>
+        </w:rPr>
+        <w:t xml:space="preserve"> </w:t>
+      </w:r>
+      <w:proofErr w:type="spellStart"/>
+      <w:r>
+        <w:rPr>
+          <w:color w:val="000000"/>
+        </w:rPr>
+        <w:t>the</w:t>
+      </w:r>
+      <w:proofErr w:type="spellEnd"/>
+      <w:r>
+        <w:rPr>
+          <w:color w:val="000000"/>
+        </w:rPr>
+        <w:t xml:space="preserve"> </w:t>
+      </w:r>
+      <w:proofErr w:type="spellStart"/>
+      <w:r>
+        <w:rPr>
+          <w:color w:val="000000"/>
+        </w:rPr>
+        <w:t>relevance</w:t>
+      </w:r>
+      <w:proofErr w:type="spellEnd"/>
+      <w:r>
+        <w:rPr>
+          <w:color w:val="000000"/>
+        </w:rPr>
+        <w:t xml:space="preserve"> of </w:t>
+      </w:r>
+      <w:proofErr w:type="spellStart"/>
+      <w:r>
+        <w:rPr>
+          <w:color w:val="000000"/>
+        </w:rPr>
+        <w:t>the</w:t>
+      </w:r>
+      <w:proofErr w:type="spellEnd"/>
+      <w:r>
+        <w:rPr>
+          <w:color w:val="000000"/>
+        </w:rPr>
+        <w:t xml:space="preserve"> </w:t>
+      </w:r>
+      <w:proofErr w:type="spellStart"/>
+      <w:r>
+        <w:rPr>
+          <w:color w:val="000000"/>
+        </w:rPr>
+        <w:t>visit</w:t>
+      </w:r>
+      <w:proofErr w:type="spellEnd"/>
+      <w:r>
+        <w:rPr>
+          <w:color w:val="000000"/>
+        </w:rPr>
+        <w:t xml:space="preserve"> </w:t>
+      </w:r>
+      <w:proofErr w:type="spellStart"/>
+      <w:r>
+        <w:rPr>
+          <w:color w:val="000000"/>
+        </w:rPr>
+        <w:t>to</w:t>
+      </w:r>
+      <w:proofErr w:type="spellEnd"/>
+      <w:r>
+        <w:rPr>
+          <w:color w:val="000000"/>
+        </w:rPr>
+        <w:t xml:space="preserve"> </w:t>
+      </w:r>
+      <w:proofErr w:type="spellStart"/>
+      <w:r>
+        <w:rPr>
+          <w:color w:val="000000"/>
+        </w:rPr>
+        <w:t>the</w:t>
+      </w:r>
+      <w:proofErr w:type="spellEnd"/>
+      <w:r>
+        <w:rPr>
+          <w:color w:val="000000"/>
+        </w:rPr>
+        <w:t xml:space="preserve"> Eman</w:t>
       </w:r>
       <w:r>
         <w:rPr>
@@ -1104,8 +3033,128 @@
         <w:rPr>
           <w:color w:val="000000"/>
         </w:rPr>
-        <w:t>el Araujo Afro-Brazilian Museum as a learning opportunity, appreciation of cultural diversity and construction of a more inclusive conscience</w:t>
-      </w:r>
+        <w:t>el Araujo Afro-</w:t>
+      </w:r>
+      <w:proofErr w:type="spellStart"/>
+      <w:r>
+        <w:rPr>
+          <w:color w:val="000000"/>
+        </w:rPr>
+        <w:t>Brazilian</w:t>
+      </w:r>
+      <w:proofErr w:type="spellEnd"/>
+      <w:r>
+        <w:rPr>
+          <w:color w:val="000000"/>
+        </w:rPr>
+        <w:t xml:space="preserve"> </w:t>
+      </w:r>
+      <w:proofErr w:type="spellStart"/>
+      <w:r>
+        <w:rPr>
+          <w:color w:val="000000"/>
+        </w:rPr>
+        <w:t>Museum</w:t>
+      </w:r>
+      <w:proofErr w:type="spellEnd"/>
+      <w:r>
+        <w:rPr>
+          <w:color w:val="000000"/>
+        </w:rPr>
+        <w:t xml:space="preserve"> as a </w:t>
+      </w:r>
+      <w:proofErr w:type="spellStart"/>
+      <w:r>
+        <w:rPr>
+          <w:color w:val="000000"/>
+        </w:rPr>
+        <w:t>learning</w:t>
+      </w:r>
+      <w:proofErr w:type="spellEnd"/>
+      <w:r>
+        <w:rPr>
+          <w:color w:val="000000"/>
+        </w:rPr>
+        <w:t xml:space="preserve"> </w:t>
+      </w:r>
+      <w:proofErr w:type="spellStart"/>
+      <w:r>
+        <w:rPr>
+          <w:color w:val="000000"/>
+        </w:rPr>
+        <w:t>opportunity</w:t>
+      </w:r>
+      <w:proofErr w:type="spellEnd"/>
+      <w:r>
+        <w:rPr>
+          <w:color w:val="000000"/>
+        </w:rPr>
+        <w:t xml:space="preserve">, </w:t>
+      </w:r>
+      <w:proofErr w:type="spellStart"/>
+      <w:r>
+        <w:rPr>
+          <w:color w:val="000000"/>
+        </w:rPr>
+        <w:t>appreciation</w:t>
+      </w:r>
+      <w:proofErr w:type="spellEnd"/>
+      <w:r>
+        <w:rPr>
+          <w:color w:val="000000"/>
+        </w:rPr>
+        <w:t xml:space="preserve"> of cultural </w:t>
+      </w:r>
+      <w:proofErr w:type="spellStart"/>
+      <w:r>
+        <w:rPr>
+          <w:color w:val="000000"/>
+        </w:rPr>
+        <w:t>diversity</w:t>
+      </w:r>
+      <w:proofErr w:type="spellEnd"/>
+      <w:r>
+        <w:rPr>
+          <w:color w:val="000000"/>
+        </w:rPr>
+        <w:t xml:space="preserve"> </w:t>
+      </w:r>
+      <w:proofErr w:type="spellStart"/>
+      <w:r>
+        <w:rPr>
+          <w:color w:val="000000"/>
+        </w:rPr>
+        <w:t>and</w:t>
+      </w:r>
+      <w:proofErr w:type="spellEnd"/>
+      <w:r>
+        <w:rPr>
+          <w:color w:val="000000"/>
+        </w:rPr>
+        <w:t xml:space="preserve"> </w:t>
+      </w:r>
+      <w:proofErr w:type="spellStart"/>
+      <w:r>
+        <w:rPr>
+          <w:color w:val="000000"/>
+        </w:rPr>
+        <w:t>construction</w:t>
+      </w:r>
+      <w:proofErr w:type="spellEnd"/>
+      <w:r>
+        <w:rPr>
+          <w:color w:val="000000"/>
+        </w:rPr>
+        <w:t xml:space="preserve"> of a more inclusive </w:t>
+      </w:r>
+      <w:proofErr w:type="spellStart"/>
+      <w:r>
+        <w:rPr>
+          <w:color w:val="000000"/>
+        </w:rPr>
+        <w:t>conscience</w:t>
+      </w:r>
+      <w:proofErr w:type="spellEnd"/>
     </w:p>
     <w:p>
       <w:pPr>
@@ -1140,7 +3189,91 @@
         <w:rPr>
           <w:color w:val="000000"/>
         </w:rPr>
-        <w:t>: Antiracist, Afro-Brazilian Museum, exhibition, awareness, cultural diversity.</w:t>
+        <w:t xml:space="preserve">: </w:t>
+      </w:r>
+      <w:proofErr w:type="spellStart"/>
+      <w:r>
+        <w:rPr>
+          <w:color w:val="000000"/>
+        </w:rPr>
+        <w:t>Antiracist</w:t>
+      </w:r>
+      <w:proofErr w:type="spellEnd"/>
+      <w:r>
+        <w:rPr>
+          <w:color w:val="000000"/>
+        </w:rPr>
+        <w:t>, Afro-</w:t>
+      </w:r>
+      <w:proofErr w:type="spellStart"/>
+      <w:r>
+        <w:rPr>
+          <w:color w:val="000000"/>
+        </w:rPr>
+        <w:t>Brazilian</w:t>
+      </w:r>
+      <w:proofErr w:type="spellEnd"/>
+      <w:r>
+        <w:rPr>
+          <w:color w:val="000000"/>
+        </w:rPr>
+        <w:t xml:space="preserve"> </w:t>
+      </w:r>
+      <w:proofErr w:type="spellStart"/>
+      <w:r>
+        <w:rPr>
+          <w:color w:val="000000"/>
+        </w:rPr>
+        <w:t>Museum</w:t>
+      </w:r>
+      <w:proofErr w:type="spellEnd"/>
+      <w:r>
+        <w:rPr>
+          <w:color w:val="000000"/>
+        </w:rPr>
+        <w:t xml:space="preserve">, </w:t>
+      </w:r>
+      <w:proofErr w:type="spellStart"/>
+      <w:r>
+        <w:rPr>
+          <w:color w:val="000000"/>
+        </w:rPr>
+        <w:t>exhibition</w:t>
+      </w:r>
+      <w:proofErr w:type="spellEnd"/>
+      <w:r>
+        <w:rPr>
+          <w:color w:val="000000"/>
+        </w:rPr>
+        <w:t xml:space="preserve">, </w:t>
+      </w:r>
+      <w:proofErr w:type="spellStart"/>
+      <w:r>
+        <w:rPr>
+          <w:color w:val="000000"/>
+        </w:rPr>
+        <w:t>awareness</w:t>
+      </w:r>
+      <w:proofErr w:type="spellEnd"/>
+      <w:r>
+        <w:rPr>
+          <w:color w:val="000000"/>
+        </w:rPr>
+        <w:t xml:space="preserve">, cultural </w:t>
+      </w:r>
+      <w:proofErr w:type="spellStart"/>
+      <w:r>
+        <w:rPr>
+          <w:color w:val="000000"/>
+        </w:rPr>
+        <w:t>diversity</w:t>
+      </w:r>
+      <w:proofErr w:type="spellEnd"/>
+      <w:r>
+        <w:rPr>
+          <w:color w:val="000000"/>
+        </w:rPr>
+        <w:t>.</w:t>
       </w:r>
     </w:p>
     <w:p>
@@ -1802,7 +3935,7 @@
           <w:r>
             <w:fldChar w:fldCharType="separate"/>
           </w:r>
-          <w:hyperlink w:anchor="_Toc135079547" w:history="1">
+          <w:hyperlink w:anchor="_Toc135161652" w:history="1">
             <w:r>
               <w:rPr>
                 <w:rStyle w:val="Hyperlink"/>
@@ -1829,7 +3962,80 @@
                 <w:noProof/>
                 <w:webHidden/>
               </w:rPr>
-              <w:instrText xml:space="preserve"> PAGEREF _Toc135079547 \h </w:instrText>
+              <w:instrText xml:space="preserve"> PAGEREF _Toc135161652 \h </w:instrText>
+            </w:r>
+            <w:r>
+              <w:rPr>
+                <w:noProof/>
+                <w:webHidden/>
+              </w:rPr>
+            </w:r>
+            <w:r>
+              <w:rPr>
+                <w:noProof/>
+                <w:webHidden/>
+              </w:rPr>
+              <w:fldChar w:fldCharType="separate"/>
+            </w:r>
+            <w:r>
+              <w:rPr>
+                <w:noProof/>
+                <w:webHidden/>
+              </w:rPr>
+              <w:t>6</w:t>
+            </w:r>
+            <w:r>
+              <w:rPr>
+                <w:noProof/>
+                <w:webHidden/>
+              </w:rPr>
+              <w:fldChar w:fldCharType="end"/>
+            </w:r>
+          </w:hyperlink>
+        </w:p>
+        <w:p>
+          <w:pPr>
+            <w:pStyle w:val="Sumrio2"/>
+            <w:tabs>
+              <w:tab w:val="right" w:leader="dot" w:pos="9061"/>
+            </w:tabs>
+            <w:rPr>
+              <w:rFonts w:asciiTheme="minorHAnsi" w:eastAsiaTheme="minorEastAsia" w:hAnsiTheme="minorHAnsi" w:cstheme="minorBidi"/>
+              <w:noProof/>
+              <w:kern w:val="2"/>
+              <w:sz w:val="22"/>
+              <w:szCs w:val="22"/>
+              <w14:ligatures w14:val="standardContextual"/>
+            </w:rPr>
+          </w:pPr>
+          <w:hyperlink w:anchor="_Toc135161653" w:history="1">
+            <w:r>
+              <w:rPr>
+                <w:rStyle w:val="Hyperlink"/>
+                <w:noProof/>
+              </w:rPr>
+              <w:t>1.1 Estrutura</w:t>
+            </w:r>
+            <w:r>
+              <w:rPr>
+                <w:noProof/>
+                <w:webHidden/>
+              </w:rPr>
+              <w:tab/>
+            </w:r>
+            <w:r>
+              <w:rPr>
+                <w:noProof/>
+                <w:webHidden/>
+              </w:rPr>
+              <w:fldChar w:fldCharType="begin"/>
+            </w:r>
+            <w:r>
+              <w:rPr>
+                <w:noProof/>
+                <w:webHidden/>
+              </w:rPr>
+              <w:instrText xml:space="preserve"> PAGEREF _Toc135161653 \h </w:instrText>
             </w:r>
             <w:r>
               <w:rPr>
@@ -1875,7 +4081,7 @@
               <w14:ligatures w14:val="standardContextual"/>
             </w:rPr>
           </w:pPr>
-          <w:hyperlink w:anchor="_Toc135079548" w:history="1">
+          <w:hyperlink w:anchor="_Toc135161654" w:history="1">
             <w:r>
               <w:rPr>
                 <w:rStyle w:val="Hyperlink"/>
@@ -1902,7 +4108,7 @@
                 <w:noProof/>
                 <w:webHidden/>
               </w:rPr>
-              <w:instrText xml:space="preserve"> PAGEREF _Toc135079548 \h </w:instrText>
+              <w:instrText xml:space="preserve"> PAGEREF _Toc135161654 \h </w:instrText>
             </w:r>
             <w:r>
               <w:rPr>
@@ -1948,7 +4154,7 @@
               <w14:ligatures w14:val="standardContextual"/>
             </w:rPr>
           </w:pPr>
-          <w:hyperlink w:anchor="_Toc135079549" w:history="1">
+          <w:hyperlink w:anchor="_Toc135161655" w:history="1">
             <w:r>
               <w:rPr>
                 <w:rStyle w:val="Hyperlink"/>
@@ -1975,7 +4181,7 @@
                 <w:noProof/>
                 <w:webHidden/>
               </w:rPr>
-              <w:instrText xml:space="preserve"> PAGEREF _Toc135079549 \h </w:instrText>
+              <w:instrText xml:space="preserve"> PAGEREF _Toc135161655 \h </w:instrText>
             </w:r>
             <w:r>
               <w:rPr>
@@ -2021,7 +4227,7 @@
               <w14:ligatures w14:val="standardContextual"/>
             </w:rPr>
           </w:pPr>
-          <w:hyperlink w:anchor="_Toc135079550" w:history="1">
+          <w:hyperlink w:anchor="_Toc135161656" w:history="1">
             <w:r>
               <w:rPr>
                 <w:rStyle w:val="Hyperlink"/>
@@ -2048,7 +4254,7 @@
                 <w:noProof/>
                 <w:webHidden/>
               </w:rPr>
-              <w:instrText xml:space="preserve"> PAGEREF _Toc135079550 \h </w:instrText>
+              <w:instrText xml:space="preserve"> PAGEREF _Toc135161656 \h </w:instrText>
             </w:r>
             <w:r>
               <w:rPr>
@@ -2133,7 +4339,7 @@
         <w:pStyle w:val="Ttulo1"/>
         <w:ind w:firstLine="0"/>
       </w:pPr>
-      <w:bookmarkStart w:id="2" w:name="_Toc135079547"/>
+      <w:bookmarkStart w:id="2" w:name="_Toc135161652"/>
       <w:r>
         <w:lastRenderedPageBreak/>
         <w:t>1</w:t>
@@ -2166,7 +4372,13 @@
       </w:pPr>
       <w:r>
         <w:tab/>
-        <w:t xml:space="preserve">Esse trabalho tem como intuito ser a turma pioneira em um projeto muito maior para formar uma escola e uma comunidade consciente de suas atitudes e antirracista para protagonizarmos um mundo com menos preconceito e discriminação nas mais diversas áreas. </w:t>
+        <w:t>Esse trabalho tem como intuito ser a turma pioneira em um projeto muito maior para formar uma escola e uma comunidade consciente de suas atitudes e antirracista</w:t>
+      </w:r>
+      <w:r>
+        <w:t>, p</w:t>
+      </w:r>
+      <w:r>
+        <w:t xml:space="preserve">ara protagonizarmos um mundo com menos preconceito e discriminação. </w:t>
       </w:r>
     </w:p>
     <w:p>
@@ -2175,49 +4387,47 @@
       </w:pPr>
       <w:r>
         <w:tab/>
-        <w:t xml:space="preserve">Devido a isso, através das diversas ações feitas para conscientizar a turma do 2° DS AMS e as outras que assistiram a Semana Paulo Freire, buscamos </w:t>
-      </w:r>
-      <w:r>
-        <w:t xml:space="preserve">politizar o assunto de preconceito e discriminação, visualizar com maior clareza o impacto de pensamentos retrógrados passados passivamente de gerações por gerações. </w:t>
-      </w:r>
-    </w:p>
-    <w:p>
-      <w:pPr>
-        <w:ind w:firstLine="0"/>
-      </w:pPr>
-    </w:p>
-    <w:p>
-      <w:pPr>
-        <w:keepNext/>
-        <w:keepLines/>
-        <w:pBdr>
-          <w:top w:val="nil"/>
-          <w:left w:val="nil"/>
-          <w:bottom w:val="nil"/>
-          <w:right w:val="nil"/>
-          <w:between w:val="nil"/>
-        </w:pBdr>
-        <w:spacing w:before="360" w:after="360"/>
-        <w:ind w:firstLine="0"/>
-        <w:jc w:val="left"/>
-        <w:rPr>
-          <w:b/>
-          <w:color w:val="000000"/>
-        </w:rPr>
-      </w:pPr>
-      <w:r>
-        <w:rPr>
-          <w:b/>
+        <w:t xml:space="preserve">Devido a isso, através das diversas ações feitas para conscientizar a turma do 2° DS AMS e as outras que assistiram </w:t>
+      </w:r>
+      <w:r>
+        <w:t>à</w:t>
+      </w:r>
+      <w:r>
+        <w:t xml:space="preserve"> Semana Paulo Freire, buscamos </w:t>
+      </w:r>
+      <w:r>
+        <w:t>politizar o assunto de preconceito e discriminação</w:t>
+      </w:r>
+      <w:r>
+        <w:t xml:space="preserve"> e</w:t>
+      </w:r>
+      <w:r>
+        <w:t xml:space="preserve"> visualizar com maior clareza o impacto de pensamentos retrógrados passados passivamente de gerações por gerações. </w:t>
+      </w:r>
+    </w:p>
+    <w:p>
+      <w:pPr>
+        <w:ind w:firstLine="0"/>
+      </w:pPr>
+    </w:p>
+    <w:p>
+      <w:pPr>
+        <w:pStyle w:val="Ttulo2"/>
+        <w:rPr>
+          <w:color w:val="000000"/>
+        </w:rPr>
+      </w:pPr>
+      <w:bookmarkStart w:id="3" w:name="_Toc135161653"/>
+      <w:r>
+        <w:rPr>
           <w:color w:val="000000"/>
         </w:rPr>
         <w:t xml:space="preserve">1.1 </w:t>
       </w:r>
       <w:r>
-        <w:rPr>
-          <w:b/>
-        </w:rPr>
         <w:t>Estrutura</w:t>
       </w:r>
+      <w:bookmarkEnd w:id="3"/>
     </w:p>
     <w:p>
       <w:r>
@@ -2229,8 +4439,8 @@
       <w:r>
         <w:t xml:space="preserve"> sua importância na pesquisa e elucidação dos alunos acerca do assunto</w:t>
       </w:r>
-      <w:bookmarkStart w:id="3" w:name="_y8wwyep7gjxn" w:colFirst="0" w:colLast="0"/>
-      <w:bookmarkEnd w:id="3"/>
+      <w:bookmarkStart w:id="4" w:name="_y8wwyep7gjxn" w:colFirst="0" w:colLast="0"/>
+      <w:bookmarkEnd w:id="4"/>
       <w:r>
         <w:t>.</w:t>
       </w:r>
@@ -2245,7 +4455,7 @@
         <w:pStyle w:val="Ttulo1"/>
         <w:ind w:firstLine="0"/>
       </w:pPr>
-      <w:bookmarkStart w:id="4" w:name="_Toc135079548"/>
+      <w:bookmarkStart w:id="5" w:name="_Toc135161654"/>
       <w:r>
         <w:t>2</w:t>
       </w:r>
@@ -2258,18 +4468,18 @@
       <w:r>
         <w:t>Desenvolvimento</w:t>
       </w:r>
-      <w:bookmarkEnd w:id="4"/>
+      <w:bookmarkEnd w:id="5"/>
     </w:p>
     <w:p>
       <w:pPr>
         <w:pStyle w:val="Ttulo2"/>
         <w:ind w:firstLine="0"/>
       </w:pPr>
-      <w:bookmarkStart w:id="5" w:name="_Toc135079549"/>
+      <w:bookmarkStart w:id="6" w:name="_Toc135161655"/>
       <w:r>
         <w:t>2.1 Relatório do Museu Afro Brasileiro</w:t>
       </w:r>
-      <w:bookmarkEnd w:id="5"/>
+      <w:bookmarkEnd w:id="6"/>
     </w:p>
     <w:p>
       <w:r>
@@ -2335,11 +4545,35 @@
         <w:t>o</w:t>
       </w:r>
       <w:r>
-        <w:t xml:space="preserve">el Araujo e quando e por que criou o Museu. Logo após, subimos um andar onde foram </w:t>
+        <w:t>el Araujo</w:t>
+      </w:r>
+      <w:r>
+        <w:t>,</w:t>
+      </w:r>
+      <w:r>
+        <w:t xml:space="preserve"> quando e por que criou o Museu. Logo após, subimos um andar onde foram apresentadas diversas obras sobre pessoas negras que, em seguida a uma discussão </w:t>
       </w:r>
       <w:r>
         <w:lastRenderedPageBreak/>
-        <w:t>apresentadas diversas obras sobre pessoas negras que, em seguida a uma discussão entre os estudantes presentes, foi explicado a história e a provável motivação da maioria dos estudantes associar aquelas obras a pessoas escravizadas, mesmo sem houver nenhuma informação apontando isso.</w:t>
+        <w:t xml:space="preserve">entre os estudantes presentes, </w:t>
+      </w:r>
+      <w:r>
+        <w:t xml:space="preserve">suas </w:t>
+      </w:r>
+      <w:r>
+        <w:t>história</w:t>
+      </w:r>
+      <w:r>
+        <w:t>s</w:t>
+      </w:r>
+      <w:r>
+        <w:t xml:space="preserve"> </w:t>
+      </w:r>
+      <w:r>
+        <w:t xml:space="preserve">foram explicadas </w:t>
+      </w:r>
+      <w:r>
+        <w:t>e a provável motivação da maioria dos estudantes associar aquelas obras a pessoas escravizadas, mesmo sem houver nenhuma informação apontando isso.</w:t>
       </w:r>
     </w:p>
     <w:p>
@@ -2391,35 +4625,22 @@
                                 <w:noProof/>
                               </w:rPr>
                             </w:pPr>
-                            <w:bookmarkStart w:id="6" w:name="_Toc134978581"/>
+                            <w:bookmarkStart w:id="7" w:name="_Toc134978581"/>
                             <w:r>
                               <w:t xml:space="preserve">Figura </w:t>
                             </w:r>
-                            <w:r>
-                              <w:fldChar w:fldCharType="begin"/>
-                            </w:r>
-                            <w:r>
-                              <w:instrText xml:space="preserve"> SEQ Figura \* ARABIC </w:instrText>
-                            </w:r>
-                            <w:r>
-                              <w:fldChar w:fldCharType="separate"/>
-                            </w:r>
-                            <w:r>
-                              <w:rPr>
-                                <w:noProof/>
-                              </w:rPr>
-                              <w:t>1</w:t>
-                            </w:r>
-                            <w:r>
-                              <w:rPr>
-                                <w:noProof/>
-                              </w:rPr>
-                              <w:fldChar w:fldCharType="end"/>
-                            </w:r>
+                            <w:fldSimple w:instr=" SEQ Figura \* ARABIC ">
+                              <w:r>
+                                <w:rPr>
+                                  <w:noProof/>
+                                </w:rPr>
+                                <w:t>1</w:t>
+                              </w:r>
+                            </w:fldSimple>
                             <w:r>
                               <w:t xml:space="preserve"> Obras de Benedito José Tobias</w:t>
                             </w:r>
-                            <w:bookmarkEnd w:id="6"/>
+                            <w:bookmarkEnd w:id="7"/>
                           </w:p>
                         </w:txbxContent>
                       </wps:txbx>
@@ -2451,35 +4672,22 @@
                           <w:noProof/>
                         </w:rPr>
                       </w:pPr>
-                      <w:bookmarkStart w:id="7" w:name="_Toc134978581"/>
+                      <w:bookmarkStart w:id="8" w:name="_Toc134978581"/>
                       <w:r>
                         <w:t xml:space="preserve">Figura </w:t>
                       </w:r>
-                      <w:r>
-                        <w:fldChar w:fldCharType="begin"/>
-                      </w:r>
-                      <w:r>
-                        <w:instrText xml:space="preserve"> SEQ Figura \* ARABIC </w:instrText>
-                      </w:r>
-                      <w:r>
-                        <w:fldChar w:fldCharType="separate"/>
-                      </w:r>
-                      <w:r>
-                        <w:rPr>
-                          <w:noProof/>
-                        </w:rPr>
-                        <w:t>1</w:t>
-                      </w:r>
-                      <w:r>
-                        <w:rPr>
-                          <w:noProof/>
-                        </w:rPr>
-                        <w:fldChar w:fldCharType="end"/>
-                      </w:r>
+                      <w:fldSimple w:instr=" SEQ Figura \* ARABIC ">
+                        <w:r>
+                          <w:rPr>
+                            <w:noProof/>
+                          </w:rPr>
+                          <w:t>1</w:t>
+                        </w:r>
+                      </w:fldSimple>
                       <w:r>
                         <w:t xml:space="preserve"> Obras de Benedito José Tobias</w:t>
                       </w:r>
-                      <w:bookmarkEnd w:id="7"/>
+                      <w:bookmarkEnd w:id="8"/>
                     </w:p>
                   </w:txbxContent>
                 </v:textbox>
@@ -2644,35 +4852,22 @@
                                 <w:szCs w:val="24"/>
                               </w:rPr>
                             </w:pPr>
-                            <w:bookmarkStart w:id="8" w:name="_Toc134978582"/>
+                            <w:bookmarkStart w:id="9" w:name="_Toc134978582"/>
                             <w:r>
                               <w:t xml:space="preserve">Figura </w:t>
                             </w:r>
-                            <w:r>
-                              <w:fldChar w:fldCharType="begin"/>
-                            </w:r>
-                            <w:r>
-                              <w:instrText xml:space="preserve"> SEQ Figura \* ARABIC </w:instrText>
-                            </w:r>
-                            <w:r>
-                              <w:fldChar w:fldCharType="separate"/>
-                            </w:r>
-                            <w:r>
-                              <w:rPr>
-                                <w:noProof/>
-                              </w:rPr>
-                              <w:t>2</w:t>
-                            </w:r>
-                            <w:r>
-                              <w:rPr>
-                                <w:noProof/>
-                              </w:rPr>
-                              <w:fldChar w:fldCharType="end"/>
-                            </w:r>
+                            <w:fldSimple w:instr=" SEQ Figura \* ARABIC ">
+                              <w:r>
+                                <w:rPr>
+                                  <w:noProof/>
+                                </w:rPr>
+                                <w:t>2</w:t>
+                              </w:r>
+                            </w:fldSimple>
                             <w:r>
                               <w:t xml:space="preserve"> Engenho de Açúcar</w:t>
                             </w:r>
-                            <w:bookmarkEnd w:id="8"/>
+                            <w:bookmarkEnd w:id="9"/>
                           </w:p>
                         </w:txbxContent>
                       </wps:txbx>
@@ -2702,35 +4897,22 @@
                           <w:szCs w:val="24"/>
                         </w:rPr>
                       </w:pPr>
-                      <w:bookmarkStart w:id="9" w:name="_Toc134978582"/>
+                      <w:bookmarkStart w:id="10" w:name="_Toc134978582"/>
                       <w:r>
                         <w:t xml:space="preserve">Figura </w:t>
                       </w:r>
-                      <w:r>
-                        <w:fldChar w:fldCharType="begin"/>
-                      </w:r>
-                      <w:r>
-                        <w:instrText xml:space="preserve"> SEQ Figura \* ARABIC </w:instrText>
-                      </w:r>
-                      <w:r>
-                        <w:fldChar w:fldCharType="separate"/>
-                      </w:r>
-                      <w:r>
-                        <w:rPr>
-                          <w:noProof/>
-                        </w:rPr>
-                        <w:t>2</w:t>
-                      </w:r>
-                      <w:r>
-                        <w:rPr>
-                          <w:noProof/>
-                        </w:rPr>
-                        <w:fldChar w:fldCharType="end"/>
-                      </w:r>
+                      <w:fldSimple w:instr=" SEQ Figura \* ARABIC ">
+                        <w:r>
+                          <w:rPr>
+                            <w:noProof/>
+                          </w:rPr>
+                          <w:t>2</w:t>
+                        </w:r>
+                      </w:fldSimple>
                       <w:r>
                         <w:t xml:space="preserve"> Engenho de Açúcar</w:t>
                       </w:r>
-                      <w:bookmarkEnd w:id="9"/>
+                      <w:bookmarkEnd w:id="10"/>
                     </w:p>
                   </w:txbxContent>
                 </v:textbox>
@@ -2831,30 +5013,42 @@
         <w:t>,</w:t>
       </w:r>
       <w:r>
-        <w:t xml:space="preserve"> foi mostrado o lado mais religioso das matrizes africanas mostrando os Orixás e suas devidas histórias e como, por muitas pessoas mesmo a Umbanda e o Candomblé sendo de matrizes africanas, retratam Iemanjá, a Orixá mais conhecida, como uma mulher branca</w:t>
-      </w:r>
-      <w:r>
-        <w:t xml:space="preserve"> e provavelmente como o Diabo, da mitologia cristã, acabou sendo retratado com um tridente, objeto característicos de </w:t>
-      </w:r>
-      <w:r>
+        <w:t xml:space="preserve"> foi mostrado o lado mais religioso das matrizes africanas mostrando os Orixás e suas devidas histórias e como</w:t>
+      </w:r>
+      <w:r>
+        <w:t xml:space="preserve"> </w:t>
+      </w:r>
+      <w:r>
+        <w:t>a Orixá mais conhecida</w:t>
+      </w:r>
+      <w:r>
+        <w:t>, Iemanjá</w:t>
+      </w:r>
+      <w:r>
+        <w:t xml:space="preserve">, </w:t>
+      </w:r>
+      <w:r>
+        <w:t xml:space="preserve">foi retratada </w:t>
+      </w:r>
+      <w:r>
+        <w:t>como uma mulher branca</w:t>
+      </w:r>
+      <w:r>
+        <w:t xml:space="preserve"> mesmo sendo uma religião de matriz africana</w:t>
+      </w:r>
+      <w:r>
+        <w:t xml:space="preserve"> e provavelmente como o Diabo, da mitologia cristã, acabou sendo retratado com um tridente, objeto característicos de Exu</w:t>
+      </w:r>
+      <w:r>
+        <w:t>.</w:t>
+      </w:r>
+    </w:p>
+    <w:p>
+      <w:r>
+        <w:rPr>
+          <w:noProof/>
+        </w:rPr>
         <w:lastRenderedPageBreak/>
-        <w:t>Exu</w:t>
-      </w:r>
-      <w:r>
-        <w:t>, que foi um Orixá muito repudiado pelos cristãos por segurar em sua mão um Tridente e na outra um pênis, coisa que consideraram vulgar e impura</w:t>
-      </w:r>
-      <w:r>
-        <w:t xml:space="preserve">. </w:t>
-      </w:r>
-      <w:r>
-        <w:t xml:space="preserve">  </w:t>
-      </w:r>
-    </w:p>
-    <w:p>
-      <w:r>
-        <w:rPr>
-          <w:noProof/>
-        </w:rPr>
         <mc:AlternateContent>
           <mc:Choice Requires="wps">
             <w:drawing>
@@ -2901,35 +5095,22 @@
                                 <w:szCs w:val="24"/>
                               </w:rPr>
                             </w:pPr>
-                            <w:bookmarkStart w:id="10" w:name="_Toc134978583"/>
+                            <w:bookmarkStart w:id="11" w:name="_Toc134978583"/>
                             <w:r>
                               <w:t xml:space="preserve">Figura </w:t>
                             </w:r>
-                            <w:r>
-                              <w:fldChar w:fldCharType="begin"/>
-                            </w:r>
-                            <w:r>
-                              <w:instrText xml:space="preserve"> SEQ Figura \* ARABIC </w:instrText>
-                            </w:r>
-                            <w:r>
-                              <w:fldChar w:fldCharType="separate"/>
-                            </w:r>
-                            <w:r>
-                              <w:rPr>
-                                <w:noProof/>
-                              </w:rPr>
-                              <w:t>3</w:t>
-                            </w:r>
-                            <w:r>
-                              <w:rPr>
-                                <w:noProof/>
-                              </w:rPr>
-                              <w:fldChar w:fldCharType="end"/>
-                            </w:r>
+                            <w:fldSimple w:instr=" SEQ Figura \* ARABIC ">
+                              <w:r>
+                                <w:rPr>
+                                  <w:noProof/>
+                                </w:rPr>
+                                <w:t>3</w:t>
+                              </w:r>
+                            </w:fldSimple>
                             <w:r>
                               <w:t xml:space="preserve"> Estatuetas de Orixás</w:t>
                             </w:r>
-                            <w:bookmarkEnd w:id="10"/>
+                            <w:bookmarkEnd w:id="11"/>
                           </w:p>
                         </w:txbxContent>
                       </wps:txbx>
@@ -2959,35 +5140,22 @@
                           <w:szCs w:val="24"/>
                         </w:rPr>
                       </w:pPr>
-                      <w:bookmarkStart w:id="11" w:name="_Toc134978583"/>
+                      <w:bookmarkStart w:id="12" w:name="_Toc134978583"/>
                       <w:r>
                         <w:t xml:space="preserve">Figura </w:t>
                       </w:r>
-                      <w:r>
-                        <w:fldChar w:fldCharType="begin"/>
-                      </w:r>
-                      <w:r>
-                        <w:instrText xml:space="preserve"> SEQ Figura \* ARABIC </w:instrText>
-                      </w:r>
-                      <w:r>
-                        <w:fldChar w:fldCharType="separate"/>
-                      </w:r>
-                      <w:r>
-                        <w:rPr>
-                          <w:noProof/>
-                        </w:rPr>
-                        <w:t>3</w:t>
-                      </w:r>
-                      <w:r>
-                        <w:rPr>
-                          <w:noProof/>
-                        </w:rPr>
-                        <w:fldChar w:fldCharType="end"/>
-                      </w:r>
+                      <w:fldSimple w:instr=" SEQ Figura \* ARABIC ">
+                        <w:r>
+                          <w:rPr>
+                            <w:noProof/>
+                          </w:rPr>
+                          <w:t>3</w:t>
+                        </w:r>
+                      </w:fldSimple>
                       <w:r>
                         <w:t xml:space="preserve"> Estatuetas de Orixás</w:t>
                       </w:r>
-                      <w:bookmarkEnd w:id="11"/>
+                      <w:bookmarkEnd w:id="12"/>
                     </w:p>
                   </w:txbxContent>
                 </v:textbox>
@@ -3109,35 +5277,22 @@
                                 <w:szCs w:val="24"/>
                               </w:rPr>
                             </w:pPr>
-                            <w:bookmarkStart w:id="12" w:name="_Toc134978584"/>
+                            <w:bookmarkStart w:id="13" w:name="_Toc134978584"/>
                             <w:r>
                               <w:t xml:space="preserve">Figura </w:t>
                             </w:r>
-                            <w:r>
-                              <w:fldChar w:fldCharType="begin"/>
-                            </w:r>
-                            <w:r>
-                              <w:instrText xml:space="preserve"> SEQ Figura \* ARABIC </w:instrText>
-                            </w:r>
-                            <w:r>
-                              <w:fldChar w:fldCharType="separate"/>
-                            </w:r>
-                            <w:r>
-                              <w:rPr>
-                                <w:noProof/>
-                              </w:rPr>
-                              <w:t>4</w:t>
-                            </w:r>
-                            <w:r>
-                              <w:rPr>
-                                <w:noProof/>
-                              </w:rPr>
-                              <w:fldChar w:fldCharType="end"/>
-                            </w:r>
+                            <w:fldSimple w:instr=" SEQ Figura \* ARABIC ">
+                              <w:r>
+                                <w:rPr>
+                                  <w:noProof/>
+                                </w:rPr>
+                                <w:t>4</w:t>
+                              </w:r>
+                            </w:fldSimple>
                             <w:r>
                               <w:t xml:space="preserve"> Bote negreiro</w:t>
                             </w:r>
-                            <w:bookmarkEnd w:id="12"/>
+                            <w:bookmarkEnd w:id="13"/>
                           </w:p>
                         </w:txbxContent>
                       </wps:txbx>
@@ -3167,35 +5322,22 @@
                           <w:szCs w:val="24"/>
                         </w:rPr>
                       </w:pPr>
-                      <w:bookmarkStart w:id="13" w:name="_Toc134978584"/>
+                      <w:bookmarkStart w:id="14" w:name="_Toc134978584"/>
                       <w:r>
                         <w:t xml:space="preserve">Figura </w:t>
                       </w:r>
-                      <w:r>
-                        <w:fldChar w:fldCharType="begin"/>
-                      </w:r>
-                      <w:r>
-                        <w:instrText xml:space="preserve"> SEQ Figura \* ARABIC </w:instrText>
-                      </w:r>
-                      <w:r>
-                        <w:fldChar w:fldCharType="separate"/>
-                      </w:r>
-                      <w:r>
-                        <w:rPr>
-                          <w:noProof/>
-                        </w:rPr>
-                        <w:t>4</w:t>
-                      </w:r>
-                      <w:r>
-                        <w:rPr>
-                          <w:noProof/>
-                        </w:rPr>
-                        <w:fldChar w:fldCharType="end"/>
-                      </w:r>
+                      <w:fldSimple w:instr=" SEQ Figura \* ARABIC ">
+                        <w:r>
+                          <w:rPr>
+                            <w:noProof/>
+                          </w:rPr>
+                          <w:t>4</w:t>
+                        </w:r>
+                      </w:fldSimple>
                       <w:r>
                         <w:t xml:space="preserve"> Bote negreiro</w:t>
                       </w:r>
-                      <w:bookmarkEnd w:id="13"/>
+                      <w:bookmarkEnd w:id="14"/>
                     </w:p>
                   </w:txbxContent>
                 </v:textbox>
@@ -3266,29 +5408,37 @@
         </w:drawing>
       </w:r>
       <w:r>
-        <w:t xml:space="preserve">Depois disso fomos levados para   uma sala escura e com uma ambientação mais tensa para retratar justamente o quão assustador e amedrontador eram os grandes navios negreiros. Nessa sala ficava uma carcaça de um bote e nas paredes </w:t>
+        <w:t>Depois disso fomos levados para</w:t>
+      </w:r>
+      <w:r>
+        <w:t xml:space="preserve"> </w:t>
+      </w:r>
+      <w:r>
+        <w:t xml:space="preserve">uma sala escura e com uma ambientação mais tensa para retratar justamente o quão assustador e amedrontador eram os grandes navios negreiros. Nessa sala ficava uma carcaça de um bote e nas paredes diversos objetos usados na tortura </w:t>
+      </w:r>
+      <w:r>
+        <w:t>e</w:t>
+      </w:r>
+      <w:r>
+        <w:t xml:space="preserve"> </w:t>
+      </w:r>
+      <w:r>
+        <w:t xml:space="preserve">aprisionamento </w:t>
+      </w:r>
+      <w:r>
+        <w:t xml:space="preserve">dos povos </w:t>
+      </w:r>
+      <w:r>
+        <w:t>africanos como correntes, chicotes, bolas de metal entre outros objetos. Ali foi uma visita mais rápida</w:t>
+      </w:r>
+      <w:r>
+        <w:t xml:space="preserve">, </w:t>
       </w:r>
       <w:r>
         <w:lastRenderedPageBreak/>
-        <w:t xml:space="preserve">diversos objetos usados na tortura </w:t>
-      </w:r>
-      <w:r>
-        <w:t>e</w:t>
-      </w:r>
-      <w:r>
-        <w:t xml:space="preserve"> </w:t>
-      </w:r>
-      <w:r>
-        <w:t xml:space="preserve">aprisionamento </w:t>
-      </w:r>
-      <w:r>
-        <w:t xml:space="preserve">dos povos </w:t>
-      </w:r>
-      <w:r>
-        <w:t xml:space="preserve">africanos como correntes, chicotes, bolas de metal entre outros objetos. Ali foi uma visita mais rápida, pois, como a própria guia disse, a parte ruim da história nós já aprendemos e agora devemos ressaltar o quão importante e linda é essa história que não foi nos contada. </w:t>
-      </w:r>
-    </w:p>
-    <w:p/>
+        <w:t xml:space="preserve">pois, como a própria guia disse, a parte ruim da história nós já aprendemos e agora devemos ressaltar o quão importante e linda é essa história que não foi nos contada. </w:t>
+      </w:r>
+    </w:p>
     <w:p>
       <w:r>
         <w:t>Para finalizar a visitação, a Mariana nos juntos em uma sala e contou histórias da Umbanda e dos Orixás</w:t>
@@ -3300,7 +5450,13 @@
         <w:t xml:space="preserve"> para enriquecer nosso conhecimento sobre a cultura e religião de lá, passando esse conhecimento de forma divertida e lúdica</w:t>
       </w:r>
       <w:r>
-        <w:t xml:space="preserve"> apresentando a história dos dois Orixás como um bate papo</w:t>
+        <w:t xml:space="preserve"> apresentando a história dos dois Orixás como um bate</w:t>
+      </w:r>
+      <w:r>
+        <w:t>-</w:t>
+      </w:r>
+      <w:r>
+        <w:t>papo</w:t>
       </w:r>
       <w:r>
         <w:t>.</w:t>
@@ -3384,48 +5540,35 @@
       <w:pPr>
         <w:pStyle w:val="Legenda"/>
       </w:pPr>
-      <w:bookmarkStart w:id="14" w:name="_Toc134978585"/>
+      <w:bookmarkStart w:id="15" w:name="_Toc134978585"/>
       <w:r>
         <w:t xml:space="preserve">Figura </w:t>
       </w:r>
-      <w:r>
-        <w:fldChar w:fldCharType="begin"/>
-      </w:r>
-      <w:r>
-        <w:instrText xml:space="preserve"> SEQ Figura \* ARABIC </w:instrText>
-      </w:r>
-      <w:r>
-        <w:fldChar w:fldCharType="separate"/>
-      </w:r>
-      <w:r>
-        <w:rPr>
-          <w:noProof/>
-        </w:rPr>
-        <w:t>5</w:t>
-      </w:r>
-      <w:r>
-        <w:rPr>
-          <w:noProof/>
-        </w:rPr>
-        <w:fldChar w:fldCharType="end"/>
-      </w:r>
+      <w:fldSimple w:instr=" SEQ Figura \* ARABIC ">
+        <w:r>
+          <w:rPr>
+            <w:noProof/>
+          </w:rPr>
+          <w:t>5</w:t>
+        </w:r>
+      </w:fldSimple>
       <w:r>
         <w:t xml:space="preserve"> Turma do 2 DS </w:t>
       </w:r>
       <w:r>
         <w:t>AMS</w:t>
       </w:r>
-      <w:bookmarkEnd w:id="14"/>
+      <w:bookmarkEnd w:id="15"/>
     </w:p>
     <w:p>
       <w:pPr>
         <w:pStyle w:val="Ttulo3"/>
       </w:pPr>
-      <w:bookmarkStart w:id="15" w:name="_Toc135079550"/>
+      <w:bookmarkStart w:id="16" w:name="_Toc135161656"/>
       <w:r>
         <w:t>2.1.1 Importância da visitação</w:t>
       </w:r>
-      <w:bookmarkEnd w:id="15"/>
+      <w:bookmarkEnd w:id="16"/>
     </w:p>
     <w:p/>
     <w:p>
@@ -3437,23 +5580,31 @@
         </w:sectPr>
       </w:pPr>
       <w:r>
-        <w:t xml:space="preserve">Esse trabalho sem dúvidas mostrou muitos tópicos importante sobre </w:t>
+        <w:t>Esse trabalho sem dúvidas mostrou muitos tópicos importante</w:t>
+      </w:r>
+      <w:r>
+        <w:t>s</w:t>
+      </w:r>
+      <w:r>
+        <w:t xml:space="preserve"> sobre </w:t>
       </w:r>
       <w:r>
         <w:t xml:space="preserve">conhecimentos </w:t>
       </w:r>
       <w:r>
-        <w:t xml:space="preserve"> que todos pensávamos </w:t>
+        <w:t xml:space="preserve">que todos pensávamos </w:t>
       </w:r>
       <w:r>
         <w:t>termos</w:t>
       </w:r>
       <w:r>
-        <w:t xml:space="preserve"> e, acima de tudo, levantou importantes questionamentos a respeitos de outras coisas que possivelmente só vimos de um único lado da história criando nos alunos um maior senso crítico das coisas que pensa já saber e das coisas que vai descobrir ao decorrer de sua vida formando assim uma </w:t>
-      </w:r>
-      <w:r>
-        <w:lastRenderedPageBreak/>
-        <w:t>sala, e caso esse projeto vá para frente, uma geração um pouco mais reflexiva e com pensamentos menos antiquados</w:t>
+        <w:t xml:space="preserve"> e, acima de tudo, levantou importantes questionamentos a respeito de outras coisas que </w:t>
+      </w:r>
+      <w:r>
+        <w:t xml:space="preserve">também </w:t>
+      </w:r>
+      <w:r>
+        <w:t>só vimos de um lado da história criando nos alunos um maior senso crítico das coisas que pensa já saber e das coisas que vai descobrir ao decorrer de sua vida formando assim uma sala, e caso esse projeto vá para frente, uma geração um pouco mais reflexiva e com pensamentos menos antiquados</w:t>
       </w:r>
       <w:r>
         <w:t>.</w:t>
@@ -3464,8 +5615,8 @@
         <w:spacing w:after="360"/>
         <w:ind w:firstLine="0"/>
       </w:pPr>
-      <w:bookmarkStart w:id="16" w:name="_23ckvvd" w:colFirst="0" w:colLast="0"/>
-      <w:bookmarkEnd w:id="16"/>
+      <w:bookmarkStart w:id="17" w:name="_23ckvvd" w:colFirst="0" w:colLast="0"/>
+      <w:bookmarkEnd w:id="17"/>
     </w:p>
     <w:sectPr>
       <w:pgSz w:w="11906" w:h="16838"/>

</xml_diff>

<commit_message>
Update Relatório Antirracista resume
</commit_message>
<xml_diff>
--- a/2° Ano/Educação Antirracista/Relatório.docx
+++ b/2° Ano/Educação Antirracista/Relatório.docx
@@ -1,6 +1,6 @@
 
 <file path=word/document.xml><?xml version="1.0" encoding="utf-8"?>
-<w:document xmlns:wpc="http://schemas.microsoft.com/office/word/2010/wordprocessingCanvas" xmlns:cx="http://schemas.microsoft.com/office/drawing/2014/chartex" xmlns:cx1="http://schemas.microsoft.com/office/drawing/2015/9/8/chartex" xmlns:cx2="http://schemas.microsoft.com/office/drawing/2015/10/21/chartex" xmlns:cx3="http://schemas.microsoft.com/office/drawing/2016/5/9/chartex" xmlns:cx4="http://schemas.microsoft.com/office/drawing/2016/5/10/chartex" xmlns:cx5="http://schemas.microsoft.com/office/drawing/2016/5/11/chartex" xmlns:cx6="http://schemas.microsoft.com/office/drawing/2016/5/12/chartex" xmlns:cx7="http://schemas.microsoft.com/office/drawing/2016/5/13/chartex" xmlns:cx8="http://schemas.microsoft.com/office/drawing/2016/5/14/chartex" xmlns:mc="http://schemas.openxmlformats.org/markup-compatibility/2006" xmlns:aink="http://schemas.microsoft.com/office/drawing/2016/ink" xmlns:am3d="http://schemas.microsoft.com/office/drawing/2017/model3d" xmlns:o="urn:schemas-microsoft-com:office:office" xmlns:oel="http://schemas.microsoft.com/office/2019/extlst" xmlns:r="http://schemas.openxmlformats.org/officeDocument/2006/relationships" xmlns:m="http://schemas.openxmlformats.org/officeDocument/2006/math" xmlns:v="urn:schemas-microsoft-com:vml" xmlns:wp14="http://schemas.microsoft.com/office/word/2010/wordprocessingDrawing" xmlns:wp="http://schemas.openxmlformats.org/drawingml/2006/wordprocessingDrawing" xmlns:w10="urn:schemas-microsoft-com:office:word" xmlns:w="http://schemas.openxmlformats.org/wordprocessingml/2006/main" xmlns:w14="http://schemas.microsoft.com/office/word/2010/wordml" xmlns:w15="http://schemas.microsoft.com/office/word/2012/wordml" xmlns:w16cex="http://schemas.microsoft.com/office/word/2018/wordml/cex" xmlns:w16cid="http://schemas.microsoft.com/office/word/2016/wordml/cid" xmlns:w16="http://schemas.microsoft.com/office/word/2018/wordml" xmlns:w16du="http://schemas.microsoft.com/office/word/2023/wordml/word16du" xmlns:w16sdtdh="http://schemas.microsoft.com/office/word/2020/wordml/sdtdatahash" xmlns:w16se="http://schemas.microsoft.com/office/word/2015/wordml/symex" xmlns:wpg="http://schemas.microsoft.com/office/word/2010/wordprocessingGroup" xmlns:wpi="http://schemas.microsoft.com/office/word/2010/wordprocessingInk" xmlns:wne="http://schemas.microsoft.com/office/word/2006/wordml" xmlns:wps="http://schemas.microsoft.com/office/word/2010/wordprocessingShape" mc:Ignorable="w14 w15 w16se w16cid w16 w16cex w16sdtdh wp14">
+<w:document xmlns:wpc="http://schemas.microsoft.com/office/word/2010/wordprocessingCanvas" xmlns:cx="http://schemas.microsoft.com/office/drawing/2014/chartex" xmlns:cx1="http://schemas.microsoft.com/office/drawing/2015/9/8/chartex" xmlns:cx2="http://schemas.microsoft.com/office/drawing/2015/10/21/chartex" xmlns:cx3="http://schemas.microsoft.com/office/drawing/2016/5/9/chartex" xmlns:cx4="http://schemas.microsoft.com/office/drawing/2016/5/10/chartex" xmlns:cx5="http://schemas.microsoft.com/office/drawing/2016/5/11/chartex" xmlns:cx6="http://schemas.microsoft.com/office/drawing/2016/5/12/chartex" xmlns:cx7="http://schemas.microsoft.com/office/drawing/2016/5/13/chartex" xmlns:cx8="http://schemas.microsoft.com/office/drawing/2016/5/14/chartex" xmlns:mc="http://schemas.openxmlformats.org/markup-compatibility/2006" xmlns:aink="http://schemas.microsoft.com/office/drawing/2016/ink" xmlns:am3d="http://schemas.microsoft.com/office/drawing/2017/model3d" xmlns:o="urn:schemas-microsoft-com:office:office" xmlns:r="http://schemas.openxmlformats.org/officeDocument/2006/relationships" xmlns:m="http://schemas.openxmlformats.org/officeDocument/2006/math" xmlns:v="urn:schemas-microsoft-com:vml" xmlns:wp14="http://schemas.microsoft.com/office/word/2010/wordprocessingDrawing" xmlns:wp="http://schemas.openxmlformats.org/drawingml/2006/wordprocessingDrawing" xmlns:w10="urn:schemas-microsoft-com:office:word" xmlns:w="http://schemas.openxmlformats.org/wordprocessingml/2006/main" xmlns:w14="http://schemas.microsoft.com/office/word/2010/wordml" xmlns:w15="http://schemas.microsoft.com/office/word/2012/wordml" xmlns:w16cid="http://schemas.microsoft.com/office/word/2016/wordml/cid" xmlns:w16se="http://schemas.microsoft.com/office/word/2015/wordml/symex" xmlns:wpg="http://schemas.microsoft.com/office/word/2010/wordprocessingGroup" xmlns:wpi="http://schemas.microsoft.com/office/word/2010/wordprocessingInk" xmlns:wne="http://schemas.microsoft.com/office/word/2006/wordml" xmlns:wps="http://schemas.microsoft.com/office/word/2010/wordprocessingShape" mc:Ignorable="w14 w15 w16se w16cid wp14">
   <w:body>
     <w:p>
       <w:pPr>
@@ -623,189 +623,240 @@
     </w:p>
     <w:p>
       <w:pPr>
+        <w:spacing w:after="360"/>
+        <w:ind w:firstLine="720"/>
+      </w:pPr>
+      <w:r>
+        <w:rPr>
+          <w:shd w:val="clear" w:color="auto" w:fill="FFFFFF"/>
+        </w:rPr>
+        <w:t xml:space="preserve">O tema deste trabalho é a visitação ao museu </w:t>
+      </w:r>
+      <w:proofErr w:type="spellStart"/>
+      <w:r>
+        <w:rPr>
+          <w:rStyle w:val="hlight"/>
+          <w:color w:val="333333"/>
+          <w:shd w:val="clear" w:color="auto" w:fill="FFFFFF"/>
+        </w:rPr>
+        <w:t>AfroBrasileiro</w:t>
+      </w:r>
+      <w:proofErr w:type="spellEnd"/>
+      <w:r>
+        <w:br/>
+      </w:r>
+      <w:r>
+        <w:rPr>
+          <w:shd w:val="clear" w:color="auto" w:fill="FFFFFF"/>
+        </w:rPr>
+        <w:t xml:space="preserve">Emanuel </w:t>
+      </w:r>
+      <w:proofErr w:type="spellStart"/>
+      <w:r>
+        <w:rPr>
+          <w:shd w:val="clear" w:color="auto" w:fill="FFFFFF"/>
+        </w:rPr>
+        <w:t>Araujo</w:t>
+      </w:r>
+      <w:proofErr w:type="spellEnd"/>
+      <w:r>
+        <w:rPr>
+          <w:shd w:val="clear" w:color="auto" w:fill="FFFFFF"/>
+        </w:rPr>
+        <w:t xml:space="preserve"> cujo objetivo é conscientizar a turma do segundo DS </w:t>
+      </w:r>
+      <w:r>
+        <w:rPr>
+          <w:rStyle w:val="hlight"/>
+          <w:color w:val="333333"/>
+          <w:shd w:val="clear" w:color="auto" w:fill="FFFFFF"/>
+        </w:rPr>
+        <w:t>AMS</w:t>
+      </w:r>
+      <w:r>
+        <w:rPr>
+          <w:shd w:val="clear" w:color="auto" w:fill="FFFFFF"/>
+        </w:rPr>
+        <w:t xml:space="preserve"> da </w:t>
+      </w:r>
+      <w:r>
+        <w:rPr>
+          <w:rStyle w:val="hlight"/>
+          <w:color w:val="333333"/>
+          <w:shd w:val="clear" w:color="auto" w:fill="FFFFFF"/>
+        </w:rPr>
+        <w:t>ETEC</w:t>
+      </w:r>
+      <w:r>
+        <w:br/>
+      </w:r>
+      <w:r>
+        <w:rPr>
+          <w:shd w:val="clear" w:color="auto" w:fill="FFFFFF"/>
+        </w:rPr>
+        <w:t>Zona Leste acerca do preocupante tema do racismo levando a turma ao Museu</w:t>
+      </w:r>
+      <w:r>
+        <w:br/>
+      </w:r>
+      <w:proofErr w:type="spellStart"/>
+      <w:r>
+        <w:rPr>
+          <w:rStyle w:val="hlight"/>
+          <w:color w:val="333333"/>
+          <w:shd w:val="clear" w:color="auto" w:fill="FFFFFF"/>
+        </w:rPr>
+        <w:t>Afrobrasileiro</w:t>
+      </w:r>
+      <w:proofErr w:type="spellEnd"/>
+      <w:r>
+        <w:rPr>
+          <w:shd w:val="clear" w:color="auto" w:fill="FFFFFF"/>
+        </w:rPr>
+        <w:t xml:space="preserve"> Emanuel </w:t>
+      </w:r>
+      <w:proofErr w:type="spellStart"/>
+      <w:r>
+        <w:rPr>
+          <w:shd w:val="clear" w:color="auto" w:fill="FFFFFF"/>
+        </w:rPr>
+        <w:t>Araujo</w:t>
+      </w:r>
+      <w:proofErr w:type="spellEnd"/>
+      <w:r>
+        <w:rPr>
+          <w:shd w:val="clear" w:color="auto" w:fill="FFFFFF"/>
+        </w:rPr>
+        <w:t>. Para elaboração deste trabalho, a turma foi</w:t>
+      </w:r>
+      <w:r>
+        <w:br/>
+      </w:r>
+      <w:r>
+        <w:rPr>
+          <w:shd w:val="clear" w:color="auto" w:fill="FFFFFF"/>
+        </w:rPr>
+        <w:t>levada até o museu com a fim de politizar o assunto e dar a classe um maior</w:t>
+      </w:r>
+      <w:r>
+        <w:br/>
+      </w:r>
+      <w:r>
+        <w:rPr>
+          <w:shd w:val="clear" w:color="auto" w:fill="FFFFFF"/>
+        </w:rPr>
+        <w:t>conhecimento da cultura e de outro ponto de vista histórico da história</w:t>
+      </w:r>
+      <w:r>
+        <w:br/>
+      </w:r>
+      <w:r>
+        <w:rPr>
+          <w:shd w:val="clear" w:color="auto" w:fill="FFFFFF"/>
+        </w:rPr>
+        <w:t>africana e da própria história brasileira. A problemática consiste em</w:t>
+      </w:r>
+      <w:r>
+        <w:br/>
+      </w:r>
+      <w:r>
+        <w:rPr>
+          <w:shd w:val="clear" w:color="auto" w:fill="FFFFFF"/>
+        </w:rPr>
+        <w:t xml:space="preserve">acontecimentos recorrentes de casos de racismo dentro da </w:t>
+      </w:r>
+      <w:r>
+        <w:rPr>
+          <w:rStyle w:val="hlight"/>
+          <w:color w:val="333333"/>
+          <w:shd w:val="clear" w:color="auto" w:fill="FFFFFF"/>
+        </w:rPr>
+        <w:t>ETEC</w:t>
+      </w:r>
+      <w:r>
+        <w:rPr>
+          <w:shd w:val="clear" w:color="auto" w:fill="FFFFFF"/>
+        </w:rPr>
+        <w:t xml:space="preserve"> da Zona Leste, o</w:t>
+      </w:r>
+      <w:r>
+        <w:br/>
+      </w:r>
+      <w:r>
+        <w:rPr>
+          <w:shd w:val="clear" w:color="auto" w:fill="FFFFFF"/>
+        </w:rPr>
+        <w:t>que visa iniciar um projeto antirracista dentro da comunidade, promovendo às</w:t>
+      </w:r>
+      <w:r>
+        <w:br/>
+      </w:r>
+      <w:r>
+        <w:rPr>
+          <w:shd w:val="clear" w:color="auto" w:fill="FFFFFF"/>
+        </w:rPr>
+        <w:t>próximas gerações menos intolerância e preconceito. Durante a realização do</w:t>
+      </w:r>
+      <w:r>
+        <w:br/>
+      </w:r>
+      <w:r>
+        <w:rPr>
+          <w:shd w:val="clear" w:color="auto" w:fill="FFFFFF"/>
+        </w:rPr>
+        <w:t>referido relatório, percebe-se que existem diversos pontos ocultos da nossa</w:t>
+      </w:r>
+      <w:r>
+        <w:br/>
+      </w:r>
+      <w:r>
+        <w:rPr>
+          <w:shd w:val="clear" w:color="auto" w:fill="FFFFFF"/>
+        </w:rPr>
+        <w:t>história e, provavelmente, outras histórias comumente faladas, são apenas</w:t>
+      </w:r>
+      <w:r>
+        <w:br/>
+      </w:r>
+      <w:r>
+        <w:rPr>
+          <w:shd w:val="clear" w:color="auto" w:fill="FFFFFF"/>
+        </w:rPr>
+        <w:t>um lado da história, fazendo com que a visita seja de suma importância para o</w:t>
+      </w:r>
+      <w:r>
+        <w:br/>
+      </w:r>
+      <w:r>
+        <w:rPr>
+          <w:shd w:val="clear" w:color="auto" w:fill="FFFFFF"/>
+        </w:rPr>
+        <w:t>conhecimento da própria história e de um pensamento menos eurocêntrico sobre o</w:t>
+      </w:r>
+      <w:r>
+        <w:br/>
+      </w:r>
+      <w:r>
+        <w:rPr>
+          <w:shd w:val="clear" w:color="auto" w:fill="FFFFFF"/>
+        </w:rPr>
+        <w:t>mundo antigamente e, consequentemente aos acontecimentos, o resultado desses</w:t>
+      </w:r>
+      <w:r>
+        <w:br/>
+      </w:r>
+      <w:r>
+        <w:rPr>
+          <w:shd w:val="clear" w:color="auto" w:fill="FFFFFF"/>
+        </w:rPr>
+        <w:t>pensamentos no cotidiano.</w:t>
+      </w:r>
+      <w:r>
         <w:rPr>
           <w:color w:val="000000"/>
         </w:rPr>
-      </w:pPr>
-      <w:r>
-        <w:rPr>
-          <w:color w:val="000000"/>
-        </w:rPr>
-        <w:t xml:space="preserve">Este relatório </w:t>
-      </w:r>
-      <w:r>
-        <w:rPr>
-          <w:color w:val="000000"/>
-        </w:rPr>
-        <w:t>visa</w:t>
-      </w:r>
-      <w:r>
-        <w:rPr>
-          <w:color w:val="000000"/>
-        </w:rPr>
-        <w:t xml:space="preserve"> apresentar uma visita realizada ao Museu Afro Brasileiro Eman</w:t>
-      </w:r>
-      <w:r>
-        <w:rPr>
-          <w:color w:val="000000"/>
-        </w:rPr>
-        <w:t>o</w:t>
-      </w:r>
-      <w:r>
-        <w:rPr>
-          <w:color w:val="000000"/>
-        </w:rPr>
-        <w:t>el Araujo e discutir a importância dessa experiência. O Museu, localizado na cidade de São Paulo, é conhecido por sua vasta coleção de artefatos e obras de arte que retratam a história e a cultura afro-brasileira.</w:t>
-      </w:r>
-    </w:p>
-    <w:p>
-      <w:pPr>
-        <w:rPr>
-          <w:color w:val="000000"/>
-        </w:rPr>
-      </w:pPr>
-      <w:r>
-        <w:rPr>
-          <w:color w:val="000000"/>
-        </w:rPr>
-        <w:t>Inicialmente, antes de entrarmos devidamente no museu, fomos separados em dois grupos de 20 alunos para duas guias diferentes nos instruírem ao decorrer da visitação.</w:t>
-      </w:r>
-    </w:p>
-    <w:p>
-      <w:pPr>
-        <w:rPr>
-          <w:color w:val="000000"/>
-        </w:rPr>
-      </w:pPr>
-      <w:r>
-        <w:rPr>
-          <w:color w:val="000000"/>
-        </w:rPr>
-        <w:t>Durante a visita, foram observadas diversas exposições oferecidas pelo Museu</w:t>
-      </w:r>
-      <w:r>
-        <w:rPr>
-          <w:color w:val="000000"/>
-        </w:rPr>
-        <w:t>,</w:t>
-      </w:r>
-      <w:r>
-        <w:rPr>
-          <w:color w:val="000000"/>
-        </w:rPr>
-        <w:t xml:space="preserve"> </w:t>
-      </w:r>
-      <w:r>
-        <w:rPr>
-          <w:color w:val="000000"/>
-        </w:rPr>
-        <w:t>destacando</w:t>
-      </w:r>
-      <w:r>
-        <w:rPr>
-          <w:color w:val="000000"/>
-        </w:rPr>
-        <w:t>-se a riqueza das obras de arte expostas, que retratam a influência africana na formação da identidade brasileira, abordando temas como religião,</w:t>
-      </w:r>
-      <w:r>
-        <w:rPr>
-          <w:color w:val="000000"/>
-        </w:rPr>
-        <w:t xml:space="preserve"> cultura, estética</w:t>
-      </w:r>
-      <w:r>
-        <w:rPr>
-          <w:color w:val="000000"/>
-        </w:rPr>
-        <w:t xml:space="preserve"> e resistência. </w:t>
-      </w:r>
-    </w:p>
-    <w:p>
-      <w:pPr>
-        <w:rPr>
-          <w:color w:val="000000"/>
-        </w:rPr>
-      </w:pPr>
-      <w:r>
-        <w:rPr>
-          <w:color w:val="000000"/>
-        </w:rPr>
-        <w:t>A importância da visita ao Museu Afro Brasileiro Eman</w:t>
-      </w:r>
-      <w:r>
-        <w:rPr>
-          <w:color w:val="000000"/>
-        </w:rPr>
-        <w:t>o</w:t>
-      </w:r>
-      <w:r>
-        <w:rPr>
-          <w:color w:val="000000"/>
-        </w:rPr>
-        <w:t xml:space="preserve">el Araujo é discutida ao longo do relatório, enfatizando seu papel na promoção da igualdade racial e no combate ao racismo. O contato com o acervo e as </w:t>
-      </w:r>
-      <w:r>
-        <w:rPr>
-          <w:color w:val="000000"/>
-        </w:rPr>
-        <w:t xml:space="preserve">conversas realizadas </w:t>
-      </w:r>
-      <w:r>
-        <w:rPr>
-          <w:color w:val="000000"/>
-        </w:rPr>
-        <w:t>permitem aos visitantes uma reflexão crítica sobre a história e a contribuição dos afro-brasileiros para a sociedade</w:t>
-      </w:r>
-      <w:r>
-        <w:rPr>
-          <w:color w:val="000000"/>
-        </w:rPr>
-        <w:t xml:space="preserve"> no mundo</w:t>
-      </w:r>
-      <w:r>
-        <w:rPr>
-          <w:color w:val="000000"/>
-        </w:rPr>
-        <w:t xml:space="preserve"> inteiro</w:t>
-      </w:r>
-      <w:r>
-        <w:rPr>
-          <w:color w:val="000000"/>
-        </w:rPr>
-        <w:t>.</w:t>
-      </w:r>
-    </w:p>
-    <w:p>
-      <w:pPr>
-        <w:rPr>
-          <w:color w:val="000000"/>
-        </w:rPr>
-      </w:pPr>
-      <w:r>
-        <w:rPr>
-          <w:color w:val="000000"/>
-        </w:rPr>
-        <w:t>Por fim, são apresentadas as considerações finais, ressaltando-se a relevância da visita ao Museu Afro Brasileiro Eman</w:t>
-      </w:r>
-      <w:r>
-        <w:rPr>
-          <w:color w:val="000000"/>
-        </w:rPr>
-        <w:t>o</w:t>
-      </w:r>
-      <w:r>
-        <w:rPr>
-          <w:color w:val="000000"/>
-        </w:rPr>
-        <w:t xml:space="preserve">el Araujo como uma oportunidade de aprendizado, valorização da diversidade cultural e construção de uma consciência mais inclusiva. </w:t>
-      </w:r>
-    </w:p>
-    <w:p>
-      <w:pPr>
-        <w:rPr>
-          <w:color w:val="000000"/>
-        </w:rPr>
-      </w:pPr>
+        <w:tab/>
+      </w:r>
     </w:p>
     <w:p/>
     <w:p>
@@ -916,2245 +967,61 @@
         <w:spacing w:after="360"/>
         <w:ind w:firstLine="0"/>
         <w:jc w:val="center"/>
+        <w:rPr>
+          <w:color w:val="000000"/>
+          <w:sz w:val="20"/>
+          <w:szCs w:val="20"/>
+        </w:rPr>
+      </w:pPr>
+    </w:p>
+    <w:p>
+      <w:pPr>
+        <w:spacing w:after="360"/>
+        <w:ind w:firstLine="0"/>
+        <w:jc w:val="center"/>
+        <w:rPr>
+          <w:color w:val="000000"/>
+          <w:sz w:val="20"/>
+          <w:szCs w:val="20"/>
+        </w:rPr>
+      </w:pPr>
+    </w:p>
+    <w:p>
+      <w:pPr>
+        <w:spacing w:after="360"/>
+        <w:ind w:firstLine="0"/>
+        <w:jc w:val="center"/>
+        <w:rPr>
+          <w:color w:val="000000"/>
+          <w:sz w:val="20"/>
+          <w:szCs w:val="20"/>
+        </w:rPr>
+      </w:pPr>
+    </w:p>
+    <w:p>
+      <w:pPr>
+        <w:spacing w:after="360"/>
+        <w:ind w:firstLine="0"/>
+        <w:jc w:val="center"/>
+        <w:rPr>
+          <w:color w:val="000000"/>
+          <w:sz w:val="20"/>
+          <w:szCs w:val="20"/>
+        </w:rPr>
+      </w:pPr>
+    </w:p>
+    <w:p>
+      <w:pPr>
+        <w:spacing w:after="360"/>
+        <w:ind w:firstLine="0"/>
+        <w:jc w:val="center"/>
       </w:pPr>
       <w:r>
         <w:rPr>
           <w:b/>
         </w:rPr>
-        <w:lastRenderedPageBreak/>
         <w:t>ABSTRACT</w:t>
       </w:r>
-    </w:p>
-    <w:p>
-      <w:pPr>
-        <w:rPr>
-          <w:color w:val="000000"/>
-        </w:rPr>
-      </w:pPr>
-      <w:proofErr w:type="spellStart"/>
-      <w:r>
-        <w:rPr>
-          <w:color w:val="000000"/>
-        </w:rPr>
-        <w:t>This</w:t>
-      </w:r>
-      <w:proofErr w:type="spellEnd"/>
-      <w:r>
-        <w:rPr>
-          <w:color w:val="000000"/>
-        </w:rPr>
-        <w:t xml:space="preserve"> </w:t>
-      </w:r>
-      <w:proofErr w:type="spellStart"/>
-      <w:r>
-        <w:rPr>
-          <w:color w:val="000000"/>
-        </w:rPr>
-        <w:t>report</w:t>
-      </w:r>
-      <w:proofErr w:type="spellEnd"/>
-      <w:r>
-        <w:rPr>
-          <w:color w:val="000000"/>
-        </w:rPr>
-        <w:t xml:space="preserve"> </w:t>
-      </w:r>
-      <w:proofErr w:type="spellStart"/>
-      <w:r>
-        <w:rPr>
-          <w:color w:val="000000"/>
-        </w:rPr>
-        <w:t>aims</w:t>
-      </w:r>
-      <w:proofErr w:type="spellEnd"/>
-      <w:r>
-        <w:rPr>
-          <w:color w:val="000000"/>
-        </w:rPr>
-        <w:t xml:space="preserve"> </w:t>
-      </w:r>
-      <w:proofErr w:type="spellStart"/>
-      <w:r>
-        <w:rPr>
-          <w:color w:val="000000"/>
-        </w:rPr>
-        <w:t>to</w:t>
-      </w:r>
-      <w:proofErr w:type="spellEnd"/>
-      <w:r>
-        <w:rPr>
-          <w:color w:val="000000"/>
-        </w:rPr>
-        <w:t xml:space="preserve"> </w:t>
-      </w:r>
-      <w:proofErr w:type="spellStart"/>
-      <w:r>
-        <w:rPr>
-          <w:color w:val="000000"/>
-        </w:rPr>
-        <w:t>present</w:t>
-      </w:r>
-      <w:proofErr w:type="spellEnd"/>
-      <w:r>
-        <w:rPr>
-          <w:color w:val="000000"/>
-        </w:rPr>
-        <w:t xml:space="preserve"> a </w:t>
-      </w:r>
-      <w:proofErr w:type="spellStart"/>
-      <w:r>
-        <w:rPr>
-          <w:color w:val="000000"/>
-        </w:rPr>
-        <w:t>visit</w:t>
-      </w:r>
-      <w:proofErr w:type="spellEnd"/>
-      <w:r>
-        <w:rPr>
-          <w:color w:val="000000"/>
-        </w:rPr>
-        <w:t xml:space="preserve"> </w:t>
-      </w:r>
-      <w:proofErr w:type="spellStart"/>
-      <w:r>
-        <w:rPr>
-          <w:color w:val="000000"/>
-        </w:rPr>
-        <w:t>made</w:t>
-      </w:r>
-      <w:proofErr w:type="spellEnd"/>
-      <w:r>
-        <w:rPr>
-          <w:color w:val="000000"/>
-        </w:rPr>
-        <w:t xml:space="preserve"> </w:t>
-      </w:r>
-      <w:proofErr w:type="spellStart"/>
-      <w:r>
-        <w:rPr>
-          <w:color w:val="000000"/>
-        </w:rPr>
-        <w:t>to</w:t>
-      </w:r>
-      <w:proofErr w:type="spellEnd"/>
-      <w:r>
-        <w:rPr>
-          <w:color w:val="000000"/>
-        </w:rPr>
-        <w:t xml:space="preserve"> </w:t>
-      </w:r>
-      <w:proofErr w:type="spellStart"/>
-      <w:r>
-        <w:rPr>
-          <w:color w:val="000000"/>
-        </w:rPr>
-        <w:t>the</w:t>
-      </w:r>
-      <w:proofErr w:type="spellEnd"/>
-      <w:r>
-        <w:rPr>
-          <w:color w:val="000000"/>
-        </w:rPr>
-        <w:t xml:space="preserve"> Eman</w:t>
-      </w:r>
-      <w:r>
-        <w:rPr>
-          <w:color w:val="000000"/>
-        </w:rPr>
-        <w:t>o</w:t>
-      </w:r>
-      <w:r>
-        <w:rPr>
-          <w:color w:val="000000"/>
-        </w:rPr>
-        <w:t>el Araujo Afro-</w:t>
-      </w:r>
-      <w:proofErr w:type="spellStart"/>
-      <w:r>
-        <w:rPr>
-          <w:color w:val="000000"/>
-        </w:rPr>
-        <w:t>Brazilian</w:t>
-      </w:r>
-      <w:proofErr w:type="spellEnd"/>
-      <w:r>
-        <w:rPr>
-          <w:color w:val="000000"/>
-        </w:rPr>
-        <w:t xml:space="preserve"> </w:t>
-      </w:r>
-      <w:proofErr w:type="spellStart"/>
-      <w:r>
-        <w:rPr>
-          <w:color w:val="000000"/>
-        </w:rPr>
-        <w:t>Museum</w:t>
-      </w:r>
-      <w:proofErr w:type="spellEnd"/>
-      <w:r>
-        <w:rPr>
-          <w:color w:val="000000"/>
-        </w:rPr>
-        <w:t xml:space="preserve"> </w:t>
-      </w:r>
-      <w:proofErr w:type="spellStart"/>
-      <w:r>
-        <w:rPr>
-          <w:color w:val="000000"/>
-        </w:rPr>
-        <w:t>and</w:t>
-      </w:r>
-      <w:proofErr w:type="spellEnd"/>
-      <w:r>
-        <w:rPr>
-          <w:color w:val="000000"/>
-        </w:rPr>
-        <w:t xml:space="preserve"> </w:t>
-      </w:r>
-      <w:proofErr w:type="spellStart"/>
-      <w:r>
-        <w:rPr>
-          <w:color w:val="000000"/>
-        </w:rPr>
-        <w:t>discuss</w:t>
-      </w:r>
-      <w:proofErr w:type="spellEnd"/>
-      <w:r>
-        <w:rPr>
-          <w:color w:val="000000"/>
-        </w:rPr>
-        <w:t xml:space="preserve"> </w:t>
-      </w:r>
-      <w:proofErr w:type="spellStart"/>
-      <w:r>
-        <w:rPr>
-          <w:color w:val="000000"/>
-        </w:rPr>
-        <w:t>the</w:t>
-      </w:r>
-      <w:proofErr w:type="spellEnd"/>
-      <w:r>
-        <w:rPr>
-          <w:color w:val="000000"/>
-        </w:rPr>
-        <w:t xml:space="preserve"> </w:t>
-      </w:r>
-      <w:proofErr w:type="spellStart"/>
-      <w:r>
-        <w:rPr>
-          <w:color w:val="000000"/>
-        </w:rPr>
-        <w:t>importance</w:t>
-      </w:r>
-      <w:proofErr w:type="spellEnd"/>
-      <w:r>
-        <w:rPr>
-          <w:color w:val="000000"/>
-        </w:rPr>
-        <w:t xml:space="preserve"> of </w:t>
-      </w:r>
-      <w:proofErr w:type="spellStart"/>
-      <w:r>
-        <w:rPr>
-          <w:color w:val="000000"/>
-        </w:rPr>
-        <w:t>this</w:t>
-      </w:r>
-      <w:proofErr w:type="spellEnd"/>
-      <w:r>
-        <w:rPr>
-          <w:color w:val="000000"/>
-        </w:rPr>
-        <w:t xml:space="preserve"> </w:t>
-      </w:r>
-      <w:proofErr w:type="spellStart"/>
-      <w:r>
-        <w:rPr>
-          <w:color w:val="000000"/>
-        </w:rPr>
-        <w:t>experience</w:t>
-      </w:r>
-      <w:proofErr w:type="spellEnd"/>
-      <w:r>
-        <w:rPr>
-          <w:color w:val="000000"/>
-        </w:rPr>
-        <w:t xml:space="preserve">. The </w:t>
-      </w:r>
-      <w:proofErr w:type="spellStart"/>
-      <w:r>
-        <w:rPr>
-          <w:color w:val="000000"/>
-        </w:rPr>
-        <w:t>Museum</w:t>
-      </w:r>
-      <w:proofErr w:type="spellEnd"/>
-      <w:r>
-        <w:rPr>
-          <w:color w:val="000000"/>
-        </w:rPr>
-        <w:t xml:space="preserve">, </w:t>
-      </w:r>
-      <w:proofErr w:type="spellStart"/>
-      <w:r>
-        <w:rPr>
-          <w:color w:val="000000"/>
-        </w:rPr>
-        <w:t>located</w:t>
-      </w:r>
-      <w:proofErr w:type="spellEnd"/>
-      <w:r>
-        <w:rPr>
-          <w:color w:val="000000"/>
-        </w:rPr>
-        <w:t xml:space="preserve"> in </w:t>
-      </w:r>
-      <w:proofErr w:type="spellStart"/>
-      <w:r>
-        <w:rPr>
-          <w:color w:val="000000"/>
-        </w:rPr>
-        <w:t>the</w:t>
-      </w:r>
-      <w:proofErr w:type="spellEnd"/>
-      <w:r>
-        <w:rPr>
-          <w:color w:val="000000"/>
-        </w:rPr>
-        <w:t xml:space="preserve"> </w:t>
-      </w:r>
-      <w:proofErr w:type="spellStart"/>
-      <w:r>
-        <w:rPr>
-          <w:color w:val="000000"/>
-        </w:rPr>
-        <w:t>city</w:t>
-      </w:r>
-      <w:proofErr w:type="spellEnd"/>
-      <w:r>
-        <w:rPr>
-          <w:color w:val="000000"/>
-        </w:rPr>
-        <w:t xml:space="preserve"> of São Paulo, </w:t>
-      </w:r>
-      <w:proofErr w:type="spellStart"/>
-      <w:r>
-        <w:rPr>
-          <w:color w:val="000000"/>
-        </w:rPr>
-        <w:t>is</w:t>
-      </w:r>
-      <w:proofErr w:type="spellEnd"/>
-      <w:r>
-        <w:rPr>
-          <w:color w:val="000000"/>
-        </w:rPr>
-        <w:t xml:space="preserve"> </w:t>
-      </w:r>
-      <w:proofErr w:type="spellStart"/>
-      <w:r>
-        <w:rPr>
-          <w:color w:val="000000"/>
-        </w:rPr>
-        <w:t>known</w:t>
-      </w:r>
-      <w:proofErr w:type="spellEnd"/>
-      <w:r>
-        <w:rPr>
-          <w:color w:val="000000"/>
-        </w:rPr>
-        <w:t xml:space="preserve"> for its </w:t>
-      </w:r>
-      <w:proofErr w:type="spellStart"/>
-      <w:r>
-        <w:rPr>
-          <w:color w:val="000000"/>
-        </w:rPr>
-        <w:t>vast</w:t>
-      </w:r>
-      <w:proofErr w:type="spellEnd"/>
-      <w:r>
-        <w:rPr>
-          <w:color w:val="000000"/>
-        </w:rPr>
-        <w:t xml:space="preserve"> </w:t>
-      </w:r>
-      <w:proofErr w:type="spellStart"/>
-      <w:r>
-        <w:rPr>
-          <w:color w:val="000000"/>
-        </w:rPr>
-        <w:t>collection</w:t>
-      </w:r>
-      <w:proofErr w:type="spellEnd"/>
-      <w:r>
-        <w:rPr>
-          <w:color w:val="000000"/>
-        </w:rPr>
-        <w:t xml:space="preserve"> of </w:t>
-      </w:r>
-      <w:proofErr w:type="spellStart"/>
-      <w:r>
-        <w:rPr>
-          <w:color w:val="000000"/>
-        </w:rPr>
-        <w:t>artifacts</w:t>
-      </w:r>
-      <w:proofErr w:type="spellEnd"/>
-      <w:r>
-        <w:rPr>
-          <w:color w:val="000000"/>
-        </w:rPr>
-        <w:t xml:space="preserve"> </w:t>
-      </w:r>
-      <w:proofErr w:type="spellStart"/>
-      <w:r>
-        <w:rPr>
-          <w:color w:val="000000"/>
-        </w:rPr>
-        <w:t>and</w:t>
-      </w:r>
-      <w:proofErr w:type="spellEnd"/>
-      <w:r>
-        <w:rPr>
-          <w:color w:val="000000"/>
-        </w:rPr>
-        <w:t xml:space="preserve"> </w:t>
-      </w:r>
-      <w:proofErr w:type="spellStart"/>
-      <w:r>
-        <w:rPr>
-          <w:color w:val="000000"/>
-        </w:rPr>
-        <w:t>works</w:t>
-      </w:r>
-      <w:proofErr w:type="spellEnd"/>
-      <w:r>
-        <w:rPr>
-          <w:color w:val="000000"/>
-        </w:rPr>
-        <w:t xml:space="preserve"> of </w:t>
-      </w:r>
-      <w:proofErr w:type="spellStart"/>
-      <w:r>
-        <w:rPr>
-          <w:color w:val="000000"/>
-        </w:rPr>
-        <w:t>art</w:t>
-      </w:r>
-      <w:proofErr w:type="spellEnd"/>
-      <w:r>
-        <w:rPr>
-          <w:color w:val="000000"/>
-        </w:rPr>
-        <w:t xml:space="preserve"> </w:t>
-      </w:r>
-      <w:proofErr w:type="spellStart"/>
-      <w:r>
-        <w:rPr>
-          <w:color w:val="000000"/>
-        </w:rPr>
-        <w:t>that</w:t>
-      </w:r>
-      <w:proofErr w:type="spellEnd"/>
-      <w:r>
-        <w:rPr>
-          <w:color w:val="000000"/>
-        </w:rPr>
-        <w:t xml:space="preserve"> </w:t>
-      </w:r>
-      <w:proofErr w:type="spellStart"/>
-      <w:r>
-        <w:rPr>
-          <w:color w:val="000000"/>
-        </w:rPr>
-        <w:t>portray</w:t>
-      </w:r>
-      <w:proofErr w:type="spellEnd"/>
-      <w:r>
-        <w:rPr>
-          <w:color w:val="000000"/>
-        </w:rPr>
-        <w:t xml:space="preserve"> Afro-</w:t>
-      </w:r>
-      <w:proofErr w:type="spellStart"/>
-      <w:r>
-        <w:rPr>
-          <w:color w:val="000000"/>
-        </w:rPr>
-        <w:t>Brazilian</w:t>
-      </w:r>
-      <w:proofErr w:type="spellEnd"/>
-      <w:r>
-        <w:rPr>
-          <w:color w:val="000000"/>
-        </w:rPr>
-        <w:t xml:space="preserve"> </w:t>
-      </w:r>
-      <w:proofErr w:type="spellStart"/>
-      <w:r>
-        <w:rPr>
-          <w:color w:val="000000"/>
-        </w:rPr>
-        <w:t>history</w:t>
-      </w:r>
-      <w:proofErr w:type="spellEnd"/>
-      <w:r>
-        <w:rPr>
-          <w:color w:val="000000"/>
-        </w:rPr>
-        <w:t xml:space="preserve"> </w:t>
-      </w:r>
-      <w:proofErr w:type="spellStart"/>
-      <w:r>
-        <w:rPr>
-          <w:color w:val="000000"/>
-        </w:rPr>
-        <w:t>and</w:t>
-      </w:r>
-      <w:proofErr w:type="spellEnd"/>
-      <w:r>
-        <w:rPr>
-          <w:color w:val="000000"/>
-        </w:rPr>
-        <w:t xml:space="preserve"> </w:t>
-      </w:r>
-      <w:proofErr w:type="spellStart"/>
-      <w:r>
-        <w:rPr>
-          <w:color w:val="000000"/>
-        </w:rPr>
-        <w:t>culture</w:t>
-      </w:r>
-      <w:proofErr w:type="spellEnd"/>
-      <w:r>
-        <w:rPr>
-          <w:color w:val="000000"/>
-        </w:rPr>
-        <w:t>.</w:t>
-      </w:r>
-      <w:r>
-        <w:rPr>
-          <w:color w:val="000000"/>
-        </w:rPr>
-        <w:t xml:space="preserve"> </w:t>
-      </w:r>
-    </w:p>
-    <w:p>
-      <w:pPr>
-        <w:rPr>
-          <w:color w:val="000000"/>
-        </w:rPr>
-      </w:pPr>
-      <w:proofErr w:type="spellStart"/>
-      <w:r>
-        <w:rPr>
-          <w:color w:val="000000"/>
-        </w:rPr>
-        <w:t>Initially</w:t>
-      </w:r>
-      <w:proofErr w:type="spellEnd"/>
-      <w:r>
-        <w:rPr>
-          <w:color w:val="000000"/>
-        </w:rPr>
-        <w:t xml:space="preserve">, </w:t>
-      </w:r>
-      <w:proofErr w:type="spellStart"/>
-      <w:r>
-        <w:rPr>
-          <w:color w:val="000000"/>
-        </w:rPr>
-        <w:t>before</w:t>
-      </w:r>
-      <w:proofErr w:type="spellEnd"/>
-      <w:r>
-        <w:rPr>
-          <w:color w:val="000000"/>
-        </w:rPr>
-        <w:t xml:space="preserve"> </w:t>
-      </w:r>
-      <w:proofErr w:type="spellStart"/>
-      <w:r>
-        <w:rPr>
-          <w:color w:val="000000"/>
-        </w:rPr>
-        <w:t>entering</w:t>
-      </w:r>
-      <w:proofErr w:type="spellEnd"/>
-      <w:r>
-        <w:rPr>
-          <w:color w:val="000000"/>
-        </w:rPr>
-        <w:t xml:space="preserve"> </w:t>
-      </w:r>
-      <w:proofErr w:type="spellStart"/>
-      <w:r>
-        <w:rPr>
-          <w:color w:val="000000"/>
-        </w:rPr>
-        <w:t>the</w:t>
-      </w:r>
-      <w:proofErr w:type="spellEnd"/>
-      <w:r>
-        <w:rPr>
-          <w:color w:val="000000"/>
-        </w:rPr>
-        <w:t xml:space="preserve"> </w:t>
-      </w:r>
-      <w:proofErr w:type="spellStart"/>
-      <w:r>
-        <w:rPr>
-          <w:color w:val="000000"/>
-        </w:rPr>
-        <w:t>museum</w:t>
-      </w:r>
-      <w:proofErr w:type="spellEnd"/>
-      <w:r>
-        <w:rPr>
-          <w:color w:val="000000"/>
-        </w:rPr>
-        <w:t xml:space="preserve">, </w:t>
-      </w:r>
-      <w:proofErr w:type="spellStart"/>
-      <w:r>
-        <w:rPr>
-          <w:color w:val="000000"/>
-        </w:rPr>
-        <w:t>we</w:t>
-      </w:r>
-      <w:proofErr w:type="spellEnd"/>
-      <w:r>
-        <w:rPr>
-          <w:color w:val="000000"/>
-        </w:rPr>
-        <w:t xml:space="preserve"> </w:t>
-      </w:r>
-      <w:proofErr w:type="spellStart"/>
-      <w:r>
-        <w:rPr>
-          <w:color w:val="000000"/>
-        </w:rPr>
-        <w:t>were</w:t>
-      </w:r>
-      <w:proofErr w:type="spellEnd"/>
-      <w:r>
-        <w:rPr>
-          <w:color w:val="000000"/>
-        </w:rPr>
-        <w:t xml:space="preserve"> </w:t>
-      </w:r>
-      <w:proofErr w:type="spellStart"/>
-      <w:r>
-        <w:rPr>
-          <w:color w:val="000000"/>
-        </w:rPr>
-        <w:t>separated</w:t>
-      </w:r>
-      <w:proofErr w:type="spellEnd"/>
-      <w:r>
-        <w:rPr>
-          <w:color w:val="000000"/>
-        </w:rPr>
-        <w:t xml:space="preserve"> </w:t>
-      </w:r>
-      <w:proofErr w:type="spellStart"/>
-      <w:r>
-        <w:rPr>
-          <w:color w:val="000000"/>
-        </w:rPr>
-        <w:t>into</w:t>
-      </w:r>
-      <w:proofErr w:type="spellEnd"/>
-      <w:r>
-        <w:rPr>
-          <w:color w:val="000000"/>
-        </w:rPr>
-        <w:t xml:space="preserve"> </w:t>
-      </w:r>
-      <w:proofErr w:type="spellStart"/>
-      <w:r>
-        <w:rPr>
-          <w:color w:val="000000"/>
-        </w:rPr>
-        <w:t>two</w:t>
-      </w:r>
-      <w:proofErr w:type="spellEnd"/>
-      <w:r>
-        <w:rPr>
-          <w:color w:val="000000"/>
-        </w:rPr>
-        <w:t xml:space="preserve"> </w:t>
-      </w:r>
-      <w:proofErr w:type="spellStart"/>
-      <w:r>
-        <w:rPr>
-          <w:color w:val="000000"/>
-        </w:rPr>
-        <w:t>groups</w:t>
-      </w:r>
-      <w:proofErr w:type="spellEnd"/>
-      <w:r>
-        <w:rPr>
-          <w:color w:val="000000"/>
-        </w:rPr>
-        <w:t xml:space="preserve"> of 20 </w:t>
-      </w:r>
-      <w:proofErr w:type="spellStart"/>
-      <w:r>
-        <w:rPr>
-          <w:color w:val="000000"/>
-        </w:rPr>
-        <w:t>students</w:t>
-      </w:r>
-      <w:proofErr w:type="spellEnd"/>
-      <w:r>
-        <w:rPr>
-          <w:color w:val="000000"/>
-        </w:rPr>
-        <w:t xml:space="preserve"> </w:t>
-      </w:r>
-      <w:proofErr w:type="spellStart"/>
-      <w:r>
-        <w:rPr>
-          <w:color w:val="000000"/>
-        </w:rPr>
-        <w:t>so</w:t>
-      </w:r>
-      <w:proofErr w:type="spellEnd"/>
-      <w:r>
-        <w:rPr>
-          <w:color w:val="000000"/>
-        </w:rPr>
-        <w:t xml:space="preserve"> </w:t>
-      </w:r>
-      <w:proofErr w:type="spellStart"/>
-      <w:r>
-        <w:rPr>
-          <w:color w:val="000000"/>
-        </w:rPr>
-        <w:t>that</w:t>
-      </w:r>
-      <w:proofErr w:type="spellEnd"/>
-      <w:r>
-        <w:rPr>
-          <w:color w:val="000000"/>
-        </w:rPr>
-        <w:t xml:space="preserve"> </w:t>
-      </w:r>
-      <w:proofErr w:type="spellStart"/>
-      <w:r>
-        <w:rPr>
-          <w:color w:val="000000"/>
-        </w:rPr>
-        <w:t>two</w:t>
-      </w:r>
-      <w:proofErr w:type="spellEnd"/>
-      <w:r>
-        <w:rPr>
-          <w:color w:val="000000"/>
-        </w:rPr>
-        <w:t xml:space="preserve"> </w:t>
-      </w:r>
-      <w:proofErr w:type="spellStart"/>
-      <w:r>
-        <w:rPr>
-          <w:color w:val="000000"/>
-        </w:rPr>
-        <w:t>different</w:t>
-      </w:r>
-      <w:proofErr w:type="spellEnd"/>
-      <w:r>
-        <w:rPr>
-          <w:color w:val="000000"/>
-        </w:rPr>
-        <w:t xml:space="preserve"> </w:t>
-      </w:r>
-      <w:proofErr w:type="spellStart"/>
-      <w:r>
-        <w:rPr>
-          <w:color w:val="000000"/>
-        </w:rPr>
-        <w:t>guides</w:t>
-      </w:r>
-      <w:proofErr w:type="spellEnd"/>
-      <w:r>
-        <w:rPr>
-          <w:color w:val="000000"/>
-        </w:rPr>
-        <w:t xml:space="preserve"> </w:t>
-      </w:r>
-      <w:proofErr w:type="spellStart"/>
-      <w:r>
-        <w:rPr>
-          <w:color w:val="000000"/>
-        </w:rPr>
-        <w:t>could</w:t>
-      </w:r>
-      <w:proofErr w:type="spellEnd"/>
-      <w:r>
-        <w:rPr>
-          <w:color w:val="000000"/>
-        </w:rPr>
-        <w:t xml:space="preserve"> </w:t>
-      </w:r>
-      <w:proofErr w:type="spellStart"/>
-      <w:r>
-        <w:rPr>
-          <w:color w:val="000000"/>
-        </w:rPr>
-        <w:t>instruct</w:t>
-      </w:r>
-      <w:proofErr w:type="spellEnd"/>
-      <w:r>
-        <w:rPr>
-          <w:color w:val="000000"/>
-        </w:rPr>
-        <w:t xml:space="preserve"> </w:t>
-      </w:r>
-      <w:proofErr w:type="spellStart"/>
-      <w:r>
-        <w:rPr>
-          <w:color w:val="000000"/>
-        </w:rPr>
-        <w:t>us</w:t>
-      </w:r>
-      <w:proofErr w:type="spellEnd"/>
-      <w:r>
-        <w:rPr>
-          <w:color w:val="000000"/>
-        </w:rPr>
-        <w:t xml:space="preserve"> </w:t>
-      </w:r>
-      <w:proofErr w:type="spellStart"/>
-      <w:r>
-        <w:rPr>
-          <w:color w:val="000000"/>
-        </w:rPr>
-        <w:t>during</w:t>
-      </w:r>
-      <w:proofErr w:type="spellEnd"/>
-      <w:r>
-        <w:rPr>
-          <w:color w:val="000000"/>
-        </w:rPr>
-        <w:t xml:space="preserve"> </w:t>
-      </w:r>
-      <w:proofErr w:type="spellStart"/>
-      <w:r>
-        <w:rPr>
-          <w:color w:val="000000"/>
-        </w:rPr>
-        <w:t>the</w:t>
-      </w:r>
-      <w:proofErr w:type="spellEnd"/>
-      <w:r>
-        <w:rPr>
-          <w:color w:val="000000"/>
-        </w:rPr>
-        <w:t xml:space="preserve"> </w:t>
-      </w:r>
-      <w:proofErr w:type="spellStart"/>
-      <w:r>
-        <w:rPr>
-          <w:color w:val="000000"/>
-        </w:rPr>
-        <w:t>visit</w:t>
-      </w:r>
-      <w:proofErr w:type="spellEnd"/>
-      <w:r>
-        <w:rPr>
-          <w:color w:val="000000"/>
-        </w:rPr>
-        <w:t>.</w:t>
-      </w:r>
-    </w:p>
-    <w:p>
-      <w:pPr>
-        <w:rPr>
-          <w:color w:val="000000"/>
-        </w:rPr>
-      </w:pPr>
-      <w:proofErr w:type="spellStart"/>
-      <w:r>
-        <w:rPr>
-          <w:color w:val="000000"/>
-        </w:rPr>
-        <w:t>During</w:t>
-      </w:r>
-      <w:proofErr w:type="spellEnd"/>
-      <w:r>
-        <w:rPr>
-          <w:color w:val="000000"/>
-        </w:rPr>
-        <w:t xml:space="preserve"> </w:t>
-      </w:r>
-      <w:proofErr w:type="spellStart"/>
-      <w:r>
-        <w:rPr>
-          <w:color w:val="000000"/>
-        </w:rPr>
-        <w:t>the</w:t>
-      </w:r>
-      <w:proofErr w:type="spellEnd"/>
-      <w:r>
-        <w:rPr>
-          <w:color w:val="000000"/>
-        </w:rPr>
-        <w:t xml:space="preserve"> </w:t>
-      </w:r>
-      <w:proofErr w:type="spellStart"/>
-      <w:r>
-        <w:rPr>
-          <w:color w:val="000000"/>
-        </w:rPr>
-        <w:t>visit</w:t>
-      </w:r>
-      <w:proofErr w:type="spellEnd"/>
-      <w:r>
-        <w:rPr>
-          <w:color w:val="000000"/>
-        </w:rPr>
-        <w:t xml:space="preserve">, </w:t>
-      </w:r>
-      <w:proofErr w:type="spellStart"/>
-      <w:r>
-        <w:rPr>
-          <w:color w:val="000000"/>
-        </w:rPr>
-        <w:t>we</w:t>
-      </w:r>
-      <w:proofErr w:type="spellEnd"/>
-      <w:r>
-        <w:rPr>
-          <w:color w:val="000000"/>
-        </w:rPr>
-        <w:t xml:space="preserve"> </w:t>
-      </w:r>
-      <w:proofErr w:type="spellStart"/>
-      <w:r>
-        <w:rPr>
-          <w:color w:val="000000"/>
-        </w:rPr>
-        <w:t>observed</w:t>
-      </w:r>
-      <w:proofErr w:type="spellEnd"/>
-      <w:r>
-        <w:rPr>
-          <w:color w:val="000000"/>
-        </w:rPr>
-        <w:t xml:space="preserve"> </w:t>
-      </w:r>
-      <w:proofErr w:type="spellStart"/>
-      <w:r>
-        <w:rPr>
-          <w:color w:val="000000"/>
-        </w:rPr>
-        <w:t>several</w:t>
-      </w:r>
-      <w:proofErr w:type="spellEnd"/>
-      <w:r>
-        <w:rPr>
-          <w:color w:val="000000"/>
-        </w:rPr>
-        <w:t xml:space="preserve"> </w:t>
-      </w:r>
-      <w:proofErr w:type="spellStart"/>
-      <w:r>
-        <w:rPr>
-          <w:color w:val="000000"/>
-        </w:rPr>
-        <w:t>exhibits</w:t>
-      </w:r>
-      <w:proofErr w:type="spellEnd"/>
-      <w:r>
-        <w:rPr>
-          <w:color w:val="000000"/>
-        </w:rPr>
-        <w:t xml:space="preserve"> </w:t>
-      </w:r>
-      <w:proofErr w:type="spellStart"/>
-      <w:r>
-        <w:rPr>
-          <w:color w:val="000000"/>
-        </w:rPr>
-        <w:t>offered</w:t>
-      </w:r>
-      <w:proofErr w:type="spellEnd"/>
-      <w:r>
-        <w:rPr>
-          <w:color w:val="000000"/>
-        </w:rPr>
-        <w:t xml:space="preserve"> </w:t>
-      </w:r>
-      <w:proofErr w:type="spellStart"/>
-      <w:r>
-        <w:rPr>
-          <w:color w:val="000000"/>
-        </w:rPr>
-        <w:t>by</w:t>
-      </w:r>
-      <w:proofErr w:type="spellEnd"/>
-      <w:r>
-        <w:rPr>
-          <w:color w:val="000000"/>
-        </w:rPr>
-        <w:t xml:space="preserve"> </w:t>
-      </w:r>
-      <w:proofErr w:type="spellStart"/>
-      <w:r>
-        <w:rPr>
-          <w:color w:val="000000"/>
-        </w:rPr>
-        <w:t>the</w:t>
-      </w:r>
-      <w:proofErr w:type="spellEnd"/>
-      <w:r>
-        <w:rPr>
-          <w:color w:val="000000"/>
-        </w:rPr>
-        <w:t xml:space="preserve"> </w:t>
-      </w:r>
-      <w:proofErr w:type="spellStart"/>
-      <w:r>
-        <w:rPr>
-          <w:color w:val="000000"/>
-        </w:rPr>
-        <w:t>Museum</w:t>
-      </w:r>
-      <w:proofErr w:type="spellEnd"/>
-      <w:r>
-        <w:rPr>
-          <w:color w:val="000000"/>
-        </w:rPr>
-        <w:t xml:space="preserve">, </w:t>
-      </w:r>
-      <w:proofErr w:type="spellStart"/>
-      <w:r>
-        <w:rPr>
-          <w:color w:val="000000"/>
-        </w:rPr>
-        <w:t>focusing</w:t>
-      </w:r>
-      <w:proofErr w:type="spellEnd"/>
-      <w:r>
-        <w:rPr>
-          <w:color w:val="000000"/>
-        </w:rPr>
-        <w:t xml:space="preserve"> </w:t>
-      </w:r>
-      <w:proofErr w:type="spellStart"/>
-      <w:r>
-        <w:rPr>
-          <w:color w:val="000000"/>
-        </w:rPr>
-        <w:t>the</w:t>
-      </w:r>
-      <w:proofErr w:type="spellEnd"/>
-      <w:r>
-        <w:rPr>
-          <w:color w:val="000000"/>
-        </w:rPr>
-        <w:t xml:space="preserve"> </w:t>
-      </w:r>
-      <w:proofErr w:type="spellStart"/>
-      <w:r>
-        <w:rPr>
-          <w:color w:val="000000"/>
-        </w:rPr>
-        <w:t>richness</w:t>
-      </w:r>
-      <w:proofErr w:type="spellEnd"/>
-      <w:r>
-        <w:rPr>
-          <w:color w:val="000000"/>
-        </w:rPr>
-        <w:t xml:space="preserve"> of </w:t>
-      </w:r>
-      <w:proofErr w:type="spellStart"/>
-      <w:r>
-        <w:rPr>
-          <w:color w:val="000000"/>
-        </w:rPr>
-        <w:t>the</w:t>
-      </w:r>
-      <w:proofErr w:type="spellEnd"/>
-      <w:r>
-        <w:rPr>
-          <w:color w:val="000000"/>
-        </w:rPr>
-        <w:t xml:space="preserve"> </w:t>
-      </w:r>
-      <w:proofErr w:type="spellStart"/>
-      <w:r>
-        <w:rPr>
-          <w:color w:val="000000"/>
-        </w:rPr>
-        <w:t>works</w:t>
-      </w:r>
-      <w:proofErr w:type="spellEnd"/>
-      <w:r>
-        <w:rPr>
-          <w:color w:val="000000"/>
-        </w:rPr>
-        <w:t xml:space="preserve"> of </w:t>
-      </w:r>
-      <w:proofErr w:type="spellStart"/>
-      <w:r>
-        <w:rPr>
-          <w:color w:val="000000"/>
-        </w:rPr>
-        <w:t>art</w:t>
-      </w:r>
-      <w:proofErr w:type="spellEnd"/>
-      <w:r>
-        <w:rPr>
-          <w:color w:val="000000"/>
-        </w:rPr>
-        <w:t xml:space="preserve"> </w:t>
-      </w:r>
-      <w:proofErr w:type="spellStart"/>
-      <w:r>
-        <w:rPr>
-          <w:color w:val="000000"/>
-        </w:rPr>
-        <w:t>on</w:t>
-      </w:r>
-      <w:proofErr w:type="spellEnd"/>
-      <w:r>
-        <w:rPr>
-          <w:color w:val="000000"/>
-        </w:rPr>
-        <w:t xml:space="preserve"> display, </w:t>
-      </w:r>
-      <w:proofErr w:type="spellStart"/>
-      <w:r>
-        <w:rPr>
-          <w:color w:val="000000"/>
-        </w:rPr>
-        <w:t>which</w:t>
-      </w:r>
-      <w:proofErr w:type="spellEnd"/>
-      <w:r>
-        <w:rPr>
-          <w:color w:val="000000"/>
-        </w:rPr>
-        <w:t xml:space="preserve"> </w:t>
-      </w:r>
-      <w:proofErr w:type="spellStart"/>
-      <w:r>
-        <w:rPr>
-          <w:color w:val="000000"/>
-        </w:rPr>
-        <w:t>portray</w:t>
-      </w:r>
-      <w:proofErr w:type="spellEnd"/>
-      <w:r>
-        <w:rPr>
-          <w:color w:val="000000"/>
-        </w:rPr>
-        <w:t xml:space="preserve"> </w:t>
-      </w:r>
-      <w:proofErr w:type="spellStart"/>
-      <w:r>
-        <w:rPr>
-          <w:color w:val="000000"/>
-        </w:rPr>
-        <w:t>the</w:t>
-      </w:r>
-      <w:proofErr w:type="spellEnd"/>
-      <w:r>
-        <w:rPr>
-          <w:color w:val="000000"/>
-        </w:rPr>
-        <w:t xml:space="preserve"> African </w:t>
-      </w:r>
-      <w:proofErr w:type="spellStart"/>
-      <w:r>
-        <w:rPr>
-          <w:color w:val="000000"/>
-        </w:rPr>
-        <w:t>influence</w:t>
-      </w:r>
-      <w:proofErr w:type="spellEnd"/>
-      <w:r>
-        <w:rPr>
-          <w:color w:val="000000"/>
-        </w:rPr>
-        <w:t xml:space="preserve"> in </w:t>
-      </w:r>
-      <w:proofErr w:type="spellStart"/>
-      <w:r>
-        <w:rPr>
-          <w:color w:val="000000"/>
-        </w:rPr>
-        <w:t>the</w:t>
-      </w:r>
-      <w:proofErr w:type="spellEnd"/>
-      <w:r>
-        <w:rPr>
-          <w:color w:val="000000"/>
-        </w:rPr>
-        <w:t xml:space="preserve"> </w:t>
-      </w:r>
-      <w:proofErr w:type="spellStart"/>
-      <w:r>
-        <w:rPr>
-          <w:color w:val="000000"/>
-        </w:rPr>
-        <w:t>formation</w:t>
-      </w:r>
-      <w:proofErr w:type="spellEnd"/>
-      <w:r>
-        <w:rPr>
-          <w:color w:val="000000"/>
-        </w:rPr>
-        <w:t xml:space="preserve"> of </w:t>
-      </w:r>
-      <w:proofErr w:type="spellStart"/>
-      <w:r>
-        <w:rPr>
-          <w:color w:val="000000"/>
-        </w:rPr>
-        <w:t>Brazilian</w:t>
-      </w:r>
-      <w:proofErr w:type="spellEnd"/>
-      <w:r>
-        <w:rPr>
-          <w:color w:val="000000"/>
-        </w:rPr>
-        <w:t xml:space="preserve"> </w:t>
-      </w:r>
-      <w:proofErr w:type="spellStart"/>
-      <w:r>
-        <w:rPr>
-          <w:color w:val="000000"/>
-        </w:rPr>
-        <w:t>identity</w:t>
-      </w:r>
-      <w:proofErr w:type="spellEnd"/>
-      <w:r>
-        <w:rPr>
-          <w:color w:val="000000"/>
-        </w:rPr>
-        <w:t xml:space="preserve">, </w:t>
-      </w:r>
-      <w:proofErr w:type="spellStart"/>
-      <w:r>
-        <w:rPr>
-          <w:color w:val="000000"/>
-        </w:rPr>
-        <w:t>addressing</w:t>
-      </w:r>
-      <w:proofErr w:type="spellEnd"/>
-      <w:r>
-        <w:rPr>
-          <w:color w:val="000000"/>
-        </w:rPr>
-        <w:t xml:space="preserve"> </w:t>
-      </w:r>
-      <w:proofErr w:type="spellStart"/>
-      <w:r>
-        <w:rPr>
-          <w:color w:val="000000"/>
-        </w:rPr>
-        <w:t>problems</w:t>
-      </w:r>
-      <w:proofErr w:type="spellEnd"/>
-      <w:r>
-        <w:rPr>
-          <w:color w:val="000000"/>
-        </w:rPr>
-        <w:t xml:space="preserve"> </w:t>
-      </w:r>
-      <w:proofErr w:type="spellStart"/>
-      <w:r>
-        <w:rPr>
-          <w:color w:val="000000"/>
-        </w:rPr>
-        <w:t>such</w:t>
-      </w:r>
-      <w:proofErr w:type="spellEnd"/>
-      <w:r>
-        <w:rPr>
-          <w:color w:val="000000"/>
-        </w:rPr>
-        <w:t xml:space="preserve"> as </w:t>
-      </w:r>
-      <w:proofErr w:type="spellStart"/>
-      <w:r>
-        <w:rPr>
-          <w:color w:val="000000"/>
-        </w:rPr>
-        <w:t>religion</w:t>
-      </w:r>
-      <w:proofErr w:type="spellEnd"/>
-      <w:r>
-        <w:rPr>
-          <w:color w:val="000000"/>
-        </w:rPr>
-        <w:t xml:space="preserve">, </w:t>
-      </w:r>
-      <w:proofErr w:type="spellStart"/>
-      <w:r>
-        <w:rPr>
-          <w:color w:val="000000"/>
-        </w:rPr>
-        <w:t>culture</w:t>
-      </w:r>
-      <w:proofErr w:type="spellEnd"/>
-      <w:r>
-        <w:rPr>
-          <w:color w:val="000000"/>
-        </w:rPr>
-        <w:t xml:space="preserve">, </w:t>
-      </w:r>
-      <w:r>
-        <w:rPr>
-          <w:color w:val="000000"/>
-        </w:rPr>
-        <w:t>Afro-</w:t>
-      </w:r>
-      <w:proofErr w:type="spellStart"/>
-      <w:r>
-        <w:rPr>
-          <w:color w:val="000000"/>
-        </w:rPr>
-        <w:t>aesthetics</w:t>
-      </w:r>
-      <w:proofErr w:type="spellEnd"/>
-      <w:r>
-        <w:rPr>
-          <w:color w:val="000000"/>
-        </w:rPr>
-        <w:t xml:space="preserve"> </w:t>
-      </w:r>
-      <w:proofErr w:type="spellStart"/>
-      <w:r>
-        <w:rPr>
-          <w:color w:val="000000"/>
-        </w:rPr>
-        <w:t>and</w:t>
-      </w:r>
-      <w:proofErr w:type="spellEnd"/>
-      <w:r>
-        <w:rPr>
-          <w:color w:val="000000"/>
-        </w:rPr>
-        <w:t xml:space="preserve"> </w:t>
-      </w:r>
-      <w:proofErr w:type="spellStart"/>
-      <w:r>
-        <w:rPr>
-          <w:color w:val="000000"/>
-        </w:rPr>
-        <w:t>resistance</w:t>
-      </w:r>
-      <w:proofErr w:type="spellEnd"/>
-      <w:r>
-        <w:rPr>
-          <w:color w:val="000000"/>
-        </w:rPr>
-        <w:t xml:space="preserve">. </w:t>
-      </w:r>
-    </w:p>
-    <w:p>
-      <w:pPr>
-        <w:rPr>
-          <w:color w:val="000000"/>
-        </w:rPr>
-      </w:pPr>
-      <w:r>
-        <w:rPr>
-          <w:color w:val="000000"/>
-        </w:rPr>
-        <w:t xml:space="preserve">The </w:t>
-      </w:r>
-      <w:proofErr w:type="spellStart"/>
-      <w:r>
-        <w:rPr>
-          <w:color w:val="000000"/>
-        </w:rPr>
-        <w:t>importance</w:t>
-      </w:r>
-      <w:proofErr w:type="spellEnd"/>
-      <w:r>
-        <w:rPr>
-          <w:color w:val="000000"/>
-        </w:rPr>
-        <w:t xml:space="preserve"> of </w:t>
-      </w:r>
-      <w:proofErr w:type="spellStart"/>
-      <w:r>
-        <w:rPr>
-          <w:color w:val="000000"/>
-        </w:rPr>
-        <w:t>the</w:t>
-      </w:r>
-      <w:proofErr w:type="spellEnd"/>
-      <w:r>
-        <w:rPr>
-          <w:color w:val="000000"/>
-        </w:rPr>
-        <w:t xml:space="preserve"> </w:t>
-      </w:r>
-      <w:proofErr w:type="spellStart"/>
-      <w:r>
-        <w:rPr>
-          <w:color w:val="000000"/>
-        </w:rPr>
-        <w:t>visit</w:t>
-      </w:r>
-      <w:proofErr w:type="spellEnd"/>
-      <w:r>
-        <w:rPr>
-          <w:color w:val="000000"/>
-        </w:rPr>
-        <w:t xml:space="preserve"> </w:t>
-      </w:r>
-      <w:proofErr w:type="spellStart"/>
-      <w:r>
-        <w:rPr>
-          <w:color w:val="000000"/>
-        </w:rPr>
-        <w:t>to</w:t>
-      </w:r>
-      <w:proofErr w:type="spellEnd"/>
-      <w:r>
-        <w:rPr>
-          <w:color w:val="000000"/>
-        </w:rPr>
-        <w:t xml:space="preserve"> </w:t>
-      </w:r>
-      <w:proofErr w:type="spellStart"/>
-      <w:r>
-        <w:rPr>
-          <w:color w:val="000000"/>
-        </w:rPr>
-        <w:t>the</w:t>
-      </w:r>
-      <w:proofErr w:type="spellEnd"/>
-      <w:r>
-        <w:rPr>
-          <w:color w:val="000000"/>
-        </w:rPr>
-        <w:t xml:space="preserve"> Eman</w:t>
-      </w:r>
-      <w:r>
-        <w:rPr>
-          <w:color w:val="000000"/>
-        </w:rPr>
-        <w:t>o</w:t>
-      </w:r>
-      <w:r>
-        <w:rPr>
-          <w:color w:val="000000"/>
-        </w:rPr>
-        <w:t xml:space="preserve">el Araujo Afro </w:t>
-      </w:r>
-      <w:proofErr w:type="spellStart"/>
-      <w:r>
-        <w:rPr>
-          <w:color w:val="000000"/>
-        </w:rPr>
-        <w:t>Brazilian</w:t>
-      </w:r>
-      <w:proofErr w:type="spellEnd"/>
-      <w:r>
-        <w:rPr>
-          <w:color w:val="000000"/>
-        </w:rPr>
-        <w:t xml:space="preserve"> </w:t>
-      </w:r>
-      <w:proofErr w:type="spellStart"/>
-      <w:r>
-        <w:rPr>
-          <w:color w:val="000000"/>
-        </w:rPr>
-        <w:t>Museum</w:t>
-      </w:r>
-      <w:proofErr w:type="spellEnd"/>
-      <w:r>
-        <w:rPr>
-          <w:color w:val="000000"/>
-        </w:rPr>
-        <w:t xml:space="preserve"> </w:t>
-      </w:r>
-      <w:proofErr w:type="spellStart"/>
-      <w:r>
-        <w:rPr>
-          <w:color w:val="000000"/>
-        </w:rPr>
-        <w:t>is</w:t>
-      </w:r>
-      <w:proofErr w:type="spellEnd"/>
-      <w:r>
-        <w:rPr>
-          <w:color w:val="000000"/>
-        </w:rPr>
-        <w:t xml:space="preserve"> </w:t>
-      </w:r>
-      <w:proofErr w:type="spellStart"/>
-      <w:r>
-        <w:rPr>
-          <w:color w:val="000000"/>
-        </w:rPr>
-        <w:t>discussed</w:t>
-      </w:r>
-      <w:proofErr w:type="spellEnd"/>
-      <w:r>
-        <w:rPr>
-          <w:color w:val="000000"/>
-        </w:rPr>
-        <w:t xml:space="preserve"> </w:t>
-      </w:r>
-      <w:proofErr w:type="spellStart"/>
-      <w:r>
-        <w:rPr>
-          <w:color w:val="000000"/>
-        </w:rPr>
-        <w:t>during</w:t>
-      </w:r>
-      <w:proofErr w:type="spellEnd"/>
-      <w:r>
-        <w:rPr>
-          <w:color w:val="000000"/>
-        </w:rPr>
-        <w:t xml:space="preserve"> </w:t>
-      </w:r>
-      <w:proofErr w:type="spellStart"/>
-      <w:r>
-        <w:rPr>
-          <w:color w:val="000000"/>
-        </w:rPr>
-        <w:t>the</w:t>
-      </w:r>
-      <w:proofErr w:type="spellEnd"/>
-      <w:r>
-        <w:rPr>
-          <w:color w:val="000000"/>
-        </w:rPr>
-        <w:t xml:space="preserve"> </w:t>
-      </w:r>
-      <w:proofErr w:type="spellStart"/>
-      <w:r>
-        <w:rPr>
-          <w:color w:val="000000"/>
-        </w:rPr>
-        <w:t>report</w:t>
-      </w:r>
-      <w:proofErr w:type="spellEnd"/>
-      <w:r>
-        <w:rPr>
-          <w:color w:val="000000"/>
-        </w:rPr>
-        <w:t xml:space="preserve">, </w:t>
-      </w:r>
-      <w:proofErr w:type="spellStart"/>
-      <w:r>
-        <w:rPr>
-          <w:color w:val="000000"/>
-        </w:rPr>
-        <w:t>prioritizing</w:t>
-      </w:r>
-      <w:proofErr w:type="spellEnd"/>
-      <w:r>
-        <w:rPr>
-          <w:color w:val="000000"/>
-        </w:rPr>
-        <w:t xml:space="preserve"> </w:t>
-      </w:r>
-      <w:r>
-        <w:rPr>
-          <w:color w:val="000000"/>
-        </w:rPr>
-        <w:t xml:space="preserve">its role in </w:t>
-      </w:r>
-      <w:proofErr w:type="spellStart"/>
-      <w:r>
-        <w:rPr>
-          <w:color w:val="000000"/>
-        </w:rPr>
-        <w:t>promoting</w:t>
-      </w:r>
-      <w:proofErr w:type="spellEnd"/>
-      <w:r>
-        <w:rPr>
-          <w:color w:val="000000"/>
-        </w:rPr>
-        <w:t xml:space="preserve"> racial </w:t>
-      </w:r>
-      <w:proofErr w:type="spellStart"/>
-      <w:r>
-        <w:rPr>
-          <w:color w:val="000000"/>
-        </w:rPr>
-        <w:t>equality</w:t>
-      </w:r>
-      <w:proofErr w:type="spellEnd"/>
-      <w:r>
-        <w:rPr>
-          <w:color w:val="000000"/>
-        </w:rPr>
-        <w:t xml:space="preserve"> </w:t>
-      </w:r>
-      <w:proofErr w:type="spellStart"/>
-      <w:r>
-        <w:rPr>
-          <w:color w:val="000000"/>
-        </w:rPr>
-        <w:t>and</w:t>
-      </w:r>
-      <w:proofErr w:type="spellEnd"/>
-      <w:r>
-        <w:rPr>
-          <w:color w:val="000000"/>
-        </w:rPr>
-        <w:t xml:space="preserve"> </w:t>
-      </w:r>
-      <w:proofErr w:type="spellStart"/>
-      <w:r>
-        <w:rPr>
-          <w:color w:val="000000"/>
-        </w:rPr>
-        <w:t>fighting</w:t>
-      </w:r>
-      <w:proofErr w:type="spellEnd"/>
-      <w:r>
-        <w:rPr>
-          <w:color w:val="000000"/>
-        </w:rPr>
-        <w:t xml:space="preserve"> </w:t>
-      </w:r>
-      <w:proofErr w:type="spellStart"/>
-      <w:r>
-        <w:rPr>
-          <w:color w:val="000000"/>
-        </w:rPr>
-        <w:t>racism</w:t>
-      </w:r>
-      <w:proofErr w:type="spellEnd"/>
-      <w:r>
-        <w:rPr>
-          <w:color w:val="000000"/>
-        </w:rPr>
-        <w:t xml:space="preserve">. The </w:t>
-      </w:r>
-      <w:proofErr w:type="spellStart"/>
-      <w:r>
-        <w:rPr>
-          <w:color w:val="000000"/>
-        </w:rPr>
-        <w:t>contact</w:t>
-      </w:r>
-      <w:proofErr w:type="spellEnd"/>
-      <w:r>
-        <w:rPr>
-          <w:color w:val="000000"/>
-        </w:rPr>
-        <w:t xml:space="preserve"> </w:t>
-      </w:r>
-      <w:proofErr w:type="spellStart"/>
-      <w:r>
-        <w:rPr>
-          <w:color w:val="000000"/>
-        </w:rPr>
-        <w:t>with</w:t>
-      </w:r>
-      <w:proofErr w:type="spellEnd"/>
-      <w:r>
-        <w:rPr>
-          <w:color w:val="000000"/>
-        </w:rPr>
-        <w:t xml:space="preserve"> </w:t>
-      </w:r>
-      <w:proofErr w:type="spellStart"/>
-      <w:r>
-        <w:rPr>
-          <w:color w:val="000000"/>
-        </w:rPr>
-        <w:t>the</w:t>
-      </w:r>
-      <w:proofErr w:type="spellEnd"/>
-      <w:r>
-        <w:rPr>
-          <w:color w:val="000000"/>
-        </w:rPr>
-        <w:t xml:space="preserve"> </w:t>
-      </w:r>
-      <w:proofErr w:type="spellStart"/>
-      <w:r>
-        <w:rPr>
-          <w:color w:val="000000"/>
-        </w:rPr>
-        <w:t>collection</w:t>
-      </w:r>
-      <w:proofErr w:type="spellEnd"/>
-      <w:r>
-        <w:rPr>
-          <w:color w:val="000000"/>
-        </w:rPr>
-        <w:t xml:space="preserve"> </w:t>
-      </w:r>
-      <w:proofErr w:type="spellStart"/>
-      <w:r>
-        <w:rPr>
-          <w:color w:val="000000"/>
-        </w:rPr>
-        <w:t>and</w:t>
-      </w:r>
-      <w:proofErr w:type="spellEnd"/>
-      <w:r>
-        <w:rPr>
-          <w:color w:val="000000"/>
-        </w:rPr>
-        <w:t xml:space="preserve"> </w:t>
-      </w:r>
-      <w:proofErr w:type="spellStart"/>
-      <w:r>
-        <w:rPr>
-          <w:color w:val="000000"/>
-        </w:rPr>
-        <w:t>the</w:t>
-      </w:r>
-      <w:proofErr w:type="spellEnd"/>
-      <w:r>
-        <w:rPr>
-          <w:color w:val="000000"/>
-        </w:rPr>
-        <w:t xml:space="preserve"> </w:t>
-      </w:r>
-      <w:proofErr w:type="spellStart"/>
-      <w:r>
-        <w:rPr>
-          <w:color w:val="000000"/>
-        </w:rPr>
-        <w:t>conversations</w:t>
-      </w:r>
-      <w:proofErr w:type="spellEnd"/>
-      <w:r>
-        <w:rPr>
-          <w:color w:val="000000"/>
-        </w:rPr>
-        <w:t xml:space="preserve"> </w:t>
-      </w:r>
-      <w:proofErr w:type="spellStart"/>
-      <w:r>
-        <w:rPr>
-          <w:color w:val="000000"/>
-        </w:rPr>
-        <w:t>held</w:t>
-      </w:r>
-      <w:proofErr w:type="spellEnd"/>
-      <w:r>
-        <w:rPr>
-          <w:color w:val="000000"/>
-        </w:rPr>
-        <w:t xml:space="preserve"> </w:t>
-      </w:r>
-      <w:proofErr w:type="spellStart"/>
-      <w:r>
-        <w:rPr>
-          <w:color w:val="000000"/>
-        </w:rPr>
-        <w:t>allow</w:t>
-      </w:r>
-      <w:proofErr w:type="spellEnd"/>
-      <w:r>
-        <w:rPr>
-          <w:color w:val="000000"/>
-        </w:rPr>
-        <w:t xml:space="preserve"> </w:t>
-      </w:r>
-      <w:proofErr w:type="spellStart"/>
-      <w:r>
-        <w:rPr>
-          <w:color w:val="000000"/>
-        </w:rPr>
-        <w:t>visitors</w:t>
-      </w:r>
-      <w:proofErr w:type="spellEnd"/>
-      <w:r>
-        <w:rPr>
-          <w:color w:val="000000"/>
-        </w:rPr>
-        <w:t xml:space="preserve"> </w:t>
-      </w:r>
-      <w:proofErr w:type="spellStart"/>
-      <w:r>
-        <w:rPr>
-          <w:color w:val="000000"/>
-        </w:rPr>
-        <w:t>to</w:t>
-      </w:r>
-      <w:proofErr w:type="spellEnd"/>
-      <w:r>
-        <w:rPr>
-          <w:color w:val="000000"/>
-        </w:rPr>
-        <w:t xml:space="preserve"> </w:t>
-      </w:r>
-      <w:proofErr w:type="spellStart"/>
-      <w:r>
-        <w:rPr>
-          <w:color w:val="000000"/>
-        </w:rPr>
-        <w:t>critically</w:t>
-      </w:r>
-      <w:proofErr w:type="spellEnd"/>
-      <w:r>
-        <w:rPr>
-          <w:color w:val="000000"/>
-        </w:rPr>
-        <w:t xml:space="preserve"> </w:t>
-      </w:r>
-      <w:proofErr w:type="spellStart"/>
-      <w:r>
-        <w:rPr>
-          <w:color w:val="000000"/>
-        </w:rPr>
-        <w:t>reflect</w:t>
-      </w:r>
-      <w:proofErr w:type="spellEnd"/>
-      <w:r>
-        <w:rPr>
-          <w:color w:val="000000"/>
-        </w:rPr>
-        <w:t xml:space="preserve"> </w:t>
-      </w:r>
-      <w:proofErr w:type="spellStart"/>
-      <w:r>
-        <w:rPr>
-          <w:color w:val="000000"/>
-        </w:rPr>
-        <w:t>on</w:t>
-      </w:r>
-      <w:proofErr w:type="spellEnd"/>
-      <w:r>
-        <w:rPr>
-          <w:color w:val="000000"/>
-        </w:rPr>
-        <w:t xml:space="preserve"> </w:t>
-      </w:r>
-      <w:proofErr w:type="spellStart"/>
-      <w:r>
-        <w:rPr>
-          <w:color w:val="000000"/>
-        </w:rPr>
-        <w:t>the</w:t>
-      </w:r>
-      <w:proofErr w:type="spellEnd"/>
-      <w:r>
-        <w:rPr>
-          <w:color w:val="000000"/>
-        </w:rPr>
-        <w:t xml:space="preserve"> </w:t>
-      </w:r>
-      <w:proofErr w:type="spellStart"/>
-      <w:r>
-        <w:rPr>
-          <w:color w:val="000000"/>
-        </w:rPr>
-        <w:t>history</w:t>
-      </w:r>
-      <w:proofErr w:type="spellEnd"/>
-      <w:r>
-        <w:rPr>
-          <w:color w:val="000000"/>
-        </w:rPr>
-        <w:t xml:space="preserve"> </w:t>
-      </w:r>
-      <w:proofErr w:type="spellStart"/>
-      <w:r>
-        <w:rPr>
-          <w:color w:val="000000"/>
-        </w:rPr>
-        <w:t>and</w:t>
-      </w:r>
-      <w:proofErr w:type="spellEnd"/>
-      <w:r>
-        <w:rPr>
-          <w:color w:val="000000"/>
-        </w:rPr>
-        <w:t xml:space="preserve"> </w:t>
-      </w:r>
-      <w:proofErr w:type="spellStart"/>
-      <w:r>
-        <w:rPr>
-          <w:color w:val="000000"/>
-        </w:rPr>
-        <w:t>contribution</w:t>
-      </w:r>
-      <w:proofErr w:type="spellEnd"/>
-      <w:r>
-        <w:rPr>
-          <w:color w:val="000000"/>
-        </w:rPr>
-        <w:t xml:space="preserve"> of Afro-</w:t>
-      </w:r>
-      <w:proofErr w:type="spellStart"/>
-      <w:r>
-        <w:rPr>
-          <w:color w:val="000000"/>
-        </w:rPr>
-        <w:t>Brazilians</w:t>
-      </w:r>
-      <w:proofErr w:type="spellEnd"/>
-      <w:r>
-        <w:rPr>
-          <w:color w:val="000000"/>
-        </w:rPr>
-        <w:t xml:space="preserve"> </w:t>
-      </w:r>
-      <w:proofErr w:type="spellStart"/>
-      <w:r>
-        <w:rPr>
-          <w:color w:val="000000"/>
-        </w:rPr>
-        <w:t>to</w:t>
-      </w:r>
-      <w:proofErr w:type="spellEnd"/>
-      <w:r>
-        <w:rPr>
-          <w:color w:val="000000"/>
-        </w:rPr>
-        <w:t xml:space="preserve"> </w:t>
-      </w:r>
-      <w:proofErr w:type="spellStart"/>
-      <w:r>
-        <w:rPr>
-          <w:color w:val="000000"/>
-        </w:rPr>
-        <w:t>society</w:t>
-      </w:r>
-      <w:proofErr w:type="spellEnd"/>
-      <w:r>
-        <w:rPr>
-          <w:color w:val="000000"/>
-        </w:rPr>
-        <w:t xml:space="preserve"> </w:t>
-      </w:r>
-      <w:proofErr w:type="spellStart"/>
-      <w:r>
-        <w:rPr>
-          <w:color w:val="000000"/>
-        </w:rPr>
-        <w:t>around</w:t>
-      </w:r>
-      <w:proofErr w:type="spellEnd"/>
-      <w:r>
-        <w:rPr>
-          <w:color w:val="000000"/>
-        </w:rPr>
-        <w:t xml:space="preserve"> </w:t>
-      </w:r>
-      <w:proofErr w:type="spellStart"/>
-      <w:r>
-        <w:rPr>
-          <w:color w:val="000000"/>
-        </w:rPr>
-        <w:t>the</w:t>
-      </w:r>
-      <w:proofErr w:type="spellEnd"/>
-      <w:r>
-        <w:rPr>
-          <w:color w:val="000000"/>
-        </w:rPr>
-        <w:t xml:space="preserve"> world.</w:t>
-      </w:r>
-    </w:p>
-    <w:p>
-      <w:pPr>
-        <w:rPr>
-          <w:color w:val="000000"/>
-        </w:rPr>
-      </w:pPr>
-      <w:proofErr w:type="spellStart"/>
-      <w:r>
-        <w:rPr>
-          <w:color w:val="000000"/>
-        </w:rPr>
-        <w:t>Finally</w:t>
-      </w:r>
-      <w:proofErr w:type="spellEnd"/>
-      <w:r>
-        <w:rPr>
-          <w:color w:val="000000"/>
-        </w:rPr>
-        <w:t xml:space="preserve">, </w:t>
-      </w:r>
-      <w:proofErr w:type="spellStart"/>
-      <w:r>
-        <w:rPr>
-          <w:color w:val="000000"/>
-        </w:rPr>
-        <w:t>the</w:t>
-      </w:r>
-      <w:proofErr w:type="spellEnd"/>
-      <w:r>
-        <w:rPr>
-          <w:color w:val="000000"/>
-        </w:rPr>
-        <w:t xml:space="preserve"> final </w:t>
-      </w:r>
-      <w:proofErr w:type="spellStart"/>
-      <w:r>
-        <w:rPr>
-          <w:color w:val="000000"/>
-        </w:rPr>
-        <w:t>considerations</w:t>
-      </w:r>
-      <w:proofErr w:type="spellEnd"/>
-      <w:r>
-        <w:rPr>
-          <w:color w:val="000000"/>
-        </w:rPr>
-        <w:t xml:space="preserve"> are </w:t>
-      </w:r>
-      <w:proofErr w:type="spellStart"/>
-      <w:r>
-        <w:rPr>
-          <w:color w:val="000000"/>
-        </w:rPr>
-        <w:t>presented</w:t>
-      </w:r>
-      <w:proofErr w:type="spellEnd"/>
-      <w:r>
-        <w:rPr>
-          <w:color w:val="000000"/>
-        </w:rPr>
-        <w:t xml:space="preserve">, </w:t>
-      </w:r>
-      <w:proofErr w:type="spellStart"/>
-      <w:r>
-        <w:rPr>
-          <w:color w:val="000000"/>
-        </w:rPr>
-        <w:t>showing</w:t>
-      </w:r>
-      <w:proofErr w:type="spellEnd"/>
-      <w:r>
-        <w:rPr>
-          <w:color w:val="000000"/>
-        </w:rPr>
-        <w:t xml:space="preserve"> </w:t>
-      </w:r>
-      <w:proofErr w:type="spellStart"/>
-      <w:r>
-        <w:rPr>
-          <w:color w:val="000000"/>
-        </w:rPr>
-        <w:t>the</w:t>
-      </w:r>
-      <w:proofErr w:type="spellEnd"/>
-      <w:r>
-        <w:rPr>
-          <w:color w:val="000000"/>
-        </w:rPr>
-        <w:t xml:space="preserve"> </w:t>
-      </w:r>
-      <w:proofErr w:type="spellStart"/>
-      <w:r>
-        <w:rPr>
-          <w:color w:val="000000"/>
-        </w:rPr>
-        <w:t>relevance</w:t>
-      </w:r>
-      <w:proofErr w:type="spellEnd"/>
-      <w:r>
-        <w:rPr>
-          <w:color w:val="000000"/>
-        </w:rPr>
-        <w:t xml:space="preserve"> of </w:t>
-      </w:r>
-      <w:proofErr w:type="spellStart"/>
-      <w:r>
-        <w:rPr>
-          <w:color w:val="000000"/>
-        </w:rPr>
-        <w:t>the</w:t>
-      </w:r>
-      <w:proofErr w:type="spellEnd"/>
-      <w:r>
-        <w:rPr>
-          <w:color w:val="000000"/>
-        </w:rPr>
-        <w:t xml:space="preserve"> </w:t>
-      </w:r>
-      <w:proofErr w:type="spellStart"/>
-      <w:r>
-        <w:rPr>
-          <w:color w:val="000000"/>
-        </w:rPr>
-        <w:t>visit</w:t>
-      </w:r>
-      <w:proofErr w:type="spellEnd"/>
-      <w:r>
-        <w:rPr>
-          <w:color w:val="000000"/>
-        </w:rPr>
-        <w:t xml:space="preserve"> </w:t>
-      </w:r>
-      <w:proofErr w:type="spellStart"/>
-      <w:r>
-        <w:rPr>
-          <w:color w:val="000000"/>
-        </w:rPr>
-        <w:t>to</w:t>
-      </w:r>
-      <w:proofErr w:type="spellEnd"/>
-      <w:r>
-        <w:rPr>
-          <w:color w:val="000000"/>
-        </w:rPr>
-        <w:t xml:space="preserve"> </w:t>
-      </w:r>
-      <w:proofErr w:type="spellStart"/>
-      <w:r>
-        <w:rPr>
-          <w:color w:val="000000"/>
-        </w:rPr>
-        <w:t>the</w:t>
-      </w:r>
-      <w:proofErr w:type="spellEnd"/>
-      <w:r>
-        <w:rPr>
-          <w:color w:val="000000"/>
-        </w:rPr>
-        <w:t xml:space="preserve"> Eman</w:t>
-      </w:r>
-      <w:r>
-        <w:rPr>
-          <w:color w:val="000000"/>
-        </w:rPr>
-        <w:t>o</w:t>
-      </w:r>
-      <w:r>
-        <w:rPr>
-          <w:color w:val="000000"/>
-        </w:rPr>
-        <w:t>el Araujo Afro-</w:t>
-      </w:r>
-      <w:proofErr w:type="spellStart"/>
-      <w:r>
-        <w:rPr>
-          <w:color w:val="000000"/>
-        </w:rPr>
-        <w:t>Brazilian</w:t>
-      </w:r>
-      <w:proofErr w:type="spellEnd"/>
-      <w:r>
-        <w:rPr>
-          <w:color w:val="000000"/>
-        </w:rPr>
-        <w:t xml:space="preserve"> </w:t>
-      </w:r>
-      <w:proofErr w:type="spellStart"/>
-      <w:r>
-        <w:rPr>
-          <w:color w:val="000000"/>
-        </w:rPr>
-        <w:t>Museum</w:t>
-      </w:r>
-      <w:proofErr w:type="spellEnd"/>
-      <w:r>
-        <w:rPr>
-          <w:color w:val="000000"/>
-        </w:rPr>
-        <w:t xml:space="preserve"> as a </w:t>
-      </w:r>
-      <w:proofErr w:type="spellStart"/>
-      <w:r>
-        <w:rPr>
-          <w:color w:val="000000"/>
-        </w:rPr>
-        <w:t>learning</w:t>
-      </w:r>
-      <w:proofErr w:type="spellEnd"/>
-      <w:r>
-        <w:rPr>
-          <w:color w:val="000000"/>
-        </w:rPr>
-        <w:t xml:space="preserve"> </w:t>
-      </w:r>
-      <w:proofErr w:type="spellStart"/>
-      <w:r>
-        <w:rPr>
-          <w:color w:val="000000"/>
-        </w:rPr>
-        <w:t>opportunity</w:t>
-      </w:r>
-      <w:proofErr w:type="spellEnd"/>
-      <w:r>
-        <w:rPr>
-          <w:color w:val="000000"/>
-        </w:rPr>
-        <w:t xml:space="preserve">, </w:t>
-      </w:r>
-      <w:proofErr w:type="spellStart"/>
-      <w:r>
-        <w:rPr>
-          <w:color w:val="000000"/>
-        </w:rPr>
-        <w:t>appreciation</w:t>
-      </w:r>
-      <w:proofErr w:type="spellEnd"/>
-      <w:r>
-        <w:rPr>
-          <w:color w:val="000000"/>
-        </w:rPr>
-        <w:t xml:space="preserve"> of cultural </w:t>
-      </w:r>
-      <w:proofErr w:type="spellStart"/>
-      <w:r>
-        <w:rPr>
-          <w:color w:val="000000"/>
-        </w:rPr>
-        <w:t>diversity</w:t>
-      </w:r>
-      <w:proofErr w:type="spellEnd"/>
-      <w:r>
-        <w:rPr>
-          <w:color w:val="000000"/>
-        </w:rPr>
-        <w:t xml:space="preserve"> </w:t>
-      </w:r>
-      <w:proofErr w:type="spellStart"/>
-      <w:r>
-        <w:rPr>
-          <w:color w:val="000000"/>
-        </w:rPr>
-        <w:t>and</w:t>
-      </w:r>
-      <w:proofErr w:type="spellEnd"/>
-      <w:r>
-        <w:rPr>
-          <w:color w:val="000000"/>
-        </w:rPr>
-        <w:t xml:space="preserve"> </w:t>
-      </w:r>
-      <w:proofErr w:type="spellStart"/>
-      <w:r>
-        <w:rPr>
-          <w:color w:val="000000"/>
-        </w:rPr>
-        <w:t>construction</w:t>
-      </w:r>
-      <w:proofErr w:type="spellEnd"/>
-      <w:r>
-        <w:rPr>
-          <w:color w:val="000000"/>
-        </w:rPr>
-        <w:t xml:space="preserve"> of a more inclusive </w:t>
-      </w:r>
-      <w:proofErr w:type="spellStart"/>
-      <w:r>
-        <w:rPr>
-          <w:color w:val="000000"/>
-        </w:rPr>
-        <w:t>conscience</w:t>
-      </w:r>
-      <w:proofErr w:type="spellEnd"/>
     </w:p>
     <w:p>
       <w:pPr>
@@ -3305,6 +1172,88 @@
       <w:pPr>
         <w:ind w:firstLine="0"/>
       </w:pPr>
+    </w:p>
+    <w:p>
+      <w:pPr>
+        <w:ind w:firstLine="0"/>
+      </w:pPr>
+    </w:p>
+    <w:p>
+      <w:pPr>
+        <w:ind w:firstLine="0"/>
+      </w:pPr>
+    </w:p>
+    <w:p>
+      <w:pPr>
+        <w:ind w:firstLine="0"/>
+      </w:pPr>
+    </w:p>
+    <w:p>
+      <w:pPr>
+        <w:ind w:firstLine="0"/>
+      </w:pPr>
+    </w:p>
+    <w:p>
+      <w:pPr>
+        <w:ind w:firstLine="0"/>
+      </w:pPr>
+    </w:p>
+    <w:p>
+      <w:pPr>
+        <w:ind w:firstLine="0"/>
+      </w:pPr>
+    </w:p>
+    <w:p>
+      <w:pPr>
+        <w:ind w:firstLine="0"/>
+      </w:pPr>
+    </w:p>
+    <w:p>
+      <w:pPr>
+        <w:ind w:firstLine="0"/>
+      </w:pPr>
+    </w:p>
+    <w:p>
+      <w:pPr>
+        <w:ind w:firstLine="0"/>
+      </w:pPr>
+    </w:p>
+    <w:p>
+      <w:pPr>
+        <w:ind w:firstLine="0"/>
+      </w:pPr>
+    </w:p>
+    <w:p>
+      <w:pPr>
+        <w:ind w:firstLine="0"/>
+      </w:pPr>
+    </w:p>
+    <w:p>
+      <w:pPr>
+        <w:ind w:firstLine="0"/>
+      </w:pPr>
+    </w:p>
+    <w:p>
+      <w:pPr>
+        <w:ind w:firstLine="0"/>
+      </w:pPr>
+    </w:p>
+    <w:p>
+      <w:pPr>
+        <w:ind w:firstLine="0"/>
+      </w:pPr>
+    </w:p>
+    <w:p>
+      <w:pPr>
+        <w:ind w:firstLine="0"/>
+      </w:pPr>
+    </w:p>
+    <w:p>
+      <w:pPr>
+        <w:ind w:firstLine="0"/>
+      </w:pPr>
+      <w:bookmarkStart w:id="2" w:name="_GoBack"/>
+      <w:bookmarkEnd w:id="2"/>
     </w:p>
     <w:p>
       <w:pPr>
@@ -4296,18 +2245,6 @@
         </w:p>
       </w:sdtContent>
     </w:sdt>
-    <w:p>
-      <w:pPr>
-        <w:pStyle w:val="Ttulo1"/>
-        <w:ind w:firstLine="0"/>
-      </w:pPr>
-    </w:p>
-    <w:p>
-      <w:pPr>
-        <w:pStyle w:val="Ttulo1"/>
-        <w:ind w:firstLine="0"/>
-      </w:pPr>
-    </w:p>
     <w:p/>
     <w:p/>
     <w:p/>
@@ -4315,31 +2252,27 @@
     <w:p/>
     <w:p/>
     <w:p/>
-    <w:p>
-      <w:pPr>
-        <w:pStyle w:val="Ttulo1"/>
-        <w:ind w:firstLine="0"/>
-      </w:pPr>
-    </w:p>
-    <w:p/>
-    <w:p>
-      <w:pPr>
-        <w:pStyle w:val="Ttulo1"/>
-        <w:ind w:firstLine="0"/>
-      </w:pPr>
-    </w:p>
     <w:p/>
     <w:p/>
     <w:p/>
     <w:p/>
     <w:p/>
     <w:p/>
+    <w:p/>
+    <w:p/>
+    <w:p/>
+    <w:p/>
+    <w:p/>
+    <w:p/>
+    <w:p/>
+    <w:p/>
+    <w:p/>
     <w:p>
       <w:pPr>
         <w:pStyle w:val="Ttulo1"/>
         <w:ind w:firstLine="0"/>
       </w:pPr>
-      <w:bookmarkStart w:id="2" w:name="_Toc135161652"/>
+      <w:bookmarkStart w:id="3" w:name="_Toc135161652"/>
       <w:r>
         <w:lastRenderedPageBreak/>
         <w:t>1</w:t>
@@ -4353,7 +2286,7 @@
       <w:r>
         <w:t>Introdução</w:t>
       </w:r>
-      <w:bookmarkEnd w:id="2"/>
+      <w:bookmarkEnd w:id="3"/>
     </w:p>
     <w:p>
       <w:r>
@@ -4417,7 +2350,7 @@
           <w:color w:val="000000"/>
         </w:rPr>
       </w:pPr>
-      <w:bookmarkStart w:id="3" w:name="_Toc135161653"/>
+      <w:bookmarkStart w:id="4" w:name="_Toc135161653"/>
       <w:r>
         <w:rPr>
           <w:color w:val="000000"/>
@@ -4427,7 +2360,7 @@
       <w:r>
         <w:t>Estrutura</w:t>
       </w:r>
-      <w:bookmarkEnd w:id="3"/>
+      <w:bookmarkEnd w:id="4"/>
     </w:p>
     <w:p>
       <w:r>
@@ -4439,8 +2372,8 @@
       <w:r>
         <w:t xml:space="preserve"> sua importância na pesquisa e elucidação dos alunos acerca do assunto</w:t>
       </w:r>
-      <w:bookmarkStart w:id="4" w:name="_y8wwyep7gjxn" w:colFirst="0" w:colLast="0"/>
-      <w:bookmarkEnd w:id="4"/>
+      <w:bookmarkStart w:id="5" w:name="_y8wwyep7gjxn" w:colFirst="0" w:colLast="0"/>
+      <w:bookmarkEnd w:id="5"/>
       <w:r>
         <w:t>.</w:t>
       </w:r>
@@ -4455,7 +2388,7 @@
         <w:pStyle w:val="Ttulo1"/>
         <w:ind w:firstLine="0"/>
       </w:pPr>
-      <w:bookmarkStart w:id="5" w:name="_Toc135161654"/>
+      <w:bookmarkStart w:id="6" w:name="_Toc135161654"/>
       <w:r>
         <w:t>2</w:t>
       </w:r>
@@ -4468,18 +2401,18 @@
       <w:r>
         <w:t>Desenvolvimento</w:t>
       </w:r>
-      <w:bookmarkEnd w:id="5"/>
+      <w:bookmarkEnd w:id="6"/>
     </w:p>
     <w:p>
       <w:pPr>
         <w:pStyle w:val="Ttulo2"/>
         <w:ind w:firstLine="0"/>
       </w:pPr>
-      <w:bookmarkStart w:id="6" w:name="_Toc135161655"/>
+      <w:bookmarkStart w:id="7" w:name="_Toc135161655"/>
       <w:r>
         <w:t>2.1 Relatório do Museu Afro Brasileiro</w:t>
       </w:r>
-      <w:bookmarkEnd w:id="6"/>
+      <w:bookmarkEnd w:id="7"/>
     </w:p>
     <w:p>
       <w:r>
@@ -4625,22 +2558,35 @@
                                 <w:noProof/>
                               </w:rPr>
                             </w:pPr>
-                            <w:bookmarkStart w:id="7" w:name="_Toc134978581"/>
+                            <w:bookmarkStart w:id="8" w:name="_Toc134978581"/>
                             <w:r>
                               <w:t xml:space="preserve">Figura </w:t>
                             </w:r>
-                            <w:fldSimple w:instr=" SEQ Figura \* ARABIC ">
-                              <w:r>
-                                <w:rPr>
-                                  <w:noProof/>
-                                </w:rPr>
-                                <w:t>1</w:t>
-                              </w:r>
-                            </w:fldSimple>
+                            <w:r>
+                              <w:fldChar w:fldCharType="begin"/>
+                            </w:r>
+                            <w:r>
+                              <w:instrText xml:space="preserve"> SEQ Figura \* ARABIC </w:instrText>
+                            </w:r>
+                            <w:r>
+                              <w:fldChar w:fldCharType="separate"/>
+                            </w:r>
+                            <w:r>
+                              <w:rPr>
+                                <w:noProof/>
+                              </w:rPr>
+                              <w:t>1</w:t>
+                            </w:r>
+                            <w:r>
+                              <w:rPr>
+                                <w:noProof/>
+                              </w:rPr>
+                              <w:fldChar w:fldCharType="end"/>
+                            </w:r>
                             <w:r>
                               <w:t xml:space="preserve"> Obras de Benedito José Tobias</w:t>
                             </w:r>
-                            <w:bookmarkEnd w:id="7"/>
+                            <w:bookmarkEnd w:id="8"/>
                           </w:p>
                         </w:txbxContent>
                       </wps:txbx>
@@ -4662,7 +2608,7 @@
                 <v:stroke joinstyle="miter"/>
                 <v:path gradientshapeok="t" o:connecttype="rect"/>
               </v:shapetype>
-              <v:shape id="Caixa de Texto 1" o:spid="_x0000_s1026" type="#_x0000_t202" style="position:absolute;left:0;text-align:left;margin-left:59.5pt;margin-top:457.7pt;width:334.35pt;height:.05pt;z-index:251660288;visibility:visible;mso-wrap-style:square;mso-wrap-distance-left:9pt;mso-wrap-distance-top:0;mso-wrap-distance-right:9pt;mso-wrap-distance-bottom:0;mso-position-horizontal:absolute;mso-position-horizontal-relative:text;mso-position-vertical:absolute;mso-position-vertical-relative:text;v-text-anchor:top" o:gfxdata="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" stroked="f">
+              <v:shape id="Caixa de Texto 1" o:spid="_x0000_s1026" type="#_x0000_t202" style="position:absolute;left:0;text-align:left;margin-left:59.5pt;margin-top:457.7pt;width:334.35pt;height:.05pt;z-index:251660288;visibility:visible;mso-wrap-style:square;mso-wrap-distance-left:9pt;mso-wrap-distance-top:0;mso-wrap-distance-right:9pt;mso-wrap-distance-bottom:0;mso-position-horizontal:absolute;mso-position-horizontal-relative:text;mso-position-vertical:absolute;mso-position-vertical-relative:text;v-text-anchor:top" o:gfxdata="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" stroked="f">
                 <v:textbox style="mso-fit-shape-to-text:t" inset="0,0,0,0">
                   <w:txbxContent>
                     <w:p>
@@ -4672,22 +2618,35 @@
                           <w:noProof/>
                         </w:rPr>
                       </w:pPr>
-                      <w:bookmarkStart w:id="8" w:name="_Toc134978581"/>
+                      <w:bookmarkStart w:id="9" w:name="_Toc134978581"/>
                       <w:r>
                         <w:t xml:space="preserve">Figura </w:t>
                       </w:r>
-                      <w:fldSimple w:instr=" SEQ Figura \* ARABIC ">
-                        <w:r>
-                          <w:rPr>
-                            <w:noProof/>
-                          </w:rPr>
-                          <w:t>1</w:t>
-                        </w:r>
-                      </w:fldSimple>
+                      <w:r>
+                        <w:fldChar w:fldCharType="begin"/>
+                      </w:r>
+                      <w:r>
+                        <w:instrText xml:space="preserve"> SEQ Figura \* ARABIC </w:instrText>
+                      </w:r>
+                      <w:r>
+                        <w:fldChar w:fldCharType="separate"/>
+                      </w:r>
+                      <w:r>
+                        <w:rPr>
+                          <w:noProof/>
+                        </w:rPr>
+                        <w:t>1</w:t>
+                      </w:r>
+                      <w:r>
+                        <w:rPr>
+                          <w:noProof/>
+                        </w:rPr>
+                        <w:fldChar w:fldCharType="end"/>
+                      </w:r>
                       <w:r>
                         <w:t xml:space="preserve"> Obras de Benedito José Tobias</w:t>
                       </w:r>
-                      <w:bookmarkEnd w:id="8"/>
+                      <w:bookmarkEnd w:id="9"/>
                     </w:p>
                   </w:txbxContent>
                 </v:textbox>
@@ -4852,22 +2811,35 @@
                                 <w:szCs w:val="24"/>
                               </w:rPr>
                             </w:pPr>
-                            <w:bookmarkStart w:id="9" w:name="_Toc134978582"/>
+                            <w:bookmarkStart w:id="10" w:name="_Toc134978582"/>
                             <w:r>
                               <w:t xml:space="preserve">Figura </w:t>
                             </w:r>
-                            <w:fldSimple w:instr=" SEQ Figura \* ARABIC ">
-                              <w:r>
-                                <w:rPr>
-                                  <w:noProof/>
-                                </w:rPr>
-                                <w:t>2</w:t>
-                              </w:r>
-                            </w:fldSimple>
+                            <w:r>
+                              <w:fldChar w:fldCharType="begin"/>
+                            </w:r>
+                            <w:r>
+                              <w:instrText xml:space="preserve"> SEQ Figura \* ARABIC </w:instrText>
+                            </w:r>
+                            <w:r>
+                              <w:fldChar w:fldCharType="separate"/>
+                            </w:r>
+                            <w:r>
+                              <w:rPr>
+                                <w:noProof/>
+                              </w:rPr>
+                              <w:t>2</w:t>
+                            </w:r>
+                            <w:r>
+                              <w:rPr>
+                                <w:noProof/>
+                              </w:rPr>
+                              <w:fldChar w:fldCharType="end"/>
+                            </w:r>
                             <w:r>
                               <w:t xml:space="preserve"> Engenho de Açúcar</w:t>
                             </w:r>
-                            <w:bookmarkEnd w:id="9"/>
+                            <w:bookmarkEnd w:id="10"/>
                           </w:p>
                         </w:txbxContent>
                       </wps:txbx>
@@ -4885,7 +2857,7 @@
           </mc:Choice>
           <mc:Fallback>
             <w:pict>
-              <v:shape w14:anchorId="2CB955C9" id="_x0000_s1027" type="#_x0000_t202" style="position:absolute;left:0;text-align:left;margin-left:402.35pt;margin-top:426.3pt;width:453.55pt;height:.05pt;z-index:251663360;visibility:visible;mso-wrap-style:square;mso-wrap-distance-left:9pt;mso-wrap-distance-top:0;mso-wrap-distance-right:9pt;mso-wrap-distance-bottom:0;mso-position-horizontal:right;mso-position-horizontal-relative:margin;mso-position-vertical:absolute;mso-position-vertical-relative:text;v-text-anchor:top" o:gfxdata="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" stroked="f">
+              <v:shape w14:anchorId="2CB955C9" id="_x0000_s1027" type="#_x0000_t202" style="position:absolute;left:0;text-align:left;margin-left:402.35pt;margin-top:426.3pt;width:453.55pt;height:.05pt;z-index:251663360;visibility:visible;mso-wrap-style:square;mso-wrap-distance-left:9pt;mso-wrap-distance-top:0;mso-wrap-distance-right:9pt;mso-wrap-distance-bottom:0;mso-position-horizontal:right;mso-position-horizontal-relative:margin;mso-position-vertical:absolute;mso-position-vertical-relative:text;v-text-anchor:top" o:gfxdata="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" stroked="f">
                 <v:textbox style="mso-fit-shape-to-text:t" inset="0,0,0,0">
                   <w:txbxContent>
                     <w:p>
@@ -4897,22 +2869,35 @@
                           <w:szCs w:val="24"/>
                         </w:rPr>
                       </w:pPr>
-                      <w:bookmarkStart w:id="10" w:name="_Toc134978582"/>
+                      <w:bookmarkStart w:id="11" w:name="_Toc134978582"/>
                       <w:r>
                         <w:t xml:space="preserve">Figura </w:t>
                       </w:r>
-                      <w:fldSimple w:instr=" SEQ Figura \* ARABIC ">
-                        <w:r>
-                          <w:rPr>
-                            <w:noProof/>
-                          </w:rPr>
-                          <w:t>2</w:t>
-                        </w:r>
-                      </w:fldSimple>
+                      <w:r>
+                        <w:fldChar w:fldCharType="begin"/>
+                      </w:r>
+                      <w:r>
+                        <w:instrText xml:space="preserve"> SEQ Figura \* ARABIC </w:instrText>
+                      </w:r>
+                      <w:r>
+                        <w:fldChar w:fldCharType="separate"/>
+                      </w:r>
+                      <w:r>
+                        <w:rPr>
+                          <w:noProof/>
+                        </w:rPr>
+                        <w:t>2</w:t>
+                      </w:r>
+                      <w:r>
+                        <w:rPr>
+                          <w:noProof/>
+                        </w:rPr>
+                        <w:fldChar w:fldCharType="end"/>
+                      </w:r>
                       <w:r>
                         <w:t xml:space="preserve"> Engenho de Açúcar</w:t>
                       </w:r>
-                      <w:bookmarkEnd w:id="10"/>
+                      <w:bookmarkEnd w:id="11"/>
                     </w:p>
                   </w:txbxContent>
                 </v:textbox>
@@ -5095,22 +3080,35 @@
                                 <w:szCs w:val="24"/>
                               </w:rPr>
                             </w:pPr>
-                            <w:bookmarkStart w:id="11" w:name="_Toc134978583"/>
+                            <w:bookmarkStart w:id="12" w:name="_Toc134978583"/>
                             <w:r>
                               <w:t xml:space="preserve">Figura </w:t>
                             </w:r>
-                            <w:fldSimple w:instr=" SEQ Figura \* ARABIC ">
-                              <w:r>
-                                <w:rPr>
-                                  <w:noProof/>
-                                </w:rPr>
-                                <w:t>3</w:t>
-                              </w:r>
-                            </w:fldSimple>
+                            <w:r>
+                              <w:fldChar w:fldCharType="begin"/>
+                            </w:r>
+                            <w:r>
+                              <w:instrText xml:space="preserve"> SEQ Figura \* ARABIC </w:instrText>
+                            </w:r>
+                            <w:r>
+                              <w:fldChar w:fldCharType="separate"/>
+                            </w:r>
+                            <w:r>
+                              <w:rPr>
+                                <w:noProof/>
+                              </w:rPr>
+                              <w:t>3</w:t>
+                            </w:r>
+                            <w:r>
+                              <w:rPr>
+                                <w:noProof/>
+                              </w:rPr>
+                              <w:fldChar w:fldCharType="end"/>
+                            </w:r>
                             <w:r>
                               <w:t xml:space="preserve"> Estatuetas de Orixás</w:t>
                             </w:r>
-                            <w:bookmarkEnd w:id="11"/>
+                            <w:bookmarkEnd w:id="12"/>
                           </w:p>
                         </w:txbxContent>
                       </wps:txbx>
@@ -5128,7 +3126,7 @@
           </mc:Choice>
           <mc:Fallback>
             <w:pict>
-              <v:shape w14:anchorId="58AD1B99" id="_x0000_s1028" type="#_x0000_t202" style="position:absolute;left:0;text-align:left;margin-left:0;margin-top:270.25pt;width:453.55pt;height:.05pt;z-index:251666432;visibility:visible;mso-wrap-style:square;mso-wrap-distance-left:9pt;mso-wrap-distance-top:0;mso-wrap-distance-right:9pt;mso-wrap-distance-bottom:0;mso-position-horizontal:center;mso-position-horizontal-relative:page;mso-position-vertical:absolute;mso-position-vertical-relative:text;v-text-anchor:top" o:gfxdata="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" stroked="f">
+              <v:shape w14:anchorId="58AD1B99" id="_x0000_s1028" type="#_x0000_t202" style="position:absolute;left:0;text-align:left;margin-left:0;margin-top:270.25pt;width:453.55pt;height:.05pt;z-index:251666432;visibility:visible;mso-wrap-style:square;mso-wrap-distance-left:9pt;mso-wrap-distance-top:0;mso-wrap-distance-right:9pt;mso-wrap-distance-bottom:0;mso-position-horizontal:center;mso-position-horizontal-relative:page;mso-position-vertical:absolute;mso-position-vertical-relative:text;v-text-anchor:top" o:gfxdata="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" stroked="f">
                 <v:textbox style="mso-fit-shape-to-text:t" inset="0,0,0,0">
                   <w:txbxContent>
                     <w:p>
@@ -5140,22 +3138,35 @@
                           <w:szCs w:val="24"/>
                         </w:rPr>
                       </w:pPr>
-                      <w:bookmarkStart w:id="12" w:name="_Toc134978583"/>
+                      <w:bookmarkStart w:id="13" w:name="_Toc134978583"/>
                       <w:r>
                         <w:t xml:space="preserve">Figura </w:t>
                       </w:r>
-                      <w:fldSimple w:instr=" SEQ Figura \* ARABIC ">
-                        <w:r>
-                          <w:rPr>
-                            <w:noProof/>
-                          </w:rPr>
-                          <w:t>3</w:t>
-                        </w:r>
-                      </w:fldSimple>
+                      <w:r>
+                        <w:fldChar w:fldCharType="begin"/>
+                      </w:r>
+                      <w:r>
+                        <w:instrText xml:space="preserve"> SEQ Figura \* ARABIC </w:instrText>
+                      </w:r>
+                      <w:r>
+                        <w:fldChar w:fldCharType="separate"/>
+                      </w:r>
+                      <w:r>
+                        <w:rPr>
+                          <w:noProof/>
+                        </w:rPr>
+                        <w:t>3</w:t>
+                      </w:r>
+                      <w:r>
+                        <w:rPr>
+                          <w:noProof/>
+                        </w:rPr>
+                        <w:fldChar w:fldCharType="end"/>
+                      </w:r>
                       <w:r>
                         <w:t xml:space="preserve"> Estatuetas de Orixás</w:t>
                       </w:r>
-                      <w:bookmarkEnd w:id="12"/>
+                      <w:bookmarkEnd w:id="13"/>
                     </w:p>
                   </w:txbxContent>
                 </v:textbox>
@@ -5277,22 +3288,35 @@
                                 <w:szCs w:val="24"/>
                               </w:rPr>
                             </w:pPr>
-                            <w:bookmarkStart w:id="13" w:name="_Toc134978584"/>
+                            <w:bookmarkStart w:id="14" w:name="_Toc134978584"/>
                             <w:r>
                               <w:t xml:space="preserve">Figura </w:t>
                             </w:r>
-                            <w:fldSimple w:instr=" SEQ Figura \* ARABIC ">
-                              <w:r>
-                                <w:rPr>
-                                  <w:noProof/>
-                                </w:rPr>
-                                <w:t>4</w:t>
-                              </w:r>
-                            </w:fldSimple>
+                            <w:r>
+                              <w:fldChar w:fldCharType="begin"/>
+                            </w:r>
+                            <w:r>
+                              <w:instrText xml:space="preserve"> SEQ Figura \* ARABIC </w:instrText>
+                            </w:r>
+                            <w:r>
+                              <w:fldChar w:fldCharType="separate"/>
+                            </w:r>
+                            <w:r>
+                              <w:rPr>
+                                <w:noProof/>
+                              </w:rPr>
+                              <w:t>4</w:t>
+                            </w:r>
+                            <w:r>
+                              <w:rPr>
+                                <w:noProof/>
+                              </w:rPr>
+                              <w:fldChar w:fldCharType="end"/>
+                            </w:r>
                             <w:r>
                               <w:t xml:space="preserve"> Bote negreiro</w:t>
                             </w:r>
-                            <w:bookmarkEnd w:id="13"/>
+                            <w:bookmarkEnd w:id="14"/>
                           </w:p>
                         </w:txbxContent>
                       </wps:txbx>
@@ -5310,7 +3334,7 @@
           </mc:Choice>
           <mc:Fallback>
             <w:pict>
-              <v:shape w14:anchorId="7FA21830" id="_x0000_s1029" type="#_x0000_t202" style="position:absolute;left:0;text-align:left;margin-left:43.75pt;margin-top:366.8pt;width:365.35pt;height:.05pt;z-index:251669504;visibility:visible;mso-wrap-style:square;mso-wrap-distance-left:9pt;mso-wrap-distance-top:0;mso-wrap-distance-right:9pt;mso-wrap-distance-bottom:0;mso-position-horizontal:absolute;mso-position-horizontal-relative:text;mso-position-vertical:absolute;mso-position-vertical-relative:text;v-text-anchor:top" o:gfxdata="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" stroked="f">
+              <v:shape w14:anchorId="7FA21830" id="_x0000_s1029" type="#_x0000_t202" style="position:absolute;left:0;text-align:left;margin-left:43.75pt;margin-top:366.8pt;width:365.35pt;height:.05pt;z-index:251669504;visibility:visible;mso-wrap-style:square;mso-wrap-distance-left:9pt;mso-wrap-distance-top:0;mso-wrap-distance-right:9pt;mso-wrap-distance-bottom:0;mso-position-horizontal:absolute;mso-position-horizontal-relative:text;mso-position-vertical:absolute;mso-position-vertical-relative:text;v-text-anchor:top" o:gfxdata="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" stroked="f">
                 <v:textbox style="mso-fit-shape-to-text:t" inset="0,0,0,0">
                   <w:txbxContent>
                     <w:p>
@@ -5322,22 +3346,35 @@
                           <w:szCs w:val="24"/>
                         </w:rPr>
                       </w:pPr>
-                      <w:bookmarkStart w:id="14" w:name="_Toc134978584"/>
+                      <w:bookmarkStart w:id="15" w:name="_Toc134978584"/>
                       <w:r>
                         <w:t xml:space="preserve">Figura </w:t>
                       </w:r>
-                      <w:fldSimple w:instr=" SEQ Figura \* ARABIC ">
-                        <w:r>
-                          <w:rPr>
-                            <w:noProof/>
-                          </w:rPr>
-                          <w:t>4</w:t>
-                        </w:r>
-                      </w:fldSimple>
+                      <w:r>
+                        <w:fldChar w:fldCharType="begin"/>
+                      </w:r>
+                      <w:r>
+                        <w:instrText xml:space="preserve"> SEQ Figura \* ARABIC </w:instrText>
+                      </w:r>
+                      <w:r>
+                        <w:fldChar w:fldCharType="separate"/>
+                      </w:r>
+                      <w:r>
+                        <w:rPr>
+                          <w:noProof/>
+                        </w:rPr>
+                        <w:t>4</w:t>
+                      </w:r>
+                      <w:r>
+                        <w:rPr>
+                          <w:noProof/>
+                        </w:rPr>
+                        <w:fldChar w:fldCharType="end"/>
+                      </w:r>
                       <w:r>
                         <w:t xml:space="preserve"> Bote negreiro</w:t>
                       </w:r>
-                      <w:bookmarkEnd w:id="14"/>
+                      <w:bookmarkEnd w:id="15"/>
                     </w:p>
                   </w:txbxContent>
                 </v:textbox>
@@ -5540,35 +3577,48 @@
       <w:pPr>
         <w:pStyle w:val="Legenda"/>
       </w:pPr>
-      <w:bookmarkStart w:id="15" w:name="_Toc134978585"/>
+      <w:bookmarkStart w:id="16" w:name="_Toc134978585"/>
       <w:r>
         <w:t xml:space="preserve">Figura </w:t>
       </w:r>
-      <w:fldSimple w:instr=" SEQ Figura \* ARABIC ">
-        <w:r>
-          <w:rPr>
-            <w:noProof/>
-          </w:rPr>
-          <w:t>5</w:t>
-        </w:r>
-      </w:fldSimple>
+      <w:r>
+        <w:fldChar w:fldCharType="begin"/>
+      </w:r>
+      <w:r>
+        <w:instrText xml:space="preserve"> SEQ Figura \* ARABIC </w:instrText>
+      </w:r>
+      <w:r>
+        <w:fldChar w:fldCharType="separate"/>
+      </w:r>
+      <w:r>
+        <w:rPr>
+          <w:noProof/>
+        </w:rPr>
+        <w:t>5</w:t>
+      </w:r>
+      <w:r>
+        <w:rPr>
+          <w:noProof/>
+        </w:rPr>
+        <w:fldChar w:fldCharType="end"/>
+      </w:r>
       <w:r>
         <w:t xml:space="preserve"> Turma do 2 DS </w:t>
       </w:r>
       <w:r>
         <w:t>AMS</w:t>
       </w:r>
-      <w:bookmarkEnd w:id="15"/>
+      <w:bookmarkEnd w:id="16"/>
     </w:p>
     <w:p>
       <w:pPr>
         <w:pStyle w:val="Ttulo3"/>
       </w:pPr>
-      <w:bookmarkStart w:id="16" w:name="_Toc135161656"/>
+      <w:bookmarkStart w:id="17" w:name="_Toc135161656"/>
       <w:r>
         <w:t>2.1.1 Importância da visitação</w:t>
       </w:r>
-      <w:bookmarkEnd w:id="16"/>
+      <w:bookmarkEnd w:id="17"/>
     </w:p>
     <w:p/>
     <w:p>
@@ -5615,8 +3665,8 @@
         <w:spacing w:after="360"/>
         <w:ind w:firstLine="0"/>
       </w:pPr>
-      <w:bookmarkStart w:id="17" w:name="_23ckvvd" w:colFirst="0" w:colLast="0"/>
-      <w:bookmarkEnd w:id="17"/>
+      <w:bookmarkStart w:id="18" w:name="_23ckvvd" w:colFirst="0" w:colLast="0"/>
+      <w:bookmarkEnd w:id="18"/>
     </w:p>
     <w:sectPr>
       <w:pgSz w:w="11906" w:h="16838"/>
@@ -5629,7 +3679,7 @@
 </file>
 
 <file path=word/endnotes.xml><?xml version="1.0" encoding="utf-8"?>
-<w:endnotes xmlns:wpc="http://schemas.microsoft.com/office/word/2010/wordprocessingCanvas" xmlns:cx="http://schemas.microsoft.com/office/drawing/2014/chartex" xmlns:cx1="http://schemas.microsoft.com/office/drawing/2015/9/8/chartex" xmlns:cx2="http://schemas.microsoft.com/office/drawing/2015/10/21/chartex" xmlns:cx3="http://schemas.microsoft.com/office/drawing/2016/5/9/chartex" xmlns:cx4="http://schemas.microsoft.com/office/drawing/2016/5/10/chartex" xmlns:cx5="http://schemas.microsoft.com/office/drawing/2016/5/11/chartex" xmlns:cx6="http://schemas.microsoft.com/office/drawing/2016/5/12/chartex" xmlns:cx7="http://schemas.microsoft.com/office/drawing/2016/5/13/chartex" xmlns:cx8="http://schemas.microsoft.com/office/drawing/2016/5/14/chartex" xmlns:mc="http://schemas.openxmlformats.org/markup-compatibility/2006" xmlns:aink="http://schemas.microsoft.com/office/drawing/2016/ink" xmlns:am3d="http://schemas.microsoft.com/office/drawing/2017/model3d" xmlns:o="urn:schemas-microsoft-com:office:office" xmlns:oel="http://schemas.microsoft.com/office/2019/extlst" xmlns:r="http://schemas.openxmlformats.org/officeDocument/2006/relationships" xmlns:m="http://schemas.openxmlformats.org/officeDocument/2006/math" xmlns:v="urn:schemas-microsoft-com:vml" xmlns:wp14="http://schemas.microsoft.com/office/word/2010/wordprocessingDrawing" xmlns:wp="http://schemas.openxmlformats.org/drawingml/2006/wordprocessingDrawing" xmlns:w10="urn:schemas-microsoft-com:office:word" xmlns:w="http://schemas.openxmlformats.org/wordprocessingml/2006/main" xmlns:w14="http://schemas.microsoft.com/office/word/2010/wordml" xmlns:w15="http://schemas.microsoft.com/office/word/2012/wordml" xmlns:w16cex="http://schemas.microsoft.com/office/word/2018/wordml/cex" xmlns:w16cid="http://schemas.microsoft.com/office/word/2016/wordml/cid" xmlns:w16="http://schemas.microsoft.com/office/word/2018/wordml" xmlns:w16du="http://schemas.microsoft.com/office/word/2023/wordml/word16du" xmlns:w16sdtdh="http://schemas.microsoft.com/office/word/2020/wordml/sdtdatahash" xmlns:w16se="http://schemas.microsoft.com/office/word/2015/wordml/symex" xmlns:wpg="http://schemas.microsoft.com/office/word/2010/wordprocessingGroup" xmlns:wpi="http://schemas.microsoft.com/office/word/2010/wordprocessingInk" xmlns:wne="http://schemas.microsoft.com/office/word/2006/wordml" xmlns:wps="http://schemas.microsoft.com/office/word/2010/wordprocessingShape" mc:Ignorable="w14 w15 w16se w16cid w16 w16cex w16sdtdh wp14">
+<w:endnotes xmlns:wpc="http://schemas.microsoft.com/office/word/2010/wordprocessingCanvas" xmlns:cx="http://schemas.microsoft.com/office/drawing/2014/chartex" xmlns:cx1="http://schemas.microsoft.com/office/drawing/2015/9/8/chartex" xmlns:cx2="http://schemas.microsoft.com/office/drawing/2015/10/21/chartex" xmlns:cx3="http://schemas.microsoft.com/office/drawing/2016/5/9/chartex" xmlns:cx4="http://schemas.microsoft.com/office/drawing/2016/5/10/chartex" xmlns:cx5="http://schemas.microsoft.com/office/drawing/2016/5/11/chartex" xmlns:cx6="http://schemas.microsoft.com/office/drawing/2016/5/12/chartex" xmlns:cx7="http://schemas.microsoft.com/office/drawing/2016/5/13/chartex" xmlns:cx8="http://schemas.microsoft.com/office/drawing/2016/5/14/chartex" xmlns:mc="http://schemas.openxmlformats.org/markup-compatibility/2006" xmlns:aink="http://schemas.microsoft.com/office/drawing/2016/ink" xmlns:am3d="http://schemas.microsoft.com/office/drawing/2017/model3d" xmlns:o="urn:schemas-microsoft-com:office:office" xmlns:r="http://schemas.openxmlformats.org/officeDocument/2006/relationships" xmlns:m="http://schemas.openxmlformats.org/officeDocument/2006/math" xmlns:v="urn:schemas-microsoft-com:vml" xmlns:wp14="http://schemas.microsoft.com/office/word/2010/wordprocessingDrawing" xmlns:wp="http://schemas.openxmlformats.org/drawingml/2006/wordprocessingDrawing" xmlns:w10="urn:schemas-microsoft-com:office:word" xmlns:w="http://schemas.openxmlformats.org/wordprocessingml/2006/main" xmlns:w14="http://schemas.microsoft.com/office/word/2010/wordml" xmlns:w15="http://schemas.microsoft.com/office/word/2012/wordml" xmlns:w16cid="http://schemas.microsoft.com/office/word/2016/wordml/cid" xmlns:w16se="http://schemas.microsoft.com/office/word/2015/wordml/symex" xmlns:wpg="http://schemas.microsoft.com/office/word/2010/wordprocessingGroup" xmlns:wpi="http://schemas.microsoft.com/office/word/2010/wordprocessingInk" xmlns:wne="http://schemas.microsoft.com/office/word/2006/wordml" xmlns:wps="http://schemas.microsoft.com/office/word/2010/wordprocessingShape" mc:Ignorable="w14 w15 w16se w16cid wp14">
   <w:endnote w:type="separator" w:id="-1">
     <w:p>
       <w:pPr>
@@ -5654,7 +3704,7 @@
 </file>
 
 <file path=word/footer1.xml><?xml version="1.0" encoding="utf-8"?>
-<w:ftr xmlns:wpc="http://schemas.microsoft.com/office/word/2010/wordprocessingCanvas" xmlns:cx="http://schemas.microsoft.com/office/drawing/2014/chartex" xmlns:cx1="http://schemas.microsoft.com/office/drawing/2015/9/8/chartex" xmlns:cx2="http://schemas.microsoft.com/office/drawing/2015/10/21/chartex" xmlns:cx3="http://schemas.microsoft.com/office/drawing/2016/5/9/chartex" xmlns:cx4="http://schemas.microsoft.com/office/drawing/2016/5/10/chartex" xmlns:cx5="http://schemas.microsoft.com/office/drawing/2016/5/11/chartex" xmlns:cx6="http://schemas.microsoft.com/office/drawing/2016/5/12/chartex" xmlns:cx7="http://schemas.microsoft.com/office/drawing/2016/5/13/chartex" xmlns:cx8="http://schemas.microsoft.com/office/drawing/2016/5/14/chartex" xmlns:mc="http://schemas.openxmlformats.org/markup-compatibility/2006" xmlns:aink="http://schemas.microsoft.com/office/drawing/2016/ink" xmlns:am3d="http://schemas.microsoft.com/office/drawing/2017/model3d" xmlns:o="urn:schemas-microsoft-com:office:office" xmlns:oel="http://schemas.microsoft.com/office/2019/extlst" xmlns:r="http://schemas.openxmlformats.org/officeDocument/2006/relationships" xmlns:m="http://schemas.openxmlformats.org/officeDocument/2006/math" xmlns:v="urn:schemas-microsoft-com:vml" xmlns:wp14="http://schemas.microsoft.com/office/word/2010/wordprocessingDrawing" xmlns:wp="http://schemas.openxmlformats.org/drawingml/2006/wordprocessingDrawing" xmlns:w10="urn:schemas-microsoft-com:office:word" xmlns:w="http://schemas.openxmlformats.org/wordprocessingml/2006/main" xmlns:w14="http://schemas.microsoft.com/office/word/2010/wordml" xmlns:w15="http://schemas.microsoft.com/office/word/2012/wordml" xmlns:w16cex="http://schemas.microsoft.com/office/word/2018/wordml/cex" xmlns:w16cid="http://schemas.microsoft.com/office/word/2016/wordml/cid" xmlns:w16="http://schemas.microsoft.com/office/word/2018/wordml" xmlns:w16du="http://schemas.microsoft.com/office/word/2023/wordml/word16du" xmlns:w16sdtdh="http://schemas.microsoft.com/office/word/2020/wordml/sdtdatahash" xmlns:w16se="http://schemas.microsoft.com/office/word/2015/wordml/symex" xmlns:wpg="http://schemas.microsoft.com/office/word/2010/wordprocessingGroup" xmlns:wpi="http://schemas.microsoft.com/office/word/2010/wordprocessingInk" xmlns:wne="http://schemas.microsoft.com/office/word/2006/wordml" xmlns:wps="http://schemas.microsoft.com/office/word/2010/wordprocessingShape" mc:Ignorable="w14 w15 w16se w16cid w16 w16cex w16sdtdh wp14">
+<w:ftr xmlns:wpc="http://schemas.microsoft.com/office/word/2010/wordprocessingCanvas" xmlns:cx="http://schemas.microsoft.com/office/drawing/2014/chartex" xmlns:cx1="http://schemas.microsoft.com/office/drawing/2015/9/8/chartex" xmlns:cx2="http://schemas.microsoft.com/office/drawing/2015/10/21/chartex" xmlns:cx3="http://schemas.microsoft.com/office/drawing/2016/5/9/chartex" xmlns:cx4="http://schemas.microsoft.com/office/drawing/2016/5/10/chartex" xmlns:cx5="http://schemas.microsoft.com/office/drawing/2016/5/11/chartex" xmlns:cx6="http://schemas.microsoft.com/office/drawing/2016/5/12/chartex" xmlns:cx7="http://schemas.microsoft.com/office/drawing/2016/5/13/chartex" xmlns:cx8="http://schemas.microsoft.com/office/drawing/2016/5/14/chartex" xmlns:mc="http://schemas.openxmlformats.org/markup-compatibility/2006" xmlns:aink="http://schemas.microsoft.com/office/drawing/2016/ink" xmlns:am3d="http://schemas.microsoft.com/office/drawing/2017/model3d" xmlns:o="urn:schemas-microsoft-com:office:office" xmlns:r="http://schemas.openxmlformats.org/officeDocument/2006/relationships" xmlns:m="http://schemas.openxmlformats.org/officeDocument/2006/math" xmlns:v="urn:schemas-microsoft-com:vml" xmlns:wp14="http://schemas.microsoft.com/office/word/2010/wordprocessingDrawing" xmlns:wp="http://schemas.openxmlformats.org/drawingml/2006/wordprocessingDrawing" xmlns:w10="urn:schemas-microsoft-com:office:word" xmlns:w="http://schemas.openxmlformats.org/wordprocessingml/2006/main" xmlns:w14="http://schemas.microsoft.com/office/word/2010/wordml" xmlns:w15="http://schemas.microsoft.com/office/word/2012/wordml" xmlns:w16cid="http://schemas.microsoft.com/office/word/2016/wordml/cid" xmlns:w16se="http://schemas.microsoft.com/office/word/2015/wordml/symex" xmlns:wpg="http://schemas.microsoft.com/office/word/2010/wordprocessingGroup" xmlns:wpi="http://schemas.microsoft.com/office/word/2010/wordprocessingInk" xmlns:wne="http://schemas.microsoft.com/office/word/2006/wordml" xmlns:wps="http://schemas.microsoft.com/office/word/2010/wordprocessingShape" mc:Ignorable="w14 w15 w16se w16cid wp14">
   <w:sdt>
     <w:sdtPr>
       <w:id w:val="1422224957"/>
@@ -5663,6 +3713,7 @@
         <w:docPartUnique/>
       </w:docPartObj>
     </w:sdtPr>
+    <w:sdtEndPr/>
     <w:sdtContent>
       <w:p>
         <w:pPr>
@@ -5696,7 +3747,7 @@
 </file>
 
 <file path=word/footnotes.xml><?xml version="1.0" encoding="utf-8"?>
-<w:footnotes xmlns:wpc="http://schemas.microsoft.com/office/word/2010/wordprocessingCanvas" xmlns:cx="http://schemas.microsoft.com/office/drawing/2014/chartex" xmlns:cx1="http://schemas.microsoft.com/office/drawing/2015/9/8/chartex" xmlns:cx2="http://schemas.microsoft.com/office/drawing/2015/10/21/chartex" xmlns:cx3="http://schemas.microsoft.com/office/drawing/2016/5/9/chartex" xmlns:cx4="http://schemas.microsoft.com/office/drawing/2016/5/10/chartex" xmlns:cx5="http://schemas.microsoft.com/office/drawing/2016/5/11/chartex" xmlns:cx6="http://schemas.microsoft.com/office/drawing/2016/5/12/chartex" xmlns:cx7="http://schemas.microsoft.com/office/drawing/2016/5/13/chartex" xmlns:cx8="http://schemas.microsoft.com/office/drawing/2016/5/14/chartex" xmlns:mc="http://schemas.openxmlformats.org/markup-compatibility/2006" xmlns:aink="http://schemas.microsoft.com/office/drawing/2016/ink" xmlns:am3d="http://schemas.microsoft.com/office/drawing/2017/model3d" xmlns:o="urn:schemas-microsoft-com:office:office" xmlns:oel="http://schemas.microsoft.com/office/2019/extlst" xmlns:r="http://schemas.openxmlformats.org/officeDocument/2006/relationships" xmlns:m="http://schemas.openxmlformats.org/officeDocument/2006/math" xmlns:v="urn:schemas-microsoft-com:vml" xmlns:wp14="http://schemas.microsoft.com/office/word/2010/wordprocessingDrawing" xmlns:wp="http://schemas.openxmlformats.org/drawingml/2006/wordprocessingDrawing" xmlns:w10="urn:schemas-microsoft-com:office:word" xmlns:w="http://schemas.openxmlformats.org/wordprocessingml/2006/main" xmlns:w14="http://schemas.microsoft.com/office/word/2010/wordml" xmlns:w15="http://schemas.microsoft.com/office/word/2012/wordml" xmlns:w16cex="http://schemas.microsoft.com/office/word/2018/wordml/cex" xmlns:w16cid="http://schemas.microsoft.com/office/word/2016/wordml/cid" xmlns:w16="http://schemas.microsoft.com/office/word/2018/wordml" xmlns:w16du="http://schemas.microsoft.com/office/word/2023/wordml/word16du" xmlns:w16sdtdh="http://schemas.microsoft.com/office/word/2020/wordml/sdtdatahash" xmlns:w16se="http://schemas.microsoft.com/office/word/2015/wordml/symex" xmlns:wpg="http://schemas.microsoft.com/office/word/2010/wordprocessingGroup" xmlns:wpi="http://schemas.microsoft.com/office/word/2010/wordprocessingInk" xmlns:wne="http://schemas.microsoft.com/office/word/2006/wordml" xmlns:wps="http://schemas.microsoft.com/office/word/2010/wordprocessingShape" mc:Ignorable="w14 w15 w16se w16cid w16 w16cex w16sdtdh wp14">
+<w:footnotes xmlns:wpc="http://schemas.microsoft.com/office/word/2010/wordprocessingCanvas" xmlns:cx="http://schemas.microsoft.com/office/drawing/2014/chartex" xmlns:cx1="http://schemas.microsoft.com/office/drawing/2015/9/8/chartex" xmlns:cx2="http://schemas.microsoft.com/office/drawing/2015/10/21/chartex" xmlns:cx3="http://schemas.microsoft.com/office/drawing/2016/5/9/chartex" xmlns:cx4="http://schemas.microsoft.com/office/drawing/2016/5/10/chartex" xmlns:cx5="http://schemas.microsoft.com/office/drawing/2016/5/11/chartex" xmlns:cx6="http://schemas.microsoft.com/office/drawing/2016/5/12/chartex" xmlns:cx7="http://schemas.microsoft.com/office/drawing/2016/5/13/chartex" xmlns:cx8="http://schemas.microsoft.com/office/drawing/2016/5/14/chartex" xmlns:mc="http://schemas.openxmlformats.org/markup-compatibility/2006" xmlns:aink="http://schemas.microsoft.com/office/drawing/2016/ink" xmlns:am3d="http://schemas.microsoft.com/office/drawing/2017/model3d" xmlns:o="urn:schemas-microsoft-com:office:office" xmlns:r="http://schemas.openxmlformats.org/officeDocument/2006/relationships" xmlns:m="http://schemas.openxmlformats.org/officeDocument/2006/math" xmlns:v="urn:schemas-microsoft-com:vml" xmlns:wp14="http://schemas.microsoft.com/office/word/2010/wordprocessingDrawing" xmlns:wp="http://schemas.openxmlformats.org/drawingml/2006/wordprocessingDrawing" xmlns:w10="urn:schemas-microsoft-com:office:word" xmlns:w="http://schemas.openxmlformats.org/wordprocessingml/2006/main" xmlns:w14="http://schemas.microsoft.com/office/word/2010/wordml" xmlns:w15="http://schemas.microsoft.com/office/word/2012/wordml" xmlns:w16cid="http://schemas.microsoft.com/office/word/2016/wordml/cid" xmlns:w16se="http://schemas.microsoft.com/office/word/2015/wordml/symex" xmlns:wpg="http://schemas.microsoft.com/office/word/2010/wordprocessingGroup" xmlns:wpi="http://schemas.microsoft.com/office/word/2010/wordprocessingInk" xmlns:wne="http://schemas.microsoft.com/office/word/2006/wordml" xmlns:wps="http://schemas.microsoft.com/office/word/2010/wordprocessingShape" mc:Ignorable="w14 w15 w16se w16cid wp14">
   <w:footnote w:type="separator" w:id="-1">
     <w:p>
       <w:pPr>
@@ -5721,7 +3772,7 @@
 </file>
 
 <file path=word/header1.xml><?xml version="1.0" encoding="utf-8"?>
-<w:hdr xmlns:wpc="http://schemas.microsoft.com/office/word/2010/wordprocessingCanvas" xmlns:cx="http://schemas.microsoft.com/office/drawing/2014/chartex" xmlns:cx1="http://schemas.microsoft.com/office/drawing/2015/9/8/chartex" xmlns:cx2="http://schemas.microsoft.com/office/drawing/2015/10/21/chartex" xmlns:cx3="http://schemas.microsoft.com/office/drawing/2016/5/9/chartex" xmlns:cx4="http://schemas.microsoft.com/office/drawing/2016/5/10/chartex" xmlns:cx5="http://schemas.microsoft.com/office/drawing/2016/5/11/chartex" xmlns:cx6="http://schemas.microsoft.com/office/drawing/2016/5/12/chartex" xmlns:cx7="http://schemas.microsoft.com/office/drawing/2016/5/13/chartex" xmlns:cx8="http://schemas.microsoft.com/office/drawing/2016/5/14/chartex" xmlns:mc="http://schemas.openxmlformats.org/markup-compatibility/2006" xmlns:aink="http://schemas.microsoft.com/office/drawing/2016/ink" xmlns:am3d="http://schemas.microsoft.com/office/drawing/2017/model3d" xmlns:o="urn:schemas-microsoft-com:office:office" xmlns:oel="http://schemas.microsoft.com/office/2019/extlst" xmlns:r="http://schemas.openxmlformats.org/officeDocument/2006/relationships" xmlns:m="http://schemas.openxmlformats.org/officeDocument/2006/math" xmlns:v="urn:schemas-microsoft-com:vml" xmlns:wp14="http://schemas.microsoft.com/office/word/2010/wordprocessingDrawing" xmlns:wp="http://schemas.openxmlformats.org/drawingml/2006/wordprocessingDrawing" xmlns:w10="urn:schemas-microsoft-com:office:word" xmlns:w="http://schemas.openxmlformats.org/wordprocessingml/2006/main" xmlns:w14="http://schemas.microsoft.com/office/word/2010/wordml" xmlns:w15="http://schemas.microsoft.com/office/word/2012/wordml" xmlns:w16cex="http://schemas.microsoft.com/office/word/2018/wordml/cex" xmlns:w16cid="http://schemas.microsoft.com/office/word/2016/wordml/cid" xmlns:w16="http://schemas.microsoft.com/office/word/2018/wordml" xmlns:w16du="http://schemas.microsoft.com/office/word/2023/wordml/word16du" xmlns:w16sdtdh="http://schemas.microsoft.com/office/word/2020/wordml/sdtdatahash" xmlns:w16se="http://schemas.microsoft.com/office/word/2015/wordml/symex" xmlns:wpg="http://schemas.microsoft.com/office/word/2010/wordprocessingGroup" xmlns:wpi="http://schemas.microsoft.com/office/word/2010/wordprocessingInk" xmlns:wne="http://schemas.microsoft.com/office/word/2006/wordml" xmlns:wps="http://schemas.microsoft.com/office/word/2010/wordprocessingShape" mc:Ignorable="w14 w15 w16se w16cid w16 w16cex w16sdtdh wp14">
+<w:hdr xmlns:wpc="http://schemas.microsoft.com/office/word/2010/wordprocessingCanvas" xmlns:cx="http://schemas.microsoft.com/office/drawing/2014/chartex" xmlns:cx1="http://schemas.microsoft.com/office/drawing/2015/9/8/chartex" xmlns:cx2="http://schemas.microsoft.com/office/drawing/2015/10/21/chartex" xmlns:cx3="http://schemas.microsoft.com/office/drawing/2016/5/9/chartex" xmlns:cx4="http://schemas.microsoft.com/office/drawing/2016/5/10/chartex" xmlns:cx5="http://schemas.microsoft.com/office/drawing/2016/5/11/chartex" xmlns:cx6="http://schemas.microsoft.com/office/drawing/2016/5/12/chartex" xmlns:cx7="http://schemas.microsoft.com/office/drawing/2016/5/13/chartex" xmlns:cx8="http://schemas.microsoft.com/office/drawing/2016/5/14/chartex" xmlns:mc="http://schemas.openxmlformats.org/markup-compatibility/2006" xmlns:aink="http://schemas.microsoft.com/office/drawing/2016/ink" xmlns:am3d="http://schemas.microsoft.com/office/drawing/2017/model3d" xmlns:o="urn:schemas-microsoft-com:office:office" xmlns:r="http://schemas.openxmlformats.org/officeDocument/2006/relationships" xmlns:m="http://schemas.openxmlformats.org/officeDocument/2006/math" xmlns:v="urn:schemas-microsoft-com:vml" xmlns:wp14="http://schemas.microsoft.com/office/word/2010/wordprocessingDrawing" xmlns:wp="http://schemas.openxmlformats.org/drawingml/2006/wordprocessingDrawing" xmlns:w10="urn:schemas-microsoft-com:office:word" xmlns:w="http://schemas.openxmlformats.org/wordprocessingml/2006/main" xmlns:w14="http://schemas.microsoft.com/office/word/2010/wordml" xmlns:w15="http://schemas.microsoft.com/office/word/2012/wordml" xmlns:w16cid="http://schemas.microsoft.com/office/word/2016/wordml/cid" xmlns:w16se="http://schemas.microsoft.com/office/word/2015/wordml/symex" xmlns:wpg="http://schemas.microsoft.com/office/word/2010/wordprocessingGroup" xmlns:wpi="http://schemas.microsoft.com/office/word/2010/wordprocessingInk" xmlns:wne="http://schemas.microsoft.com/office/word/2006/wordml" xmlns:wps="http://schemas.microsoft.com/office/word/2010/wordprocessingShape" mc:Ignorable="w14 w15 w16se w16cid wp14">
   <w:p>
     <w:pPr>
       <w:pBdr>
@@ -5745,7 +3796,7 @@
 </file>
 
 <file path=word/header2.xml><?xml version="1.0" encoding="utf-8"?>
-<w:hdr xmlns:wpc="http://schemas.microsoft.com/office/word/2010/wordprocessingCanvas" xmlns:cx="http://schemas.microsoft.com/office/drawing/2014/chartex" xmlns:cx1="http://schemas.microsoft.com/office/drawing/2015/9/8/chartex" xmlns:cx2="http://schemas.microsoft.com/office/drawing/2015/10/21/chartex" xmlns:cx3="http://schemas.microsoft.com/office/drawing/2016/5/9/chartex" xmlns:cx4="http://schemas.microsoft.com/office/drawing/2016/5/10/chartex" xmlns:cx5="http://schemas.microsoft.com/office/drawing/2016/5/11/chartex" xmlns:cx6="http://schemas.microsoft.com/office/drawing/2016/5/12/chartex" xmlns:cx7="http://schemas.microsoft.com/office/drawing/2016/5/13/chartex" xmlns:cx8="http://schemas.microsoft.com/office/drawing/2016/5/14/chartex" xmlns:mc="http://schemas.openxmlformats.org/markup-compatibility/2006" xmlns:aink="http://schemas.microsoft.com/office/drawing/2016/ink" xmlns:am3d="http://schemas.microsoft.com/office/drawing/2017/model3d" xmlns:o="urn:schemas-microsoft-com:office:office" xmlns:oel="http://schemas.microsoft.com/office/2019/extlst" xmlns:r="http://schemas.openxmlformats.org/officeDocument/2006/relationships" xmlns:m="http://schemas.openxmlformats.org/officeDocument/2006/math" xmlns:v="urn:schemas-microsoft-com:vml" xmlns:wp14="http://schemas.microsoft.com/office/word/2010/wordprocessingDrawing" xmlns:wp="http://schemas.openxmlformats.org/drawingml/2006/wordprocessingDrawing" xmlns:w10="urn:schemas-microsoft-com:office:word" xmlns:w="http://schemas.openxmlformats.org/wordprocessingml/2006/main" xmlns:w14="http://schemas.microsoft.com/office/word/2010/wordml" xmlns:w15="http://schemas.microsoft.com/office/word/2012/wordml" xmlns:w16cex="http://schemas.microsoft.com/office/word/2018/wordml/cex" xmlns:w16cid="http://schemas.microsoft.com/office/word/2016/wordml/cid" xmlns:w16="http://schemas.microsoft.com/office/word/2018/wordml" xmlns:w16du="http://schemas.microsoft.com/office/word/2023/wordml/word16du" xmlns:w16sdtdh="http://schemas.microsoft.com/office/word/2020/wordml/sdtdatahash" xmlns:w16se="http://schemas.microsoft.com/office/word/2015/wordml/symex" xmlns:wpg="http://schemas.microsoft.com/office/word/2010/wordprocessingGroup" xmlns:wpi="http://schemas.microsoft.com/office/word/2010/wordprocessingInk" xmlns:wne="http://schemas.microsoft.com/office/word/2006/wordml" xmlns:wps="http://schemas.microsoft.com/office/word/2010/wordprocessingShape" mc:Ignorable="w14 w15 w16se w16cid w16 w16cex w16sdtdh wp14">
+<w:hdr xmlns:wpc="http://schemas.microsoft.com/office/word/2010/wordprocessingCanvas" xmlns:cx="http://schemas.microsoft.com/office/drawing/2014/chartex" xmlns:cx1="http://schemas.microsoft.com/office/drawing/2015/9/8/chartex" xmlns:cx2="http://schemas.microsoft.com/office/drawing/2015/10/21/chartex" xmlns:cx3="http://schemas.microsoft.com/office/drawing/2016/5/9/chartex" xmlns:cx4="http://schemas.microsoft.com/office/drawing/2016/5/10/chartex" xmlns:cx5="http://schemas.microsoft.com/office/drawing/2016/5/11/chartex" xmlns:cx6="http://schemas.microsoft.com/office/drawing/2016/5/12/chartex" xmlns:cx7="http://schemas.microsoft.com/office/drawing/2016/5/13/chartex" xmlns:cx8="http://schemas.microsoft.com/office/drawing/2016/5/14/chartex" xmlns:mc="http://schemas.openxmlformats.org/markup-compatibility/2006" xmlns:aink="http://schemas.microsoft.com/office/drawing/2016/ink" xmlns:am3d="http://schemas.microsoft.com/office/drawing/2017/model3d" xmlns:o="urn:schemas-microsoft-com:office:office" xmlns:r="http://schemas.openxmlformats.org/officeDocument/2006/relationships" xmlns:m="http://schemas.openxmlformats.org/officeDocument/2006/math" xmlns:v="urn:schemas-microsoft-com:vml" xmlns:wp14="http://schemas.microsoft.com/office/word/2010/wordprocessingDrawing" xmlns:wp="http://schemas.openxmlformats.org/drawingml/2006/wordprocessingDrawing" xmlns:w10="urn:schemas-microsoft-com:office:word" xmlns:w="http://schemas.openxmlformats.org/wordprocessingml/2006/main" xmlns:w14="http://schemas.microsoft.com/office/word/2010/wordml" xmlns:w15="http://schemas.microsoft.com/office/word/2012/wordml" xmlns:w16cid="http://schemas.microsoft.com/office/word/2016/wordml/cid" xmlns:w16se="http://schemas.microsoft.com/office/word/2015/wordml/symex" xmlns:wpg="http://schemas.microsoft.com/office/word/2010/wordprocessingGroup" xmlns:wpi="http://schemas.microsoft.com/office/word/2010/wordprocessingInk" xmlns:wne="http://schemas.microsoft.com/office/word/2006/wordml" xmlns:wps="http://schemas.microsoft.com/office/word/2010/wordprocessingShape" mc:Ignorable="w14 w15 w16se w16cid wp14">
   <w:p>
     <w:pPr>
       <w:pBdr>
@@ -5768,7 +3819,7 @@
 </file>
 
 <file path=word/numbering.xml><?xml version="1.0" encoding="utf-8"?>
-<w:numbering xmlns:wpc="http://schemas.microsoft.com/office/word/2010/wordprocessingCanvas" xmlns:cx="http://schemas.microsoft.com/office/drawing/2014/chartex" xmlns:cx1="http://schemas.microsoft.com/office/drawing/2015/9/8/chartex" xmlns:cx2="http://schemas.microsoft.com/office/drawing/2015/10/21/chartex" xmlns:cx3="http://schemas.microsoft.com/office/drawing/2016/5/9/chartex" xmlns:cx4="http://schemas.microsoft.com/office/drawing/2016/5/10/chartex" xmlns:cx5="http://schemas.microsoft.com/office/drawing/2016/5/11/chartex" xmlns:cx6="http://schemas.microsoft.com/office/drawing/2016/5/12/chartex" xmlns:cx7="http://schemas.microsoft.com/office/drawing/2016/5/13/chartex" xmlns:cx8="http://schemas.microsoft.com/office/drawing/2016/5/14/chartex" xmlns:mc="http://schemas.openxmlformats.org/markup-compatibility/2006" xmlns:aink="http://schemas.microsoft.com/office/drawing/2016/ink" xmlns:am3d="http://schemas.microsoft.com/office/drawing/2017/model3d" xmlns:o="urn:schemas-microsoft-com:office:office" xmlns:oel="http://schemas.microsoft.com/office/2019/extlst" xmlns:r="http://schemas.openxmlformats.org/officeDocument/2006/relationships" xmlns:m="http://schemas.openxmlformats.org/officeDocument/2006/math" xmlns:v="urn:schemas-microsoft-com:vml" xmlns:wp14="http://schemas.microsoft.com/office/word/2010/wordprocessingDrawing" xmlns:wp="http://schemas.openxmlformats.org/drawingml/2006/wordprocessingDrawing" xmlns:w10="urn:schemas-microsoft-com:office:word" xmlns:w="http://schemas.openxmlformats.org/wordprocessingml/2006/main" xmlns:w14="http://schemas.microsoft.com/office/word/2010/wordml" xmlns:w15="http://schemas.microsoft.com/office/word/2012/wordml" xmlns:w16cex="http://schemas.microsoft.com/office/word/2018/wordml/cex" xmlns:w16cid="http://schemas.microsoft.com/office/word/2016/wordml/cid" xmlns:w16="http://schemas.microsoft.com/office/word/2018/wordml" xmlns:w16du="http://schemas.microsoft.com/office/word/2023/wordml/word16du" xmlns:w16sdtdh="http://schemas.microsoft.com/office/word/2020/wordml/sdtdatahash" xmlns:w16se="http://schemas.microsoft.com/office/word/2015/wordml/symex" xmlns:wpg="http://schemas.microsoft.com/office/word/2010/wordprocessingGroup" xmlns:wpi="http://schemas.microsoft.com/office/word/2010/wordprocessingInk" xmlns:wne="http://schemas.microsoft.com/office/word/2006/wordml" xmlns:wps="http://schemas.microsoft.com/office/word/2010/wordprocessingShape" mc:Ignorable="w14 w15 w16se w16cid w16 w16cex w16sdtdh wp14">
+<w:numbering xmlns:wpc="http://schemas.microsoft.com/office/word/2010/wordprocessingCanvas" xmlns:cx="http://schemas.microsoft.com/office/drawing/2014/chartex" xmlns:cx1="http://schemas.microsoft.com/office/drawing/2015/9/8/chartex" xmlns:cx2="http://schemas.microsoft.com/office/drawing/2015/10/21/chartex" xmlns:cx3="http://schemas.microsoft.com/office/drawing/2016/5/9/chartex" xmlns:cx4="http://schemas.microsoft.com/office/drawing/2016/5/10/chartex" xmlns:cx5="http://schemas.microsoft.com/office/drawing/2016/5/11/chartex" xmlns:cx6="http://schemas.microsoft.com/office/drawing/2016/5/12/chartex" xmlns:cx7="http://schemas.microsoft.com/office/drawing/2016/5/13/chartex" xmlns:cx8="http://schemas.microsoft.com/office/drawing/2016/5/14/chartex" xmlns:mc="http://schemas.openxmlformats.org/markup-compatibility/2006" xmlns:aink="http://schemas.microsoft.com/office/drawing/2016/ink" xmlns:am3d="http://schemas.microsoft.com/office/drawing/2017/model3d" xmlns:o="urn:schemas-microsoft-com:office:office" xmlns:r="http://schemas.openxmlformats.org/officeDocument/2006/relationships" xmlns:m="http://schemas.openxmlformats.org/officeDocument/2006/math" xmlns:v="urn:schemas-microsoft-com:vml" xmlns:wp14="http://schemas.microsoft.com/office/word/2010/wordprocessingDrawing" xmlns:wp="http://schemas.openxmlformats.org/drawingml/2006/wordprocessingDrawing" xmlns:w10="urn:schemas-microsoft-com:office:word" xmlns:w="http://schemas.openxmlformats.org/wordprocessingml/2006/main" xmlns:w14="http://schemas.microsoft.com/office/word/2010/wordml" xmlns:w15="http://schemas.microsoft.com/office/word/2012/wordml" xmlns:w16cid="http://schemas.microsoft.com/office/word/2016/wordml/cid" xmlns:w16se="http://schemas.microsoft.com/office/word/2015/wordml/symex" xmlns:wpg="http://schemas.microsoft.com/office/word/2010/wordprocessingGroup" xmlns:wpi="http://schemas.microsoft.com/office/word/2010/wordprocessingInk" xmlns:wne="http://schemas.microsoft.com/office/word/2006/wordml" xmlns:wps="http://schemas.microsoft.com/office/word/2010/wordprocessingShape" mc:Ignorable="w14 w15 w16se w16cid wp14">
   <w:abstractNum w:abstractNumId="0" w15:restartNumberingAfterBreak="0">
     <w:nsid w:val="1793237B"/>
     <w:multiLevelType w:val="multilevel"/>
@@ -6925,41 +4976,41 @@
       </w:rPr>
     </w:lvl>
   </w:abstractNum>
-  <w:num w:numId="1" w16cid:durableId="750080285">
+  <w:num w:numId="1">
     <w:abstractNumId w:val="2"/>
   </w:num>
-  <w:num w:numId="2" w16cid:durableId="204105721">
+  <w:num w:numId="2">
     <w:abstractNumId w:val="7"/>
   </w:num>
-  <w:num w:numId="3" w16cid:durableId="1761678849">
+  <w:num w:numId="3">
     <w:abstractNumId w:val="5"/>
   </w:num>
-  <w:num w:numId="4" w16cid:durableId="2027517025">
+  <w:num w:numId="4">
     <w:abstractNumId w:val="6"/>
   </w:num>
-  <w:num w:numId="5" w16cid:durableId="257103583">
+  <w:num w:numId="5">
     <w:abstractNumId w:val="4"/>
   </w:num>
-  <w:num w:numId="6" w16cid:durableId="1611158677">
+  <w:num w:numId="6">
     <w:abstractNumId w:val="8"/>
   </w:num>
-  <w:num w:numId="7" w16cid:durableId="1928415506">
+  <w:num w:numId="7">
     <w:abstractNumId w:val="0"/>
   </w:num>
-  <w:num w:numId="8" w16cid:durableId="2102993053">
+  <w:num w:numId="8">
     <w:abstractNumId w:val="3"/>
   </w:num>
-  <w:num w:numId="9" w16cid:durableId="996685400">
+  <w:num w:numId="9">
     <w:abstractNumId w:val="1"/>
   </w:num>
-  <w:num w:numId="10" w16cid:durableId="81804688">
+  <w:num w:numId="10">
     <w:abstractNumId w:val="9"/>
   </w:num>
 </w:numbering>
 </file>
 
 <file path=word/styles.xml><?xml version="1.0" encoding="utf-8"?>
-<w:styles xmlns:mc="http://schemas.openxmlformats.org/markup-compatibility/2006" xmlns:r="http://schemas.openxmlformats.org/officeDocument/2006/relationships" xmlns:w="http://schemas.openxmlformats.org/wordprocessingml/2006/main" xmlns:w14="http://schemas.microsoft.com/office/word/2010/wordml" xmlns:w15="http://schemas.microsoft.com/office/word/2012/wordml" xmlns:w16cex="http://schemas.microsoft.com/office/word/2018/wordml/cex" xmlns:w16cid="http://schemas.microsoft.com/office/word/2016/wordml/cid" xmlns:w16="http://schemas.microsoft.com/office/word/2018/wordml" xmlns:w16sdtdh="http://schemas.microsoft.com/office/word/2020/wordml/sdtdatahash" xmlns:w16se="http://schemas.microsoft.com/office/word/2015/wordml/symex" mc:Ignorable="w14 w15 w16se w16cid w16 w16cex w16sdtdh">
+<w:styles xmlns:mc="http://schemas.openxmlformats.org/markup-compatibility/2006" xmlns:r="http://schemas.openxmlformats.org/officeDocument/2006/relationships" xmlns:w="http://schemas.openxmlformats.org/wordprocessingml/2006/main" xmlns:w14="http://schemas.microsoft.com/office/word/2010/wordml" xmlns:w15="http://schemas.microsoft.com/office/word/2012/wordml" xmlns:w16cid="http://schemas.microsoft.com/office/word/2016/wordml/cid" xmlns:w16se="http://schemas.microsoft.com/office/word/2015/wordml/symex" mc:Ignorable="w14 w15 w16se w16cid">
   <w:docDefaults>
     <w:rPrDefault>
       <w:rPr>
@@ -6977,7 +5028,7 @@
       </w:pPr>
     </w:pPrDefault>
   </w:docDefaults>
-  <w:latentStyles w:defLockedState="0" w:defUIPriority="99" w:defSemiHidden="0" w:defUnhideWhenUsed="0" w:defQFormat="0" w:count="376">
+  <w:latentStyles w:defLockedState="0" w:defUIPriority="99" w:defSemiHidden="0" w:defUnhideWhenUsed="0" w:defQFormat="0" w:count="375">
     <w:lsdException w:name="Normal" w:uiPriority="0" w:qFormat="1"/>
     <w:lsdException w:name="heading 1" w:uiPriority="9" w:qFormat="1"/>
     <w:lsdException w:name="heading 2" w:semiHidden="1" w:uiPriority="9" w:unhideWhenUsed="1" w:qFormat="1"/>
@@ -7353,7 +5404,6 @@
     <w:lsdException w:name="Smart Hyperlink" w:semiHidden="1" w:unhideWhenUsed="1"/>
     <w:lsdException w:name="Hashtag" w:semiHidden="1" w:unhideWhenUsed="1"/>
     <w:lsdException w:name="Unresolved Mention" w:semiHidden="1" w:unhideWhenUsed="1"/>
-    <w:lsdException w:name="Smart Link" w:semiHidden="1" w:unhideWhenUsed="1"/>
   </w:latentStyles>
   <w:style w:type="paragraph" w:default="1" w:styleId="Normal">
     <w:name w:val="Normal"/>
@@ -7697,6 +5747,27 @@
       <w:ind w:left="480"/>
     </w:pPr>
   </w:style>
+  <w:style w:type="paragraph" w:styleId="NormalWeb">
+    <w:name w:val="Normal (Web)"/>
+    <w:basedOn w:val="Normal"/>
+    <w:uiPriority w:val="99"/>
+    <w:semiHidden/>
+    <w:unhideWhenUsed/>
+    <w:rsid w:val="00615A08"/>
+    <w:pPr>
+      <w:spacing w:before="100" w:beforeAutospacing="1" w:after="100" w:afterAutospacing="1" w:line="240" w:lineRule="auto"/>
+      <w:ind w:firstLine="0"/>
+      <w:jc w:val="left"/>
+    </w:pPr>
+    <w:rPr>
+      <w:rFonts w:ascii="Times New Roman" w:eastAsia="Times New Roman" w:hAnsi="Times New Roman" w:cs="Times New Roman"/>
+    </w:rPr>
+  </w:style>
+  <w:style w:type="character" w:customStyle="1" w:styleId="hlight">
+    <w:name w:val="hlight"/>
+    <w:basedOn w:val="Fontepargpadro"/>
+    <w:rsid w:val="00615A08"/>
+  </w:style>
 </w:styles>
 </file>
 
@@ -8025,7 +6096,7 @@
 </file>
 
 <file path=customXml/itemProps1.xml><?xml version="1.0" encoding="utf-8"?>
-<ds:datastoreItem xmlns:ds="http://schemas.openxmlformats.org/officeDocument/2006/customXml" ds:itemID="{37F323C5-FB5C-4EEF-9DCC-0951095994EF}">
+<ds:datastoreItem xmlns:ds="http://schemas.openxmlformats.org/officeDocument/2006/customXml" ds:itemID="{8EE9063C-B4AC-4463-AA52-3B277908B329}">
   <ds:schemaRefs>
     <ds:schemaRef ds:uri="http://schemas.openxmlformats.org/officeDocument/2006/bibliography"/>
   </ds:schemaRefs>

</xml_diff>